<commit_message>
stated doing first question from penAndPaper [report]
</commit_message>
<xml_diff>
--- a/H04/G013.docx
+++ b/H04/G013.docx
@@ -15,6 +15,16 @@
           <w:lang w:val="en-US"/>
         </w:rPr>
       </w:pPr>
+      <w:r>
+        <w:rPr>
+          <w:b/>
+          <w:bCs/>
+          <w:sz w:val="26"/>
+          <w:szCs w:val="26"/>
+          <w:lang w:val="en-US"/>
+        </w:rPr>
+        <w:tab/>
+      </w:r>
       <w:r>
         <w:rPr>
           <w:b/>
@@ -48,184 +58,75 @@
         <w:rPr>
           <w:rFonts w:ascii="Cambria Math" w:hAnsi="Cambria Math" w:cs="Times New Roman"/>
           <w:color w:val="000000" w:themeColor="text1"/>
-          <w:lang w:val="en-US"/>
-        </w:rPr>
-      </w:pPr>
-      <w:r>
-        <w:rPr>
-          <w:rFonts w:ascii="Cambria Math" w:hAnsi="Cambria Math" w:cs="Times New Roman"/>
-          <w:color w:val="000000" w:themeColor="text1"/>
-          <w:lang w:val="en-US"/>
-        </w:rPr>
-        <w:t>You can use OpenDoc</w:t>
-      </w:r>
-      <w:r>
-        <w:rPr>
-          <w:rFonts w:ascii="Cambria Math" w:hAnsi="Cambria Math" w:cs="Times New Roman"/>
-          <w:color w:val="000000" w:themeColor="text1"/>
-          <w:lang w:val="en-US"/>
-        </w:rPr>
-        <w:t>ument</w:t>
-      </w:r>
-      <w:r>
-        <w:rPr>
-          <w:rFonts w:ascii="Cambria Math" w:hAnsi="Cambria Math" w:cs="Times New Roman"/>
-          <w:color w:val="000000" w:themeColor="text1"/>
-          <w:lang w:val="en-US"/>
-        </w:rPr>
-        <w:t>Text, Word or Latex</w:t>
-      </w:r>
-      <w:r>
-        <w:rPr>
-          <w:rFonts w:ascii="Cambria Math" w:hAnsi="Cambria Math" w:cs="Times New Roman"/>
-          <w:color w:val="000000" w:themeColor="text1"/>
-          <w:lang w:val="en-US"/>
-        </w:rPr>
-        <w:t xml:space="preserve"> to write your report</w:t>
-      </w:r>
-      <w:r>
-        <w:rPr>
-          <w:rFonts w:ascii="Cambria Math" w:hAnsi="Cambria Math" w:cs="Times New Roman"/>
-          <w:color w:val="000000" w:themeColor="text1"/>
-          <w:lang w:val="en-US"/>
-        </w:rPr>
-        <w:t xml:space="preserve">. </w:t>
+        </w:rPr>
+      </w:pPr>
+      <w:r>
+        <w:rPr>
+          <w:rFonts w:ascii="Cambria Math" w:hAnsi="Cambria Math" w:cs="Times New Roman"/>
+          <w:color w:val="000000" w:themeColor="text1"/>
+        </w:rPr>
+        <w:t xml:space="preserve">Vamos uma época do algoritmo expectation maximation clustering, </w:t>
+      </w:r>
+      <w:r>
+        <w:rPr>
+          <w:rFonts w:ascii="Cambria Math" w:hAnsi="Cambria Math" w:cs="Times New Roman"/>
+          <w:color w:val="000000" w:themeColor="text1"/>
+        </w:rPr>
+        <w:t>de forma a atualizar os clusters dados no enunciado para melhor dividirem o dataset</w:t>
+      </w:r>
+      <w:r>
+        <w:rPr>
+          <w:rFonts w:ascii="Cambria Math" w:hAnsi="Cambria Math" w:cs="Times New Roman"/>
+          <w:color w:val="000000" w:themeColor="text1"/>
+        </w:rPr>
+        <w:t>, para isto vamos aplicar dois passos que vão corresponder a uma época do algoritmo:</w:t>
       </w:r>
     </w:p>
     <w:p>
       <w:pPr>
         <w:pStyle w:val="Body"/>
         <w:spacing w:before="120" w:after="120"/>
-        <w:rPr>
-          <w:rFonts w:ascii="Cambria Math" w:hAnsi="Cambria Math" w:cs="Times New Roman"/>
-          <w:color w:val="000000" w:themeColor="text1"/>
-          <w:lang w:val="en-US"/>
-        </w:rPr>
-      </w:pPr>
-      <w:r>
-        <w:rPr>
-          <w:rFonts w:ascii="Cambria Math" w:hAnsi="Cambria Math" w:cs="Times New Roman"/>
-          <w:color w:val="000000" w:themeColor="text1"/>
-          <w:lang w:val="en-US"/>
-        </w:rPr>
-        <w:t xml:space="preserve">We suggest </w:t>
-      </w:r>
-      <w:r>
-        <w:rPr>
-          <w:rFonts w:ascii="Cambria Math" w:hAnsi="Cambria Math" w:cs="Times New Roman"/>
-          <w:color w:val="000000" w:themeColor="text1"/>
-          <w:lang w:val="en-US"/>
-        </w:rPr>
-        <w:t>Cambria Math</w:t>
-      </w:r>
-      <w:r>
-        <w:rPr>
-          <w:rFonts w:ascii="Cambria Math" w:hAnsi="Cambria Math" w:cs="Times New Roman"/>
-          <w:color w:val="000000" w:themeColor="text1"/>
-          <w:lang w:val="en-US"/>
-        </w:rPr>
-        <w:t xml:space="preserve"> font</w:t>
-      </w:r>
-      <w:r>
-        <w:rPr>
-          <w:rFonts w:ascii="Cambria Math" w:hAnsi="Cambria Math" w:cs="Times New Roman"/>
-          <w:color w:val="000000" w:themeColor="text1"/>
-          <w:lang w:val="en-US"/>
-        </w:rPr>
-        <w:t xml:space="preserve"> </w:t>
-      </w:r>
-      <w:r>
-        <w:rPr>
-          <w:rFonts w:ascii="Cambria Math" w:hAnsi="Cambria Math" w:cs="Times New Roman"/>
-          <w:color w:val="000000" w:themeColor="text1"/>
-          <w:lang w:val="en-US"/>
-        </w:rPr>
-        <w:t>with</w:t>
-      </w:r>
-      <w:r>
-        <w:rPr>
-          <w:rFonts w:ascii="Cambria Math" w:hAnsi="Cambria Math" w:cs="Times New Roman"/>
-          <w:color w:val="000000" w:themeColor="text1"/>
-          <w:lang w:val="en-US"/>
-        </w:rPr>
-        <w:t xml:space="preserve"> 11pt for </w:t>
-      </w:r>
-      <w:r>
-        <w:rPr>
-          <w:rFonts w:ascii="Cambria Math" w:hAnsi="Cambria Math" w:cs="Times New Roman"/>
-          <w:color w:val="000000" w:themeColor="text1"/>
-          <w:lang w:val="en-US"/>
-        </w:rPr>
-        <w:t xml:space="preserve">main </w:t>
-      </w:r>
-      <w:r>
-        <w:rPr>
-          <w:rFonts w:ascii="Cambria Math" w:hAnsi="Cambria Math" w:cs="Times New Roman"/>
-          <w:color w:val="000000" w:themeColor="text1"/>
-          <w:lang w:val="en-US"/>
-        </w:rPr>
-        <w:t>text</w:t>
-      </w:r>
-      <w:r>
-        <w:rPr>
-          <w:rFonts w:ascii="Cambria Math" w:hAnsi="Cambria Math" w:cs="Times New Roman"/>
-          <w:color w:val="000000" w:themeColor="text1"/>
-          <w:lang w:val="en-US"/>
-        </w:rPr>
-        <w:t>, using single line spacing and 6pt paragraph.</w:t>
+        <w:ind w:left="720"/>
+        <w:rPr>
+          <w:rFonts w:ascii="Cambria Math" w:hAnsi="Cambria Math" w:cs="Times New Roman"/>
+          <w:color w:val="000000" w:themeColor="text1"/>
+          <w:u w:val="single"/>
+        </w:rPr>
+      </w:pPr>
+      <w:r>
+        <w:rPr>
+          <w:rFonts w:ascii="Cambria Math" w:hAnsi="Cambria Math" w:cs="Times New Roman"/>
+          <w:color w:val="000000" w:themeColor="text1"/>
+          <w:u w:val="single"/>
+        </w:rPr>
+        <w:t>1º - Atribuir classes aos pontos</w:t>
       </w:r>
     </w:p>
     <w:p>
       <w:pPr>
         <w:pStyle w:val="Body"/>
         <w:spacing w:before="120" w:after="120"/>
-        <w:rPr>
-          <w:rFonts w:ascii="Cambria Math" w:hAnsi="Cambria Math" w:cs="Times New Roman"/>
-          <w:color w:val="000000" w:themeColor="text1"/>
-          <w:lang w:val="en-US"/>
-        </w:rPr>
-      </w:pPr>
-      <w:r>
-        <w:rPr>
-          <w:rFonts w:ascii="Cambria Math" w:hAnsi="Cambria Math" w:cs="Times New Roman"/>
-          <w:color w:val="000000" w:themeColor="text1"/>
-          <w:lang w:val="en-US"/>
-        </w:rPr>
-        <w:t xml:space="preserve">You can use </w:t>
-      </w:r>
-      <w:r>
-        <w:rPr>
-          <w:rFonts w:ascii="Cambria Math" w:hAnsi="Cambria Math" w:cs="Times New Roman"/>
-          <w:color w:val="000000" w:themeColor="text1"/>
-          <w:lang w:val="en-US"/>
-        </w:rPr>
-        <w:t xml:space="preserve">10pt </w:t>
-      </w:r>
-      <w:r>
-        <w:rPr>
-          <w:rFonts w:ascii="Cambria Math" w:hAnsi="Cambria Math" w:cs="Times New Roman"/>
-          <w:color w:val="000000" w:themeColor="text1"/>
-          <w:lang w:val="en-US"/>
-        </w:rPr>
-        <w:t>in tables and formulas</w:t>
-      </w:r>
-      <w:r>
-        <w:rPr>
-          <w:rFonts w:ascii="Cambria Math" w:hAnsi="Cambria Math" w:cs="Times New Roman"/>
-          <w:color w:val="000000" w:themeColor="text1"/>
-          <w:lang w:val="en-US"/>
-        </w:rPr>
-        <w:t>, e.g.</w:t>
+        <w:ind w:left="720"/>
+        <w:rPr>
+          <w:rFonts w:ascii="Cambria Math" w:hAnsi="Cambria Math" w:cs="Times New Roman"/>
+          <w:color w:val="000000" w:themeColor="text1"/>
+        </w:rPr>
+      </w:pPr>
+      <w:r>
+        <w:rPr>
+          <w:rFonts w:ascii="Cambria Math" w:hAnsi="Cambria Math" w:cs="Times New Roman"/>
+          <w:color w:val="000000" w:themeColor="text1"/>
+        </w:rPr>
+        <w:t>Usando o teorema de bayse vamos calcular a probabilidade de cada ponto pertencer a um dado cluster</w:t>
       </w:r>
     </w:p>
     <w:p>
       <w:pPr>
         <w:pStyle w:val="Body"/>
-        <w:spacing w:before="180" w:after="180"/>
-        <w:ind w:hanging="360"/>
-        <w:rPr>
-          <w:rFonts w:ascii="Cambria Math" w:hAnsi="Cambria Math" w:cs="Times New Roman"/>
-          <w:iCs/>
+        <w:spacing w:before="120" w:after="120"/>
+        <w:ind w:left="720"/>
+        <w:rPr>
+          <w:rFonts w:ascii="Cambria Math" w:hAnsi="Cambria Math" w:cs="Times New Roman"/>
           <w:color w:val="000000" w:themeColor="text1"/>
           <w:sz w:val="20"/>
           <w:szCs w:val="20"/>
@@ -234,17 +135,84 @@
       <m:oMathPara>
         <m:oMath>
           <m:r>
-            <m:rPr>
-              <m:sty m:val="bi"/>
-            </m:rPr>
             <w:rPr>
               <w:rFonts w:ascii="Cambria Math" w:hAnsi="Cambria Math" w:cs="Times New Roman"/>
               <w:color w:val="000000" w:themeColor="text1"/>
               <w:sz w:val="20"/>
               <w:szCs w:val="20"/>
             </w:rPr>
-            <m:t>µ</m:t>
+            <m:t>P</m:t>
           </m:r>
+          <m:d>
+            <m:dPr>
+              <m:ctrlPr>
+                <w:rPr>
+                  <w:rFonts w:ascii="Cambria Math" w:hAnsi="Cambria Math" w:cs="Times New Roman"/>
+                  <w:i/>
+                  <w:color w:val="000000" w:themeColor="text1"/>
+                  <w:sz w:val="20"/>
+                  <w:szCs w:val="20"/>
+                </w:rPr>
+              </m:ctrlPr>
+            </m:dPr>
+            <m:e>
+              <m:sSub>
+                <m:sSubPr>
+                  <m:ctrlPr>
+                    <w:rPr>
+                      <w:rFonts w:ascii="Cambria Math" w:hAnsi="Cambria Math" w:cs="Times New Roman"/>
+                      <w:i/>
+                      <w:color w:val="000000" w:themeColor="text1"/>
+                      <w:sz w:val="20"/>
+                      <w:szCs w:val="20"/>
+                    </w:rPr>
+                  </m:ctrlPr>
+                </m:sSubPr>
+                <m:e>
+                  <m:r>
+                    <w:rPr>
+                      <w:rFonts w:ascii="Cambria Math" w:hAnsi="Cambria Math" w:cs="Times New Roman"/>
+                      <w:color w:val="000000" w:themeColor="text1"/>
+                      <w:sz w:val="20"/>
+                      <w:szCs w:val="20"/>
+                    </w:rPr>
+                    <m:t>c</m:t>
+                  </m:r>
+                </m:e>
+                <m:sub>
+                  <m:r>
+                    <w:rPr>
+                      <w:rFonts w:ascii="Cambria Math" w:hAnsi="Cambria Math" w:cs="Times New Roman"/>
+                      <w:color w:val="000000" w:themeColor="text1"/>
+                      <w:sz w:val="20"/>
+                      <w:szCs w:val="20"/>
+                    </w:rPr>
+                    <m:t>1</m:t>
+                  </m:r>
+                </m:sub>
+              </m:sSub>
+              <m:r>
+                <w:rPr>
+                  <w:rFonts w:ascii="Cambria Math" w:hAnsi="Cambria Math" w:cs="Times New Roman"/>
+                  <w:color w:val="000000" w:themeColor="text1"/>
+                  <w:sz w:val="20"/>
+                  <w:szCs w:val="20"/>
+                </w:rPr>
+                <m:t>=1</m:t>
+              </m:r>
+            </m:e>
+            <m:e>
+              <m:r>
+                <w:rPr>
+                  <w:rFonts w:ascii="Cambria Math" w:hAnsi="Cambria Math" w:cs="Times New Roman"/>
+                  <w:color w:val="000000" w:themeColor="text1"/>
+                  <w:sz w:val="20"/>
+                  <w:szCs w:val="20"/>
+                </w:rPr>
+                <m:t>x</m:t>
+              </m:r>
+            </m:e>
+          </m:d>
           <m:r>
             <w:rPr>
               <w:rFonts w:ascii="Cambria Math" w:hAnsi="Cambria Math" w:cs="Times New Roman"/>
@@ -259,7 +227,6 @@
               <m:ctrlPr>
                 <w:rPr>
                   <w:rFonts w:ascii="Cambria Math" w:hAnsi="Cambria Math" w:cs="Times New Roman"/>
-                  <w:i/>
                   <w:color w:val="000000" w:themeColor="text1"/>
                   <w:sz w:val="20"/>
                   <w:szCs w:val="20"/>
@@ -274,189 +241,10 @@
                   <w:sz w:val="20"/>
                   <w:szCs w:val="20"/>
                 </w:rPr>
-                <m:t>1</m:t>
-              </m:r>
-            </m:num>
-            <m:den>
-              <m:r>
-                <w:rPr>
-                  <w:rFonts w:ascii="Cambria Math" w:hAnsi="Cambria Math" w:cs="Times New Roman"/>
-                  <w:color w:val="000000" w:themeColor="text1"/>
-                  <w:sz w:val="20"/>
-                  <w:szCs w:val="20"/>
-                </w:rPr>
-                <m:t>4</m:t>
-              </m:r>
-            </m:den>
-          </m:f>
-          <m:d>
-            <m:dPr>
-              <m:ctrlPr>
-                <w:rPr>
-                  <w:rFonts w:ascii="Cambria Math" w:hAnsi="Cambria Math" w:cs="Times New Roman"/>
-                  <w:i/>
-                  <w:iCs/>
-                  <w:color w:val="000000" w:themeColor="text1"/>
-                  <w:sz w:val="20"/>
-                  <w:szCs w:val="20"/>
-                </w:rPr>
-              </m:ctrlPr>
-            </m:dPr>
-            <m:e>
-              <m:d>
-                <m:dPr>
-                  <m:begChr m:val="["/>
-                  <m:endChr m:val="]"/>
-                  <m:ctrlPr>
-                    <w:rPr>
-                      <w:rFonts w:ascii="Cambria Math" w:hAnsi="Cambria Math" w:cs="Times New Roman"/>
-                      <w:i/>
-                      <w:iCs/>
-                      <w:color w:val="000000" w:themeColor="text1"/>
-                      <w:sz w:val="20"/>
-                      <w:szCs w:val="20"/>
-                    </w:rPr>
-                  </m:ctrlPr>
-                </m:dPr>
-                <m:e>
-                  <m:m>
-                    <m:mPr>
-                      <m:mcs>
-                        <m:mc>
-                          <m:mcPr>
-                            <m:count m:val="1"/>
-                            <m:mcJc m:val="center"/>
-                          </m:mcPr>
-                        </m:mc>
-                      </m:mcs>
-                      <m:ctrlPr>
-                        <w:rPr>
-                          <w:rFonts w:ascii="Cambria Math" w:hAnsi="Cambria Math" w:cs="Times New Roman"/>
-                          <w:i/>
-                          <w:iCs/>
-                          <w:color w:val="000000" w:themeColor="text1"/>
-                          <w:sz w:val="20"/>
-                          <w:szCs w:val="20"/>
-                        </w:rPr>
-                      </m:ctrlPr>
-                    </m:mPr>
-                    <m:mr>
-                      <m:e>
-                        <m:r>
-                          <w:rPr>
-                            <w:rFonts w:ascii="Cambria Math" w:hAnsi="Cambria Math" w:cs="Times New Roman"/>
-                            <w:color w:val="000000" w:themeColor="text1"/>
-                            <w:sz w:val="20"/>
-                            <w:szCs w:val="20"/>
-                          </w:rPr>
-                          <m:t>-2</m:t>
-                        </m:r>
-                      </m:e>
-                    </m:mr>
-                    <m:mr>
-                      <m:e>
-                        <m:r>
-                          <w:rPr>
-                            <w:rFonts w:ascii="Cambria Math" w:hAnsi="Cambria Math" w:cs="Times New Roman"/>
-                            <w:color w:val="000000" w:themeColor="text1"/>
-                            <w:sz w:val="20"/>
-                            <w:szCs w:val="20"/>
-                          </w:rPr>
-                          <m:t>2</m:t>
-                        </m:r>
-                      </m:e>
-                    </m:mr>
-                  </m:m>
-                </m:e>
-              </m:d>
-              <m:r>
-                <w:rPr>
-                  <w:rFonts w:ascii="Cambria Math" w:hAnsi="Cambria Math" w:cs="Times New Roman"/>
-                  <w:color w:val="000000" w:themeColor="text1"/>
-                  <w:sz w:val="20"/>
-                  <w:szCs w:val="20"/>
-                </w:rPr>
-                <m:t>+</m:t>
+                <m:t>P</m:t>
               </m:r>
               <m:d>
                 <m:dPr>
-                  <m:begChr m:val="["/>
-                  <m:endChr m:val="]"/>
-                  <m:ctrlPr>
-                    <w:rPr>
-                      <w:rFonts w:ascii="Cambria Math" w:hAnsi="Cambria Math" w:cs="Times New Roman"/>
-                      <w:i/>
-                      <w:iCs/>
-                      <w:color w:val="000000" w:themeColor="text1"/>
-                      <w:sz w:val="20"/>
-                      <w:szCs w:val="20"/>
-                    </w:rPr>
-                  </m:ctrlPr>
-                </m:dPr>
-                <m:e>
-                  <m:m>
-                    <m:mPr>
-                      <m:mcs>
-                        <m:mc>
-                          <m:mcPr>
-                            <m:count m:val="1"/>
-                            <m:mcJc m:val="center"/>
-                          </m:mcPr>
-                        </m:mc>
-                      </m:mcs>
-                      <m:ctrlPr>
-                        <w:rPr>
-                          <w:rFonts w:ascii="Cambria Math" w:hAnsi="Cambria Math" w:cs="Times New Roman"/>
-                          <w:i/>
-                          <w:iCs/>
-                          <w:color w:val="000000" w:themeColor="text1"/>
-                          <w:sz w:val="20"/>
-                          <w:szCs w:val="20"/>
-                        </w:rPr>
-                      </m:ctrlPr>
-                    </m:mPr>
-                    <m:mr>
-                      <m:e>
-                        <m:r>
-                          <w:rPr>
-                            <w:rFonts w:ascii="Cambria Math" w:hAnsi="Cambria Math" w:cs="Times New Roman"/>
-                            <w:color w:val="000000" w:themeColor="text1"/>
-                            <w:sz w:val="20"/>
-                            <w:szCs w:val="20"/>
-                          </w:rPr>
-                          <m:t>-1</m:t>
-                        </m:r>
-                      </m:e>
-                    </m:mr>
-                    <m:mr>
-                      <m:e>
-                        <m:r>
-                          <w:rPr>
-                            <w:rFonts w:ascii="Cambria Math" w:hAnsi="Cambria Math" w:cs="Times New Roman"/>
-                            <w:color w:val="000000" w:themeColor="text1"/>
-                            <w:sz w:val="20"/>
-                            <w:szCs w:val="20"/>
-                          </w:rPr>
-                          <m:t>3</m:t>
-                        </m:r>
-                      </m:e>
-                    </m:mr>
-                  </m:m>
-                </m:e>
-              </m:d>
-              <m:r>
-                <w:rPr>
-                  <w:rFonts w:ascii="Cambria Math" w:hAnsi="Cambria Math" w:cs="Times New Roman"/>
-                  <w:color w:val="000000" w:themeColor="text1"/>
-                  <w:sz w:val="20"/>
-                  <w:szCs w:val="20"/>
-                </w:rPr>
-                <m:t>+</m:t>
-              </m:r>
-              <m:d>
-                <m:dPr>
-                  <m:begChr m:val="["/>
-                  <m:endChr m:val="]"/>
                   <m:ctrlPr>
                     <w:rPr>
                       <w:rFonts w:ascii="Cambria Math" w:hAnsi="Cambria Math" w:cs="Times New Roman"/>
@@ -468,16 +256,8 @@
                   </m:ctrlPr>
                 </m:dPr>
                 <m:e>
-                  <m:m>
-                    <m:mPr>
-                      <m:mcs>
-                        <m:mc>
-                          <m:mcPr>
-                            <m:count m:val="1"/>
-                            <m:mcJc m:val="center"/>
-                          </m:mcPr>
-                        </m:mc>
-                      </m:mcs>
+                  <m:sSub>
+                    <m:sSubPr>
                       <m:ctrlPr>
                         <w:rPr>
                           <w:rFonts w:ascii="Cambria Math" w:hAnsi="Cambria Math" w:cs="Times New Roman"/>
@@ -487,34 +267,271 @@
                           <w:szCs w:val="20"/>
                         </w:rPr>
                       </m:ctrlPr>
-                    </m:mPr>
-                    <m:mr>
-                      <m:e>
-                        <m:r>
-                          <w:rPr>
-                            <w:rFonts w:ascii="Cambria Math" w:hAnsi="Cambria Math" w:cs="Times New Roman"/>
-                            <w:color w:val="000000" w:themeColor="text1"/>
-                            <w:sz w:val="20"/>
-                            <w:szCs w:val="20"/>
-                          </w:rPr>
-                          <m:t>0</m:t>
-                        </m:r>
-                      </m:e>
-                    </m:mr>
-                    <m:mr>
-                      <m:e>
-                        <m:r>
-                          <w:rPr>
-                            <w:rFonts w:ascii="Cambria Math" w:hAnsi="Cambria Math" w:cs="Times New Roman"/>
-                            <w:color w:val="000000" w:themeColor="text1"/>
-                            <w:sz w:val="20"/>
-                            <w:szCs w:val="20"/>
-                          </w:rPr>
-                          <m:t>1</m:t>
-                        </m:r>
-                      </m:e>
-                    </m:mr>
-                  </m:m>
+                    </m:sSubPr>
+                    <m:e>
+                      <m:r>
+                        <w:rPr>
+                          <w:rFonts w:ascii="Cambria Math" w:hAnsi="Cambria Math" w:cs="Times New Roman"/>
+                          <w:color w:val="000000" w:themeColor="text1"/>
+                          <w:sz w:val="20"/>
+                          <w:szCs w:val="20"/>
+                        </w:rPr>
+                        <m:t>c</m:t>
+                      </m:r>
+                    </m:e>
+                    <m:sub>
+                      <m:r>
+                        <w:rPr>
+                          <w:rFonts w:ascii="Cambria Math" w:hAnsi="Cambria Math" w:cs="Times New Roman"/>
+                          <w:color w:val="000000" w:themeColor="text1"/>
+                          <w:sz w:val="20"/>
+                          <w:szCs w:val="20"/>
+                        </w:rPr>
+                        <m:t>1</m:t>
+                      </m:r>
+                    </m:sub>
+                  </m:sSub>
+                  <m:r>
+                    <w:rPr>
+                      <w:rFonts w:ascii="Cambria Math" w:hAnsi="Cambria Math" w:cs="Times New Roman"/>
+                      <w:color w:val="000000" w:themeColor="text1"/>
+                      <w:sz w:val="20"/>
+                      <w:szCs w:val="20"/>
+                    </w:rPr>
+                    <m:t>=1,x</m:t>
+                  </m:r>
+                </m:e>
+              </m:d>
+              <m:ctrlPr>
+                <w:rPr>
+                  <w:rFonts w:ascii="Cambria Math" w:hAnsi="Cambria Math" w:cs="Times New Roman"/>
+                  <w:i/>
+                  <w:color w:val="000000" w:themeColor="text1"/>
+                  <w:sz w:val="20"/>
+                  <w:szCs w:val="20"/>
+                </w:rPr>
+              </m:ctrlPr>
+            </m:num>
+            <m:den>
+              <m:r>
+                <w:rPr>
+                  <w:rFonts w:ascii="Cambria Math" w:hAnsi="Cambria Math" w:cs="Times New Roman"/>
+                  <w:color w:val="000000" w:themeColor="text1"/>
+                  <w:sz w:val="20"/>
+                  <w:szCs w:val="20"/>
+                </w:rPr>
+                <m:t>P</m:t>
+              </m:r>
+              <m:d>
+                <m:dPr>
+                  <m:ctrlPr>
+                    <w:rPr>
+                      <w:rFonts w:ascii="Cambria Math" w:hAnsi="Cambria Math" w:cs="Times New Roman"/>
+                      <w:i/>
+                      <w:color w:val="000000" w:themeColor="text1"/>
+                      <w:sz w:val="20"/>
+                      <w:szCs w:val="20"/>
+                    </w:rPr>
+                  </m:ctrlPr>
+                </m:dPr>
+                <m:e>
+                  <m:r>
+                    <w:rPr>
+                      <w:rFonts w:ascii="Cambria Math" w:hAnsi="Cambria Math" w:cs="Times New Roman"/>
+                      <w:color w:val="000000" w:themeColor="text1"/>
+                      <w:sz w:val="20"/>
+                      <w:szCs w:val="20"/>
+                    </w:rPr>
+                    <m:t>x</m:t>
+                  </m:r>
+                </m:e>
+              </m:d>
+              <m:ctrlPr>
+                <w:rPr>
+                  <w:rFonts w:ascii="Cambria Math" w:hAnsi="Cambria Math" w:cs="Times New Roman"/>
+                  <w:i/>
+                  <w:color w:val="000000" w:themeColor="text1"/>
+                  <w:sz w:val="20"/>
+                  <w:szCs w:val="20"/>
+                </w:rPr>
+              </m:ctrlPr>
+            </m:den>
+          </m:f>
+          <m:r>
+            <w:rPr>
+              <w:rFonts w:ascii="Cambria Math" w:hAnsi="Cambria Math" w:cs="Times New Roman"/>
+              <w:color w:val="000000" w:themeColor="text1"/>
+              <w:sz w:val="20"/>
+              <w:szCs w:val="20"/>
+            </w:rPr>
+            <m:t>=</m:t>
+          </m:r>
+          <m:f>
+            <m:fPr>
+              <m:ctrlPr>
+                <w:rPr>
+                  <w:rFonts w:ascii="Cambria Math" w:hAnsi="Cambria Math" w:cs="Times New Roman"/>
+                  <w:color w:val="000000" w:themeColor="text1"/>
+                  <w:sz w:val="20"/>
+                  <w:szCs w:val="20"/>
+                </w:rPr>
+              </m:ctrlPr>
+            </m:fPr>
+            <m:num>
+              <m:r>
+                <w:rPr>
+                  <w:rFonts w:ascii="Cambria Math" w:hAnsi="Cambria Math" w:cs="Times New Roman"/>
+                  <w:color w:val="000000" w:themeColor="text1"/>
+                  <w:sz w:val="20"/>
+                  <w:szCs w:val="20"/>
+                </w:rPr>
+                <m:t>P</m:t>
+              </m:r>
+              <m:d>
+                <m:dPr>
+                  <m:ctrlPr>
+                    <w:rPr>
+                      <w:rFonts w:ascii="Cambria Math" w:hAnsi="Cambria Math" w:cs="Times New Roman"/>
+                      <w:i/>
+                      <w:color w:val="000000" w:themeColor="text1"/>
+                      <w:sz w:val="20"/>
+                      <w:szCs w:val="20"/>
+                    </w:rPr>
+                  </m:ctrlPr>
+                </m:dPr>
+                <m:e>
+                  <m:sSub>
+                    <m:sSubPr>
+                      <m:ctrlPr>
+                        <w:rPr>
+                          <w:rFonts w:ascii="Cambria Math" w:hAnsi="Cambria Math" w:cs="Times New Roman"/>
+                          <w:i/>
+                          <w:color w:val="000000" w:themeColor="text1"/>
+                          <w:sz w:val="20"/>
+                          <w:szCs w:val="20"/>
+                        </w:rPr>
+                      </m:ctrlPr>
+                    </m:sSubPr>
+                    <m:e>
+                      <m:r>
+                        <w:rPr>
+                          <w:rFonts w:ascii="Cambria Math" w:hAnsi="Cambria Math" w:cs="Times New Roman"/>
+                          <w:color w:val="000000" w:themeColor="text1"/>
+                          <w:sz w:val="20"/>
+                          <w:szCs w:val="20"/>
+                        </w:rPr>
+                        <m:t>c</m:t>
+                      </m:r>
+                    </m:e>
+                    <m:sub>
+                      <m:r>
+                        <w:rPr>
+                          <w:rFonts w:ascii="Cambria Math" w:hAnsi="Cambria Math" w:cs="Times New Roman"/>
+                          <w:color w:val="000000" w:themeColor="text1"/>
+                          <w:sz w:val="20"/>
+                          <w:szCs w:val="20"/>
+                        </w:rPr>
+                        <m:t>1</m:t>
+                      </m:r>
+                    </m:sub>
+                  </m:sSub>
+                  <m:r>
+                    <w:rPr>
+                      <w:rFonts w:ascii="Cambria Math" w:hAnsi="Cambria Math" w:cs="Times New Roman"/>
+                      <w:color w:val="000000" w:themeColor="text1"/>
+                      <w:sz w:val="20"/>
+                      <w:szCs w:val="20"/>
+                    </w:rPr>
+                    <m:t>=1</m:t>
+                  </m:r>
+                </m:e>
+              </m:d>
+              <m:ctrlPr>
+                <w:rPr>
+                  <w:rFonts w:ascii="Cambria Math" w:hAnsi="Cambria Math" w:cs="Times New Roman"/>
+                  <w:i/>
+                  <w:color w:val="000000" w:themeColor="text1"/>
+                  <w:sz w:val="20"/>
+                  <w:szCs w:val="20"/>
+                </w:rPr>
+              </m:ctrlPr>
+            </m:num>
+            <m:den>
+              <m:r>
+                <w:rPr>
+                  <w:rFonts w:ascii="Cambria Math" w:hAnsi="Cambria Math" w:cs="Times New Roman"/>
+                  <w:color w:val="000000" w:themeColor="text1"/>
+                  <w:sz w:val="20"/>
+                  <w:szCs w:val="20"/>
+                </w:rPr>
+                <m:t>P</m:t>
+              </m:r>
+              <m:d>
+                <m:dPr>
+                  <m:ctrlPr>
+                    <w:rPr>
+                      <w:rFonts w:ascii="Cambria Math" w:hAnsi="Cambria Math" w:cs="Times New Roman"/>
+                      <w:i/>
+                      <w:color w:val="000000" w:themeColor="text1"/>
+                      <w:sz w:val="20"/>
+                      <w:szCs w:val="20"/>
+                    </w:rPr>
+                  </m:ctrlPr>
+                </m:dPr>
+                <m:e>
+                  <m:r>
+                    <w:rPr>
+                      <w:rFonts w:ascii="Cambria Math" w:hAnsi="Cambria Math" w:cs="Times New Roman"/>
+                      <w:color w:val="000000" w:themeColor="text1"/>
+                      <w:sz w:val="20"/>
+                      <w:szCs w:val="20"/>
+                    </w:rPr>
+                    <m:t>x,</m:t>
+                  </m:r>
+                  <m:sSub>
+                    <m:sSubPr>
+                      <m:ctrlPr>
+                        <w:rPr>
+                          <w:rFonts w:ascii="Cambria Math" w:hAnsi="Cambria Math" w:cs="Times New Roman"/>
+                          <w:i/>
+                          <w:color w:val="000000" w:themeColor="text1"/>
+                          <w:sz w:val="20"/>
+                          <w:szCs w:val="20"/>
+                        </w:rPr>
+                      </m:ctrlPr>
+                    </m:sSubPr>
+                    <m:e>
+                      <m:r>
+                        <w:rPr>
+                          <w:rFonts w:ascii="Cambria Math" w:hAnsi="Cambria Math" w:cs="Times New Roman"/>
+                          <w:color w:val="000000" w:themeColor="text1"/>
+                          <w:sz w:val="20"/>
+                          <w:szCs w:val="20"/>
+                        </w:rPr>
+                        <m:t>c</m:t>
+                      </m:r>
+                    </m:e>
+                    <m:sub>
+                      <m:r>
+                        <w:rPr>
+                          <w:rFonts w:ascii="Cambria Math" w:hAnsi="Cambria Math" w:cs="Times New Roman"/>
+                          <w:color w:val="000000" w:themeColor="text1"/>
+                          <w:sz w:val="20"/>
+                          <w:szCs w:val="20"/>
+                        </w:rPr>
+                        <m:t>1</m:t>
+                      </m:r>
+                    </m:sub>
+                  </m:sSub>
+                  <m:r>
+                    <w:rPr>
+                      <w:rFonts w:ascii="Cambria Math" w:hAnsi="Cambria Math" w:cs="Times New Roman"/>
+                      <w:color w:val="000000" w:themeColor="text1"/>
+                      <w:sz w:val="20"/>
+                      <w:szCs w:val="20"/>
+                    </w:rPr>
+                    <m:t>=1</m:t>
+                  </m:r>
                 </m:e>
               </m:d>
               <m:r>
@@ -524,17 +541,14 @@
                   <w:sz w:val="20"/>
                   <w:szCs w:val="20"/>
                 </w:rPr>
-                <m:t>+</m:t>
+                <m:t>+P</m:t>
               </m:r>
               <m:d>
                 <m:dPr>
-                  <m:begChr m:val="["/>
-                  <m:endChr m:val="]"/>
                   <m:ctrlPr>
                     <w:rPr>
                       <w:rFonts w:ascii="Cambria Math" w:hAnsi="Cambria Math" w:cs="Times New Roman"/>
                       <w:i/>
-                      <w:iCs/>
                       <w:color w:val="000000" w:themeColor="text1"/>
                       <w:sz w:val="20"/>
                       <w:szCs w:val="20"/>
@@ -542,58 +556,72 @@
                   </m:ctrlPr>
                 </m:dPr>
                 <m:e>
-                  <m:m>
-                    <m:mPr>
-                      <m:mcs>
-                        <m:mc>
-                          <m:mcPr>
-                            <m:count m:val="1"/>
-                            <m:mcJc m:val="center"/>
-                          </m:mcPr>
-                        </m:mc>
-                      </m:mcs>
+                  <m:r>
+                    <w:rPr>
+                      <w:rFonts w:ascii="Cambria Math" w:hAnsi="Cambria Math" w:cs="Times New Roman"/>
+                      <w:color w:val="000000" w:themeColor="text1"/>
+                      <w:sz w:val="20"/>
+                      <w:szCs w:val="20"/>
+                    </w:rPr>
+                    <m:t>x,</m:t>
+                  </m:r>
+                  <m:sSub>
+                    <m:sSubPr>
                       <m:ctrlPr>
                         <w:rPr>
                           <w:rFonts w:ascii="Cambria Math" w:hAnsi="Cambria Math" w:cs="Times New Roman"/>
                           <w:i/>
-                          <w:iCs/>
                           <w:color w:val="000000" w:themeColor="text1"/>
                           <w:sz w:val="20"/>
                           <w:szCs w:val="20"/>
                         </w:rPr>
                       </m:ctrlPr>
-                    </m:mPr>
-                    <m:mr>
-                      <m:e>
-                        <m:r>
-                          <w:rPr>
-                            <w:rFonts w:ascii="Cambria Math" w:hAnsi="Cambria Math" w:cs="Times New Roman"/>
-                            <w:color w:val="000000" w:themeColor="text1"/>
-                            <w:sz w:val="20"/>
-                            <w:szCs w:val="20"/>
-                          </w:rPr>
-                          <m:t>-2</m:t>
-                        </m:r>
-                      </m:e>
-                    </m:mr>
-                    <m:mr>
-                      <m:e>
-                        <m:r>
-                          <w:rPr>
-                            <w:rFonts w:ascii="Cambria Math" w:hAnsi="Cambria Math" w:cs="Times New Roman"/>
-                            <w:color w:val="000000" w:themeColor="text1"/>
-                            <w:sz w:val="20"/>
-                            <w:szCs w:val="20"/>
-                          </w:rPr>
-                          <m:t>1</m:t>
-                        </m:r>
-                      </m:e>
-                    </m:mr>
-                  </m:m>
+                    </m:sSubPr>
+                    <m:e>
+                      <m:r>
+                        <w:rPr>
+                          <w:rFonts w:ascii="Cambria Math" w:hAnsi="Cambria Math" w:cs="Times New Roman"/>
+                          <w:color w:val="000000" w:themeColor="text1"/>
+                          <w:sz w:val="20"/>
+                          <w:szCs w:val="20"/>
+                        </w:rPr>
+                        <m:t>c</m:t>
+                      </m:r>
+                    </m:e>
+                    <m:sub>
+                      <m:r>
+                        <w:rPr>
+                          <w:rFonts w:ascii="Cambria Math" w:hAnsi="Cambria Math" w:cs="Times New Roman"/>
+                          <w:color w:val="000000" w:themeColor="text1"/>
+                          <w:sz w:val="20"/>
+                          <w:szCs w:val="20"/>
+                        </w:rPr>
+                        <m:t>2</m:t>
+                      </m:r>
+                    </m:sub>
+                  </m:sSub>
+                  <m:r>
+                    <w:rPr>
+                      <w:rFonts w:ascii="Cambria Math" w:hAnsi="Cambria Math" w:cs="Times New Roman"/>
+                      <w:color w:val="000000" w:themeColor="text1"/>
+                      <w:sz w:val="20"/>
+                      <w:szCs w:val="20"/>
+                    </w:rPr>
+                    <m:t>=1</m:t>
+                  </m:r>
                 </m:e>
               </m:d>
-            </m:e>
-          </m:d>
+              <m:ctrlPr>
+                <w:rPr>
+                  <w:rFonts w:ascii="Cambria Math" w:hAnsi="Cambria Math" w:cs="Times New Roman"/>
+                  <w:i/>
+                  <w:color w:val="000000" w:themeColor="text1"/>
+                  <w:sz w:val="20"/>
+                  <w:szCs w:val="20"/>
+                </w:rPr>
+              </m:ctrlPr>
+            </m:den>
+          </m:f>
           <m:r>
             <w:rPr>
               <w:rFonts w:ascii="Cambria Math" w:hAnsi="Cambria Math" w:cs="Times New Roman"/>
@@ -603,72 +631,490 @@
             </w:rPr>
             <m:t>=</m:t>
           </m:r>
-          <m:d>
-            <m:dPr>
-              <m:begChr m:val="["/>
-              <m:endChr m:val="]"/>
+          <m:f>
+            <m:fPr>
               <m:ctrlPr>
                 <w:rPr>
                   <w:rFonts w:ascii="Cambria Math" w:hAnsi="Cambria Math" w:cs="Times New Roman"/>
-                  <w:i/>
-                  <w:iCs/>
                   <w:color w:val="000000" w:themeColor="text1"/>
                   <w:sz w:val="20"/>
                   <w:szCs w:val="20"/>
                 </w:rPr>
               </m:ctrlPr>
-            </m:dPr>
-            <m:e>
-              <m:m>
-                <m:mPr>
-                  <m:mcs>
-                    <m:mc>
-                      <m:mcPr>
-                        <m:count m:val="1"/>
-                        <m:mcJc m:val="center"/>
-                      </m:mcPr>
-                    </m:mc>
-                  </m:mcs>
+            </m:fPr>
+            <m:num>
+              <m:r>
+                <w:rPr>
+                  <w:rFonts w:ascii="Cambria Math" w:hAnsi="Cambria Math" w:cs="Times New Roman"/>
+                  <w:color w:val="000000" w:themeColor="text1"/>
+                  <w:sz w:val="20"/>
+                  <w:szCs w:val="20"/>
+                </w:rPr>
+                <m:t>P</m:t>
+              </m:r>
+              <m:d>
+                <m:dPr>
                   <m:ctrlPr>
                     <w:rPr>
                       <w:rFonts w:ascii="Cambria Math" w:hAnsi="Cambria Math" w:cs="Times New Roman"/>
                       <w:i/>
-                      <w:iCs/>
                       <w:color w:val="000000" w:themeColor="text1"/>
                       <w:sz w:val="20"/>
                       <w:szCs w:val="20"/>
                     </w:rPr>
                   </m:ctrlPr>
-                </m:mPr>
-                <m:mr>
-                  <m:e>
-                    <m:r>
-                      <w:rPr>
-                        <w:rFonts w:ascii="Cambria Math" w:hAnsi="Cambria Math" w:cs="Times New Roman"/>
-                        <w:color w:val="000000" w:themeColor="text1"/>
-                        <w:sz w:val="20"/>
-                        <w:szCs w:val="20"/>
-                      </w:rPr>
-                      <m:t>-1.25</m:t>
-                    </m:r>
-                  </m:e>
-                </m:mr>
-                <m:mr>
-                  <m:e>
-                    <m:r>
-                      <w:rPr>
-                        <w:rFonts w:ascii="Cambria Math" w:hAnsi="Cambria Math" w:cs="Times New Roman"/>
-                        <w:color w:val="000000" w:themeColor="text1"/>
-                        <w:sz w:val="20"/>
-                        <w:szCs w:val="20"/>
-                      </w:rPr>
-                      <m:t>1.75</m:t>
-                    </m:r>
-                  </m:e>
-                </m:mr>
-              </m:m>
-            </m:e>
-          </m:d>
+                </m:dPr>
+                <m:e>
+                  <m:r>
+                    <w:rPr>
+                      <w:rFonts w:ascii="Cambria Math" w:hAnsi="Cambria Math" w:cs="Times New Roman"/>
+                      <w:color w:val="000000" w:themeColor="text1"/>
+                      <w:sz w:val="20"/>
+                      <w:szCs w:val="20"/>
+                    </w:rPr>
+                    <m:t>x</m:t>
+                  </m:r>
+                </m:e>
+                <m:e>
+                  <m:sSub>
+                    <m:sSubPr>
+                      <m:ctrlPr>
+                        <w:rPr>
+                          <w:rFonts w:ascii="Cambria Math" w:hAnsi="Cambria Math" w:cs="Times New Roman"/>
+                          <w:i/>
+                          <w:color w:val="000000" w:themeColor="text1"/>
+                          <w:sz w:val="20"/>
+                          <w:szCs w:val="20"/>
+                        </w:rPr>
+                      </m:ctrlPr>
+                    </m:sSubPr>
+                    <m:e>
+                      <m:r>
+                        <w:rPr>
+                          <w:rFonts w:ascii="Cambria Math" w:hAnsi="Cambria Math" w:cs="Times New Roman"/>
+                          <w:color w:val="000000" w:themeColor="text1"/>
+                          <w:sz w:val="20"/>
+                          <w:szCs w:val="20"/>
+                        </w:rPr>
+                        <m:t>c</m:t>
+                      </m:r>
+                    </m:e>
+                    <m:sub>
+                      <m:r>
+                        <w:rPr>
+                          <w:rFonts w:ascii="Cambria Math" w:hAnsi="Cambria Math" w:cs="Times New Roman"/>
+                          <w:color w:val="000000" w:themeColor="text1"/>
+                          <w:sz w:val="20"/>
+                          <w:szCs w:val="20"/>
+                        </w:rPr>
+                        <m:t>1</m:t>
+                      </m:r>
+                    </m:sub>
+                  </m:sSub>
+                  <m:r>
+                    <w:rPr>
+                      <w:rFonts w:ascii="Cambria Math" w:hAnsi="Cambria Math" w:cs="Times New Roman"/>
+                      <w:color w:val="000000" w:themeColor="text1"/>
+                      <w:sz w:val="20"/>
+                      <w:szCs w:val="20"/>
+                    </w:rPr>
+                    <m:t>=1</m:t>
+                  </m:r>
+                </m:e>
+              </m:d>
+              <m:r>
+                <w:rPr>
+                  <w:rFonts w:ascii="Cambria Math" w:hAnsi="Cambria Math" w:cs="Times New Roman"/>
+                  <w:color w:val="000000" w:themeColor="text1"/>
+                  <w:sz w:val="20"/>
+                  <w:szCs w:val="20"/>
+                </w:rPr>
+                <m:t>P</m:t>
+              </m:r>
+              <m:d>
+                <m:dPr>
+                  <m:ctrlPr>
+                    <w:rPr>
+                      <w:rFonts w:ascii="Cambria Math" w:hAnsi="Cambria Math" w:cs="Times New Roman"/>
+                      <w:i/>
+                      <w:color w:val="000000" w:themeColor="text1"/>
+                      <w:sz w:val="20"/>
+                      <w:szCs w:val="20"/>
+                    </w:rPr>
+                  </m:ctrlPr>
+                </m:dPr>
+                <m:e>
+                  <m:sSub>
+                    <m:sSubPr>
+                      <m:ctrlPr>
+                        <w:rPr>
+                          <w:rFonts w:ascii="Cambria Math" w:hAnsi="Cambria Math" w:cs="Times New Roman"/>
+                          <w:i/>
+                          <w:color w:val="000000" w:themeColor="text1"/>
+                          <w:sz w:val="20"/>
+                          <w:szCs w:val="20"/>
+                        </w:rPr>
+                      </m:ctrlPr>
+                    </m:sSubPr>
+                    <m:e>
+                      <m:r>
+                        <w:rPr>
+                          <w:rFonts w:ascii="Cambria Math" w:hAnsi="Cambria Math" w:cs="Times New Roman"/>
+                          <w:color w:val="000000" w:themeColor="text1"/>
+                          <w:sz w:val="20"/>
+                          <w:szCs w:val="20"/>
+                        </w:rPr>
+                        <m:t>c</m:t>
+                      </m:r>
+                    </m:e>
+                    <m:sub>
+                      <m:r>
+                        <w:rPr>
+                          <w:rFonts w:ascii="Cambria Math" w:hAnsi="Cambria Math" w:cs="Times New Roman"/>
+                          <w:color w:val="000000" w:themeColor="text1"/>
+                          <w:sz w:val="20"/>
+                          <w:szCs w:val="20"/>
+                        </w:rPr>
+                        <m:t>1</m:t>
+                      </m:r>
+                    </m:sub>
+                  </m:sSub>
+                  <m:r>
+                    <w:rPr>
+                      <w:rFonts w:ascii="Cambria Math" w:hAnsi="Cambria Math" w:cs="Times New Roman"/>
+                      <w:color w:val="000000" w:themeColor="text1"/>
+                      <w:sz w:val="20"/>
+                      <w:szCs w:val="20"/>
+                    </w:rPr>
+                    <m:t>=1</m:t>
+                  </m:r>
+                </m:e>
+              </m:d>
+              <m:ctrlPr>
+                <w:rPr>
+                  <w:rFonts w:ascii="Cambria Math" w:hAnsi="Cambria Math" w:cs="Times New Roman"/>
+                  <w:i/>
+                  <w:color w:val="000000" w:themeColor="text1"/>
+                  <w:sz w:val="20"/>
+                  <w:szCs w:val="20"/>
+                </w:rPr>
+              </m:ctrlPr>
+            </m:num>
+            <m:den>
+              <m:r>
+                <w:rPr>
+                  <w:rFonts w:ascii="Cambria Math" w:hAnsi="Cambria Math" w:cs="Times New Roman"/>
+                  <w:color w:val="000000" w:themeColor="text1"/>
+                  <w:sz w:val="20"/>
+                  <w:szCs w:val="20"/>
+                </w:rPr>
+                <m:t>P</m:t>
+              </m:r>
+              <m:d>
+                <m:dPr>
+                  <m:ctrlPr>
+                    <w:rPr>
+                      <w:rFonts w:ascii="Cambria Math" w:hAnsi="Cambria Math" w:cs="Times New Roman"/>
+                      <w:i/>
+                      <w:color w:val="000000" w:themeColor="text1"/>
+                      <w:sz w:val="20"/>
+                      <w:szCs w:val="20"/>
+                    </w:rPr>
+                  </m:ctrlPr>
+                </m:dPr>
+                <m:e>
+                  <m:r>
+                    <w:rPr>
+                      <w:rFonts w:ascii="Cambria Math" w:hAnsi="Cambria Math" w:cs="Times New Roman"/>
+                      <w:color w:val="000000" w:themeColor="text1"/>
+                      <w:sz w:val="20"/>
+                      <w:szCs w:val="20"/>
+                    </w:rPr>
+                    <m:t>x</m:t>
+                  </m:r>
+                </m:e>
+                <m:e>
+                  <m:sSub>
+                    <m:sSubPr>
+                      <m:ctrlPr>
+                        <w:rPr>
+                          <w:rFonts w:ascii="Cambria Math" w:hAnsi="Cambria Math" w:cs="Times New Roman"/>
+                          <w:i/>
+                          <w:color w:val="000000" w:themeColor="text1"/>
+                          <w:sz w:val="20"/>
+                          <w:szCs w:val="20"/>
+                        </w:rPr>
+                      </m:ctrlPr>
+                    </m:sSubPr>
+                    <m:e>
+                      <m:r>
+                        <w:rPr>
+                          <w:rFonts w:ascii="Cambria Math" w:hAnsi="Cambria Math" w:cs="Times New Roman"/>
+                          <w:color w:val="000000" w:themeColor="text1"/>
+                          <w:sz w:val="20"/>
+                          <w:szCs w:val="20"/>
+                        </w:rPr>
+                        <m:t>c</m:t>
+                      </m:r>
+                    </m:e>
+                    <m:sub>
+                      <m:r>
+                        <w:rPr>
+                          <w:rFonts w:ascii="Cambria Math" w:hAnsi="Cambria Math" w:cs="Times New Roman"/>
+                          <w:color w:val="000000" w:themeColor="text1"/>
+                          <w:sz w:val="20"/>
+                          <w:szCs w:val="20"/>
+                        </w:rPr>
+                        <m:t>1</m:t>
+                      </m:r>
+                    </m:sub>
+                  </m:sSub>
+                  <m:r>
+                    <w:rPr>
+                      <w:rFonts w:ascii="Cambria Math" w:hAnsi="Cambria Math" w:cs="Times New Roman"/>
+                      <w:color w:val="000000" w:themeColor="text1"/>
+                      <w:sz w:val="20"/>
+                      <w:szCs w:val="20"/>
+                    </w:rPr>
+                    <m:t>=1</m:t>
+                  </m:r>
+                </m:e>
+              </m:d>
+              <m:r>
+                <w:rPr>
+                  <w:rFonts w:ascii="Cambria Math" w:hAnsi="Cambria Math" w:cs="Times New Roman"/>
+                  <w:color w:val="000000" w:themeColor="text1"/>
+                  <w:sz w:val="20"/>
+                  <w:szCs w:val="20"/>
+                </w:rPr>
+                <m:t>P</m:t>
+              </m:r>
+              <m:d>
+                <m:dPr>
+                  <m:ctrlPr>
+                    <w:rPr>
+                      <w:rFonts w:ascii="Cambria Math" w:hAnsi="Cambria Math" w:cs="Times New Roman"/>
+                      <w:i/>
+                      <w:color w:val="000000" w:themeColor="text1"/>
+                      <w:sz w:val="20"/>
+                      <w:szCs w:val="20"/>
+                    </w:rPr>
+                  </m:ctrlPr>
+                </m:dPr>
+                <m:e>
+                  <m:sSub>
+                    <m:sSubPr>
+                      <m:ctrlPr>
+                        <w:rPr>
+                          <w:rFonts w:ascii="Cambria Math" w:hAnsi="Cambria Math" w:cs="Times New Roman"/>
+                          <w:i/>
+                          <w:color w:val="000000" w:themeColor="text1"/>
+                          <w:sz w:val="20"/>
+                          <w:szCs w:val="20"/>
+                        </w:rPr>
+                      </m:ctrlPr>
+                    </m:sSubPr>
+                    <m:e>
+                      <m:r>
+                        <w:rPr>
+                          <w:rFonts w:ascii="Cambria Math" w:hAnsi="Cambria Math" w:cs="Times New Roman"/>
+                          <w:color w:val="000000" w:themeColor="text1"/>
+                          <w:sz w:val="20"/>
+                          <w:szCs w:val="20"/>
+                        </w:rPr>
+                        <m:t>c</m:t>
+                      </m:r>
+                    </m:e>
+                    <m:sub>
+                      <m:r>
+                        <w:rPr>
+                          <w:rFonts w:ascii="Cambria Math" w:hAnsi="Cambria Math" w:cs="Times New Roman"/>
+                          <w:color w:val="000000" w:themeColor="text1"/>
+                          <w:sz w:val="20"/>
+                          <w:szCs w:val="20"/>
+                        </w:rPr>
+                        <m:t>1</m:t>
+                      </m:r>
+                    </m:sub>
+                  </m:sSub>
+                  <m:r>
+                    <w:rPr>
+                      <w:rFonts w:ascii="Cambria Math" w:hAnsi="Cambria Math" w:cs="Times New Roman"/>
+                      <w:color w:val="000000" w:themeColor="text1"/>
+                      <w:sz w:val="20"/>
+                      <w:szCs w:val="20"/>
+                    </w:rPr>
+                    <m:t>=1</m:t>
+                  </m:r>
+                </m:e>
+              </m:d>
+              <m:r>
+                <w:rPr>
+                  <w:rFonts w:ascii="Cambria Math" w:hAnsi="Cambria Math" w:cs="Times New Roman"/>
+                  <w:color w:val="000000" w:themeColor="text1"/>
+                  <w:sz w:val="20"/>
+                  <w:szCs w:val="20"/>
+                </w:rPr>
+                <m:t xml:space="preserve"> + </m:t>
+              </m:r>
+              <m:r>
+                <w:rPr>
+                  <w:rFonts w:ascii="Cambria Math" w:hAnsi="Cambria Math" w:cs="Times New Roman"/>
+                  <w:color w:val="000000" w:themeColor="text1"/>
+                  <w:sz w:val="20"/>
+                  <w:szCs w:val="20"/>
+                </w:rPr>
+                <m:t>P</m:t>
+              </m:r>
+              <m:d>
+                <m:dPr>
+                  <m:ctrlPr>
+                    <w:rPr>
+                      <w:rFonts w:ascii="Cambria Math" w:hAnsi="Cambria Math" w:cs="Times New Roman"/>
+                      <w:i/>
+                      <w:color w:val="000000" w:themeColor="text1"/>
+                      <w:sz w:val="20"/>
+                      <w:szCs w:val="20"/>
+                    </w:rPr>
+                  </m:ctrlPr>
+                </m:dPr>
+                <m:e>
+                  <m:r>
+                    <w:rPr>
+                      <w:rFonts w:ascii="Cambria Math" w:hAnsi="Cambria Math" w:cs="Times New Roman"/>
+                      <w:color w:val="000000" w:themeColor="text1"/>
+                      <w:sz w:val="20"/>
+                      <w:szCs w:val="20"/>
+                    </w:rPr>
+                    <m:t>x</m:t>
+                  </m:r>
+                </m:e>
+                <m:e>
+                  <m:sSub>
+                    <m:sSubPr>
+                      <m:ctrlPr>
+                        <w:rPr>
+                          <w:rFonts w:ascii="Cambria Math" w:hAnsi="Cambria Math" w:cs="Times New Roman"/>
+                          <w:i/>
+                          <w:color w:val="000000" w:themeColor="text1"/>
+                          <w:sz w:val="20"/>
+                          <w:szCs w:val="20"/>
+                        </w:rPr>
+                      </m:ctrlPr>
+                    </m:sSubPr>
+                    <m:e>
+                      <m:r>
+                        <w:rPr>
+                          <w:rFonts w:ascii="Cambria Math" w:hAnsi="Cambria Math" w:cs="Times New Roman"/>
+                          <w:color w:val="000000" w:themeColor="text1"/>
+                          <w:sz w:val="20"/>
+                          <w:szCs w:val="20"/>
+                        </w:rPr>
+                        <m:t>c</m:t>
+                      </m:r>
+                    </m:e>
+                    <m:sub>
+                      <m:r>
+                        <w:rPr>
+                          <w:rFonts w:ascii="Cambria Math" w:hAnsi="Cambria Math" w:cs="Times New Roman"/>
+                          <w:color w:val="000000" w:themeColor="text1"/>
+                          <w:sz w:val="20"/>
+                          <w:szCs w:val="20"/>
+                        </w:rPr>
+                        <m:t>2</m:t>
+                      </m:r>
+                    </m:sub>
+                  </m:sSub>
+                  <m:r>
+                    <w:rPr>
+                      <w:rFonts w:ascii="Cambria Math" w:hAnsi="Cambria Math" w:cs="Times New Roman"/>
+                      <w:color w:val="000000" w:themeColor="text1"/>
+                      <w:sz w:val="20"/>
+                      <w:szCs w:val="20"/>
+                    </w:rPr>
+                    <m:t>=1</m:t>
+                  </m:r>
+                </m:e>
+              </m:d>
+              <m:r>
+                <w:rPr>
+                  <w:rFonts w:ascii="Cambria Math" w:hAnsi="Cambria Math" w:cs="Times New Roman"/>
+                  <w:color w:val="000000" w:themeColor="text1"/>
+                  <w:sz w:val="20"/>
+                  <w:szCs w:val="20"/>
+                </w:rPr>
+                <m:t>P</m:t>
+              </m:r>
+              <m:d>
+                <m:dPr>
+                  <m:ctrlPr>
+                    <w:rPr>
+                      <w:rFonts w:ascii="Cambria Math" w:hAnsi="Cambria Math" w:cs="Times New Roman"/>
+                      <w:i/>
+                      <w:color w:val="000000" w:themeColor="text1"/>
+                      <w:sz w:val="20"/>
+                      <w:szCs w:val="20"/>
+                    </w:rPr>
+                  </m:ctrlPr>
+                </m:dPr>
+                <m:e>
+                  <m:sSub>
+                    <m:sSubPr>
+                      <m:ctrlPr>
+                        <w:rPr>
+                          <w:rFonts w:ascii="Cambria Math" w:hAnsi="Cambria Math" w:cs="Times New Roman"/>
+                          <w:i/>
+                          <w:color w:val="000000" w:themeColor="text1"/>
+                          <w:sz w:val="20"/>
+                          <w:szCs w:val="20"/>
+                        </w:rPr>
+                      </m:ctrlPr>
+                    </m:sSubPr>
+                    <m:e>
+                      <m:r>
+                        <w:rPr>
+                          <w:rFonts w:ascii="Cambria Math" w:hAnsi="Cambria Math" w:cs="Times New Roman"/>
+                          <w:color w:val="000000" w:themeColor="text1"/>
+                          <w:sz w:val="20"/>
+                          <w:szCs w:val="20"/>
+                        </w:rPr>
+                        <m:t>c</m:t>
+                      </m:r>
+                    </m:e>
+                    <m:sub>
+                      <m:r>
+                        <w:rPr>
+                          <w:rFonts w:ascii="Cambria Math" w:hAnsi="Cambria Math" w:cs="Times New Roman"/>
+                          <w:color w:val="000000" w:themeColor="text1"/>
+                          <w:sz w:val="20"/>
+                          <w:szCs w:val="20"/>
+                        </w:rPr>
+                        <m:t>2</m:t>
+                      </m:r>
+                    </m:sub>
+                  </m:sSub>
+                  <m:r>
+                    <w:rPr>
+                      <w:rFonts w:ascii="Cambria Math" w:hAnsi="Cambria Math" w:cs="Times New Roman"/>
+                      <w:color w:val="000000" w:themeColor="text1"/>
+                      <w:sz w:val="20"/>
+                      <w:szCs w:val="20"/>
+                    </w:rPr>
+                    <m:t>=1</m:t>
+                  </m:r>
+                </m:e>
+              </m:d>
+              <m:ctrlPr>
+                <w:rPr>
+                  <w:rFonts w:ascii="Cambria Math" w:hAnsi="Cambria Math" w:cs="Times New Roman"/>
+                  <w:i/>
+                  <w:color w:val="000000" w:themeColor="text1"/>
+                  <w:sz w:val="20"/>
+                  <w:szCs w:val="20"/>
+                </w:rPr>
+              </m:ctrlPr>
+            </m:den>
+          </m:f>
         </m:oMath>
       </m:oMathPara>
     </w:p>
@@ -678,64 +1124,2209 @@
         <w:spacing w:before="120" w:after="120"/>
         <w:rPr>
           <w:rFonts w:ascii="Cambria Math" w:hAnsi="Cambria Math" w:cs="Times New Roman"/>
-          <w:lang w:val="en-US"/>
-        </w:rPr>
-      </w:pPr>
-      <w:r>
-        <w:rPr>
-          <w:rFonts w:ascii="Cambria Math" w:hAnsi="Cambria Math" w:cs="Times New Roman"/>
-          <w:lang w:val="en-US"/>
-        </w:rPr>
-        <w:t xml:space="preserve">You can </w:t>
-      </w:r>
-      <w:r>
-        <w:rPr>
-          <w:rFonts w:ascii="Cambria Math" w:hAnsi="Cambria Math" w:cs="Times New Roman"/>
-          <w:lang w:val="en-US"/>
-        </w:rPr>
-        <w:t>paste image</w:t>
-      </w:r>
-      <w:r>
-        <w:rPr>
-          <w:rFonts w:ascii="Cambria Math" w:hAnsi="Cambria Math" w:cs="Times New Roman"/>
-          <w:lang w:val="en-US"/>
-        </w:rPr>
-        <w:t>s</w:t>
-      </w:r>
-      <w:r>
-        <w:rPr>
-          <w:rFonts w:ascii="Cambria Math" w:hAnsi="Cambria Math" w:cs="Times New Roman"/>
-          <w:lang w:val="en-US"/>
-        </w:rPr>
-        <w:t xml:space="preserve"> of</w:t>
-      </w:r>
-      <w:r>
-        <w:rPr>
-          <w:rFonts w:ascii="Cambria Math" w:hAnsi="Cambria Math" w:cs="Times New Roman"/>
-          <w:lang w:val="en-US"/>
-        </w:rPr>
-        <w:t xml:space="preserve"> a </w:t>
-      </w:r>
-      <w:r>
-        <w:rPr>
-          <w:rFonts w:ascii="Cambria Math" w:hAnsi="Cambria Math" w:cs="Times New Roman"/>
-          <w:lang w:val="en-US"/>
-        </w:rPr>
-        <w:t xml:space="preserve">handwritten solution, yet guarantee </w:t>
-      </w:r>
-      <w:r>
-        <w:rPr>
-          <w:rFonts w:ascii="Cambria Math" w:hAnsi="Cambria Math" w:cs="Times New Roman"/>
-          <w:lang w:val="en-US"/>
-        </w:rPr>
-        <w:t>their</w:t>
-      </w:r>
-      <w:r>
-        <w:rPr>
-          <w:rFonts w:ascii="Cambria Math" w:hAnsi="Cambria Math" w:cs="Times New Roman"/>
-          <w:lang w:val="en-US"/>
-        </w:rPr>
-        <w:t xml:space="preserve"> high-quality resolution and contrast.</w:t>
+          <w:color w:val="000000" w:themeColor="text1"/>
+        </w:rPr>
+      </w:pPr>
+      <w:r>
+        <w:rPr>
+          <w:rFonts w:ascii="Cambria Math" w:hAnsi="Cambria Math" w:cs="Times New Roman"/>
+          <w:color w:val="000000" w:themeColor="text1"/>
+        </w:rPr>
+        <w:tab/>
+        <w:t>Assim para calcular esta probabilidade necessitamos de:</w:t>
+      </w:r>
+    </w:p>
+    <w:p>
+      <w:pPr>
+        <w:pStyle w:val="Body"/>
+        <w:spacing w:before="120" w:after="120"/>
+        <w:rPr>
+          <w:rFonts w:ascii="Cambria Math" w:hAnsi="Cambria Math" w:cs="Times New Roman"/>
+          <w:color w:val="000000" w:themeColor="text1"/>
+        </w:rPr>
+      </w:pPr>
+      <w:r>
+        <w:rPr>
+          <w:rFonts w:ascii="Cambria Math" w:hAnsi="Cambria Math" w:cs="Times New Roman"/>
+          <w:color w:val="000000" w:themeColor="text1"/>
+        </w:rPr>
+        <w:tab/>
+      </w:r>
+      <w:r>
+        <w:rPr>
+          <w:rFonts w:ascii="Cambria Math" w:hAnsi="Cambria Math" w:cs="Times New Roman"/>
+          <w:color w:val="000000" w:themeColor="text1"/>
+          <w:lang w:val="en-US"/>
+        </w:rPr>
+        <w:t xml:space="preserve">   - Likelihhoods = </w:t>
+      </w:r>
+      <m:oMath>
+        <m:r>
+          <w:rPr>
+            <w:rFonts w:ascii="Cambria Math" w:hAnsi="Cambria Math" w:cs="Times New Roman"/>
+            <w:color w:val="000000" w:themeColor="text1"/>
+          </w:rPr>
+          <m:t>P</m:t>
+        </m:r>
+        <m:d>
+          <m:dPr>
+            <m:ctrlPr>
+              <w:rPr>
+                <w:rFonts w:ascii="Cambria Math" w:hAnsi="Cambria Math" w:cs="Times New Roman"/>
+                <w:i/>
+                <w:color w:val="000000" w:themeColor="text1"/>
+              </w:rPr>
+            </m:ctrlPr>
+          </m:dPr>
+          <m:e>
+            <m:r>
+              <w:rPr>
+                <w:rFonts w:ascii="Cambria Math" w:hAnsi="Cambria Math" w:cs="Times New Roman"/>
+                <w:color w:val="000000" w:themeColor="text1"/>
+              </w:rPr>
+              <m:t>x</m:t>
+            </m:r>
+          </m:e>
+          <m:e>
+            <m:sSub>
+              <m:sSubPr>
+                <m:ctrlPr>
+                  <w:rPr>
+                    <w:rFonts w:ascii="Cambria Math" w:hAnsi="Cambria Math" w:cs="Times New Roman"/>
+                    <w:i/>
+                    <w:color w:val="000000" w:themeColor="text1"/>
+                  </w:rPr>
+                </m:ctrlPr>
+              </m:sSubPr>
+              <m:e>
+                <m:r>
+                  <w:rPr>
+                    <w:rFonts w:ascii="Cambria Math" w:hAnsi="Cambria Math" w:cs="Times New Roman"/>
+                    <w:color w:val="000000" w:themeColor="text1"/>
+                  </w:rPr>
+                  <m:t>c</m:t>
+                </m:r>
+              </m:e>
+              <m:sub>
+                <m:r>
+                  <w:rPr>
+                    <w:rFonts w:ascii="Cambria Math" w:hAnsi="Cambria Math" w:cs="Times New Roman"/>
+                    <w:color w:val="000000" w:themeColor="text1"/>
+                    <w:lang w:val="en-US"/>
+                  </w:rPr>
+                  <m:t>1</m:t>
+                </m:r>
+              </m:sub>
+            </m:sSub>
+            <m:r>
+              <w:rPr>
+                <w:rFonts w:ascii="Cambria Math" w:hAnsi="Cambria Math" w:cs="Times New Roman"/>
+                <w:color w:val="000000" w:themeColor="text1"/>
+                <w:lang w:val="en-US"/>
+              </w:rPr>
+              <m:t>=1</m:t>
+            </m:r>
+          </m:e>
+        </m:d>
+        <m:r>
+          <w:rPr>
+            <w:rFonts w:ascii="Cambria Math" w:hAnsi="Cambria Math" w:cs="Times New Roman"/>
+            <w:color w:val="000000" w:themeColor="text1"/>
+            <w:lang w:val="en-US"/>
+          </w:rPr>
+          <m:t>~</m:t>
+        </m:r>
+        <m:r>
+          <w:rPr>
+            <w:rFonts w:ascii="Cambria Math" w:hAnsi="Cambria Math" w:cs="Times New Roman"/>
+            <w:color w:val="000000" w:themeColor="text1"/>
+          </w:rPr>
+          <m:t>Nomal</m:t>
+        </m:r>
+        <m:d>
+          <m:dPr>
+            <m:ctrlPr>
+              <w:rPr>
+                <w:rFonts w:ascii="Cambria Math" w:hAnsi="Cambria Math" w:cs="Times New Roman"/>
+                <w:i/>
+                <w:color w:val="000000" w:themeColor="text1"/>
+              </w:rPr>
+            </m:ctrlPr>
+          </m:dPr>
+          <m:e>
+            <m:sSub>
+              <m:sSubPr>
+                <m:ctrlPr>
+                  <w:rPr>
+                    <w:rFonts w:ascii="Cambria Math" w:hAnsi="Cambria Math" w:cs="Times New Roman"/>
+                    <w:i/>
+                    <w:color w:val="000000" w:themeColor="text1"/>
+                  </w:rPr>
+                </m:ctrlPr>
+              </m:sSubPr>
+              <m:e>
+                <m:r>
+                  <m:rPr>
+                    <m:sty m:val="p"/>
+                  </m:rPr>
+                  <w:rPr>
+                    <w:rFonts w:ascii="Cambria Math" w:hAnsi="Cambria Math" w:cs="Times New Roman"/>
+                    <w:color w:val="000000" w:themeColor="text1"/>
+                  </w:rPr>
+                  <m:t>μ</m:t>
+                </m:r>
+              </m:e>
+              <m:sub>
+                <m:r>
+                  <w:rPr>
+                    <w:rFonts w:ascii="Cambria Math" w:hAnsi="Cambria Math" w:cs="Times New Roman"/>
+                    <w:color w:val="000000" w:themeColor="text1"/>
+                    <w:lang w:val="en-US"/>
+                  </w:rPr>
+                  <m:t>1</m:t>
+                </m:r>
+              </m:sub>
+            </m:sSub>
+            <m:r>
+              <w:rPr>
+                <w:rFonts w:ascii="Cambria Math" w:hAnsi="Cambria Math" w:cs="Times New Roman"/>
+                <w:color w:val="000000" w:themeColor="text1"/>
+                <w:lang w:val="en-US"/>
+              </w:rPr>
+              <m:t>,</m:t>
+            </m:r>
+            <m:sSub>
+              <m:sSubPr>
+                <m:ctrlPr>
+                  <w:rPr>
+                    <w:rFonts w:ascii="Cambria Math" w:hAnsi="Cambria Math" w:cs="Times New Roman"/>
+                    <w:i/>
+                    <w:color w:val="000000" w:themeColor="text1"/>
+                  </w:rPr>
+                </m:ctrlPr>
+              </m:sSubPr>
+              <m:e>
+                <m:r>
+                  <m:rPr>
+                    <m:sty m:val="p"/>
+                  </m:rPr>
+                  <w:rPr>
+                    <w:rFonts w:ascii="Cambria Math" w:hAnsi="Cambria Math" w:cs="Times New Roman"/>
+                    <w:color w:val="000000" w:themeColor="text1"/>
+                  </w:rPr>
+                  <m:t>Σ</m:t>
+                </m:r>
+              </m:e>
+              <m:sub>
+                <m:r>
+                  <w:rPr>
+                    <w:rFonts w:ascii="Cambria Math" w:hAnsi="Cambria Math" w:cs="Times New Roman"/>
+                    <w:color w:val="000000" w:themeColor="text1"/>
+                    <w:lang w:val="en-US"/>
+                  </w:rPr>
+                  <m:t>1</m:t>
+                </m:r>
+              </m:sub>
+            </m:sSub>
+          </m:e>
+        </m:d>
+      </m:oMath>
+      <w:r>
+        <w:rPr>
+          <w:rFonts w:ascii="Cambria Math" w:hAnsi="Cambria Math" w:cs="Times New Roman"/>
+          <w:color w:val="000000" w:themeColor="text1"/>
+          <w:lang w:val="en-US"/>
+        </w:rPr>
+        <w:t xml:space="preserve"> e </w:t>
+      </w:r>
+      <m:oMath>
+        <m:r>
+          <w:rPr>
+            <w:rFonts w:ascii="Cambria Math" w:hAnsi="Cambria Math" w:cs="Times New Roman"/>
+            <w:color w:val="000000" w:themeColor="text1"/>
+          </w:rPr>
+          <m:t>P</m:t>
+        </m:r>
+        <m:d>
+          <m:dPr>
+            <m:ctrlPr>
+              <w:rPr>
+                <w:rFonts w:ascii="Cambria Math" w:hAnsi="Cambria Math" w:cs="Times New Roman"/>
+                <w:i/>
+                <w:color w:val="000000" w:themeColor="text1"/>
+              </w:rPr>
+            </m:ctrlPr>
+          </m:dPr>
+          <m:e>
+            <m:r>
+              <w:rPr>
+                <w:rFonts w:ascii="Cambria Math" w:hAnsi="Cambria Math" w:cs="Times New Roman"/>
+                <w:color w:val="000000" w:themeColor="text1"/>
+              </w:rPr>
+              <m:t>x</m:t>
+            </m:r>
+          </m:e>
+          <m:e>
+            <m:sSub>
+              <m:sSubPr>
+                <m:ctrlPr>
+                  <w:rPr>
+                    <w:rFonts w:ascii="Cambria Math" w:hAnsi="Cambria Math" w:cs="Times New Roman"/>
+                    <w:i/>
+                    <w:color w:val="000000" w:themeColor="text1"/>
+                  </w:rPr>
+                </m:ctrlPr>
+              </m:sSubPr>
+              <m:e>
+                <m:r>
+                  <w:rPr>
+                    <w:rFonts w:ascii="Cambria Math" w:hAnsi="Cambria Math" w:cs="Times New Roman"/>
+                    <w:color w:val="000000" w:themeColor="text1"/>
+                  </w:rPr>
+                  <m:t>c</m:t>
+                </m:r>
+              </m:e>
+              <m:sub>
+                <m:r>
+                  <w:rPr>
+                    <w:rFonts w:ascii="Cambria Math" w:hAnsi="Cambria Math" w:cs="Times New Roman"/>
+                    <w:color w:val="000000" w:themeColor="text1"/>
+                    <w:lang w:val="en-US"/>
+                  </w:rPr>
+                  <m:t>2</m:t>
+                </m:r>
+              </m:sub>
+            </m:sSub>
+            <m:r>
+              <w:rPr>
+                <w:rFonts w:ascii="Cambria Math" w:hAnsi="Cambria Math" w:cs="Times New Roman"/>
+                <w:color w:val="000000" w:themeColor="text1"/>
+                <w:lang w:val="en-US"/>
+              </w:rPr>
+              <m:t>=1</m:t>
+            </m:r>
+          </m:e>
+        </m:d>
+        <m:r>
+          <w:rPr>
+            <w:rFonts w:ascii="Cambria Math" w:hAnsi="Cambria Math" w:cs="Times New Roman"/>
+            <w:color w:val="000000" w:themeColor="text1"/>
+            <w:lang w:val="en-US"/>
+          </w:rPr>
+          <m:t>~</m:t>
+        </m:r>
+        <m:r>
+          <w:rPr>
+            <w:rFonts w:ascii="Cambria Math" w:hAnsi="Cambria Math" w:cs="Times New Roman"/>
+            <w:color w:val="000000" w:themeColor="text1"/>
+          </w:rPr>
+          <m:t>Nomal</m:t>
+        </m:r>
+        <m:d>
+          <m:dPr>
+            <m:ctrlPr>
+              <w:rPr>
+                <w:rFonts w:ascii="Cambria Math" w:hAnsi="Cambria Math" w:cs="Times New Roman"/>
+                <w:i/>
+                <w:color w:val="000000" w:themeColor="text1"/>
+              </w:rPr>
+            </m:ctrlPr>
+          </m:dPr>
+          <m:e>
+            <m:sSub>
+              <m:sSubPr>
+                <m:ctrlPr>
+                  <w:rPr>
+                    <w:rFonts w:ascii="Cambria Math" w:hAnsi="Cambria Math" w:cs="Times New Roman"/>
+                    <w:i/>
+                    <w:color w:val="000000" w:themeColor="text1"/>
+                  </w:rPr>
+                </m:ctrlPr>
+              </m:sSubPr>
+              <m:e>
+                <m:r>
+                  <m:rPr>
+                    <m:sty m:val="p"/>
+                  </m:rPr>
+                  <w:rPr>
+                    <w:rFonts w:ascii="Cambria Math" w:hAnsi="Cambria Math" w:cs="Times New Roman"/>
+                    <w:color w:val="000000" w:themeColor="text1"/>
+                  </w:rPr>
+                  <m:t>μ</m:t>
+                </m:r>
+              </m:e>
+              <m:sub>
+                <m:r>
+                  <w:rPr>
+                    <w:rFonts w:ascii="Cambria Math" w:hAnsi="Cambria Math" w:cs="Times New Roman"/>
+                    <w:color w:val="000000" w:themeColor="text1"/>
+                    <w:lang w:val="en-US"/>
+                  </w:rPr>
+                  <m:t>2</m:t>
+                </m:r>
+              </m:sub>
+            </m:sSub>
+            <m:r>
+              <w:rPr>
+                <w:rFonts w:ascii="Cambria Math" w:hAnsi="Cambria Math" w:cs="Times New Roman"/>
+                <w:color w:val="000000" w:themeColor="text1"/>
+                <w:lang w:val="en-US"/>
+              </w:rPr>
+              <m:t>,</m:t>
+            </m:r>
+            <m:sSub>
+              <m:sSubPr>
+                <m:ctrlPr>
+                  <w:rPr>
+                    <w:rFonts w:ascii="Cambria Math" w:hAnsi="Cambria Math" w:cs="Times New Roman"/>
+                    <w:i/>
+                    <w:color w:val="000000" w:themeColor="text1"/>
+                  </w:rPr>
+                </m:ctrlPr>
+              </m:sSubPr>
+              <m:e>
+                <m:r>
+                  <m:rPr>
+                    <m:sty m:val="p"/>
+                  </m:rPr>
+                  <w:rPr>
+                    <w:rFonts w:ascii="Cambria Math" w:hAnsi="Cambria Math" w:cs="Times New Roman"/>
+                    <w:color w:val="000000" w:themeColor="text1"/>
+                  </w:rPr>
+                  <m:t>Σ</m:t>
+                </m:r>
+              </m:e>
+              <m:sub>
+                <m:r>
+                  <w:rPr>
+                    <w:rFonts w:ascii="Cambria Math" w:hAnsi="Cambria Math" w:cs="Times New Roman"/>
+                    <w:color w:val="000000" w:themeColor="text1"/>
+                    <w:lang w:val="en-US"/>
+                  </w:rPr>
+                  <m:t>2</m:t>
+                </m:r>
+              </m:sub>
+            </m:sSub>
+          </m:e>
+        </m:d>
+      </m:oMath>
+    </w:p>
+    <w:p>
+      <w:pPr>
+        <w:pStyle w:val="Body"/>
+        <w:spacing w:before="120" w:after="120"/>
+        <w:rPr>
+          <w:rFonts w:ascii="Cambria Math" w:hAnsi="Cambria Math" w:cs="Times New Roman"/>
+          <w:color w:val="000000" w:themeColor="text1"/>
+        </w:rPr>
+      </w:pPr>
+      <w:r>
+        <w:rPr>
+          <w:rFonts w:ascii="Cambria Math" w:hAnsi="Cambria Math" w:cs="Times New Roman"/>
+          <w:color w:val="000000" w:themeColor="text1"/>
+        </w:rPr>
+        <w:tab/>
+        <w:t xml:space="preserve">   - Joint Probability = P( … fazer aqui esta formula  </w:t>
+      </w:r>
+    </w:p>
+    <w:p>
+      <w:pPr>
+        <w:pStyle w:val="Body"/>
+        <w:spacing w:before="120" w:after="120"/>
+        <w:ind w:left="720"/>
+        <w:rPr>
+          <w:rFonts w:ascii="Cambria Math" w:hAnsi="Cambria Math" w:cs="Times New Roman"/>
+          <w:color w:val="000000" w:themeColor="text1"/>
+        </w:rPr>
+      </w:pPr>
+      <w:r>
+        <w:rPr>
+          <w:rFonts w:ascii="Cambria Math" w:hAnsi="Cambria Math" w:cs="Times New Roman"/>
+          <w:color w:val="000000" w:themeColor="text1"/>
+        </w:rPr>
+        <w:t>Todos os parâmetros necessários são fornecidos no enunciado</w:t>
+      </w:r>
+      <w:r>
+        <w:rPr>
+          <w:rFonts w:ascii="Cambria Math" w:hAnsi="Cambria Math" w:cs="Times New Roman"/>
+          <w:color w:val="000000" w:themeColor="text1"/>
+        </w:rPr>
+        <w:t>, falta apenas calcular os posteiors para cada instância do dataset, assim:</w:t>
+      </w:r>
+    </w:p>
+    <w:p>
+      <w:pPr>
+        <w:pStyle w:val="Body"/>
+        <w:spacing w:before="120" w:after="120"/>
+        <w:ind w:left="720"/>
+        <w:rPr>
+          <w:rFonts w:ascii="Cambria Math" w:hAnsi="Cambria Math" w:cs="Times New Roman"/>
+          <w:color w:val="000000" w:themeColor="text1"/>
+        </w:rPr>
+      </w:pPr>
+    </w:p>
+    <w:p>
+      <w:pPr>
+        <w:pStyle w:val="Body"/>
+        <w:spacing w:before="120" w:after="120"/>
+        <w:rPr>
+          <w:rFonts w:ascii="Cambria Math" w:hAnsi="Cambria Math" w:cs="Times New Roman"/>
+          <w:color w:val="000000" w:themeColor="text1"/>
+        </w:rPr>
+        <w:sectPr>
+          <w:headerReference w:type="even" r:id="rId8"/>
+          <w:headerReference w:type="default" r:id="rId9"/>
+          <w:footerReference w:type="even" r:id="rId10"/>
+          <w:footerReference w:type="default" r:id="rId11"/>
+          <w:headerReference w:type="first" r:id="rId12"/>
+          <w:footerReference w:type="first" r:id="rId13"/>
+          <w:type w:val="continuous"/>
+          <w:pgSz w:w="11906" w:h="16838"/>
+          <w:pgMar w:top="1134" w:right="746" w:bottom="900" w:left="1260" w:header="709" w:footer="850" w:gutter="0"/>
+          <w:cols w:space="720"/>
+        </w:sectPr>
+      </w:pPr>
+    </w:p>
+    <w:p>
+      <w:pPr>
+        <w:pStyle w:val="Body"/>
+        <w:rPr>
+          <w:rFonts w:ascii="Cambria Math" w:hAnsi="Cambria Math" w:cs="Times New Roman"/>
+          <w:color w:val="000000" w:themeColor="text1"/>
+        </w:rPr>
+      </w:pPr>
+      <w:r>
+        <w:rPr>
+          <w:rFonts w:ascii="Cambria Math" w:hAnsi="Cambria Math" w:cs="Times New Roman"/>
+          <w:color w:val="000000" w:themeColor="text1"/>
+        </w:rPr>
+        <w:t xml:space="preserve">- </w:t>
+      </w:r>
+      <m:oMath>
+        <m:sSub>
+          <m:sSubPr>
+            <m:ctrlPr>
+              <w:rPr>
+                <w:rFonts w:ascii="Cambria Math" w:hAnsi="Cambria Math" w:cs="Times New Roman"/>
+                <w:i/>
+                <w:color w:val="000000" w:themeColor="text1"/>
+              </w:rPr>
+            </m:ctrlPr>
+          </m:sSubPr>
+          <m:e>
+            <m:r>
+              <w:rPr>
+                <w:rFonts w:ascii="Cambria Math" w:hAnsi="Cambria Math" w:cs="Times New Roman"/>
+                <w:color w:val="000000" w:themeColor="text1"/>
+              </w:rPr>
+              <m:t>x</m:t>
+            </m:r>
+          </m:e>
+          <m:sub>
+            <m:r>
+              <w:rPr>
+                <w:rFonts w:ascii="Cambria Math" w:hAnsi="Cambria Math" w:cs="Times New Roman"/>
+                <w:color w:val="000000" w:themeColor="text1"/>
+              </w:rPr>
+              <m:t>1</m:t>
+            </m:r>
+          </m:sub>
+        </m:sSub>
+      </m:oMath>
+      <w:r>
+        <w:rPr>
+          <w:rFonts w:ascii="Cambria Math" w:hAnsi="Cambria Math" w:cs="Times New Roman"/>
+          <w:color w:val="000000" w:themeColor="text1"/>
+        </w:rPr>
+        <w:t xml:space="preserve"> </w:t>
+      </w:r>
+    </w:p>
+    <w:p>
+      <w:pPr>
+        <w:pStyle w:val="Body"/>
+        <w:ind w:left="720"/>
+        <w:rPr>
+          <w:rFonts w:ascii="Cambria Math" w:hAnsi="Cambria Math" w:cs="Times New Roman"/>
+          <w:color w:val="000000" w:themeColor="text1"/>
+          <w:lang w:val="en-US"/>
+        </w:rPr>
+        <w:sectPr>
+          <w:type w:val="continuous"/>
+          <w:pgSz w:w="11906" w:h="16838"/>
+          <w:pgMar w:top="1134" w:right="746" w:bottom="900" w:left="1260" w:header="709" w:footer="850" w:gutter="0"/>
+          <w:cols w:space="720"/>
+        </w:sectPr>
+      </w:pPr>
+    </w:p>
+    <w:p>
+      <w:pPr>
+        <w:pStyle w:val="Body"/>
+        <w:spacing w:after="120"/>
+        <w:ind w:left="720"/>
+        <w:rPr>
+          <w:rFonts w:ascii="Cambria Math" w:hAnsi="Cambria Math" w:cs="Times New Roman"/>
+          <w:color w:val="000000" w:themeColor="text1"/>
+          <w:lang w:val="en-US"/>
+        </w:rPr>
+      </w:pPr>
+      <w:r>
+        <w:rPr>
+          <w:rFonts w:ascii="Cambria Math" w:hAnsi="Cambria Math" w:cs="Times New Roman"/>
+          <w:color w:val="000000" w:themeColor="text1"/>
+          <w:lang w:val="en-US"/>
+        </w:rPr>
+        <w:t>Cluster c1</w:t>
+      </w:r>
+    </w:p>
+    <w:p>
+      <w:pPr>
+        <w:pStyle w:val="Body"/>
+        <w:spacing w:after="120"/>
+        <w:ind w:left="720"/>
+        <w:rPr>
+          <w:rFonts w:ascii="Cambria Math" w:hAnsi="Cambria Math" w:cs="Times New Roman"/>
+          <w:color w:val="000000" w:themeColor="text1"/>
+          <w:sz w:val="20"/>
+          <w:szCs w:val="20"/>
+          <w:lang w:val="en-US"/>
+        </w:rPr>
+      </w:pPr>
+      <w:r>
+        <w:rPr>
+          <w:rFonts w:ascii="Cambria Math" w:hAnsi="Cambria Math" w:cs="Times New Roman"/>
+          <w:color w:val="000000" w:themeColor="text1"/>
+          <w:lang w:val="en-US"/>
+        </w:rPr>
+        <w:t xml:space="preserve">- </w:t>
+      </w:r>
+      <w:r>
+        <w:rPr>
+          <w:rFonts w:ascii="Cambria Math" w:hAnsi="Cambria Math" w:cs="Times New Roman"/>
+          <w:b/>
+          <w:bCs/>
+          <w:color w:val="000000" w:themeColor="text1"/>
+          <w:lang w:val="en-US"/>
+        </w:rPr>
+        <w:t>L</w:t>
+      </w:r>
+      <w:r>
+        <w:rPr>
+          <w:rFonts w:ascii="Cambria Math" w:hAnsi="Cambria Math" w:cs="Times New Roman"/>
+          <w:b/>
+          <w:bCs/>
+          <w:color w:val="000000" w:themeColor="text1"/>
+          <w:lang w:val="en-US"/>
+        </w:rPr>
+        <w:t>ikelihood</w:t>
+      </w:r>
+      <w:r>
+        <w:rPr>
+          <w:rFonts w:ascii="Cambria Math" w:hAnsi="Cambria Math" w:cs="Times New Roman"/>
+          <w:color w:val="000000" w:themeColor="text1"/>
+          <w:lang w:val="en-US"/>
+        </w:rPr>
+        <w:t xml:space="preserve">:  </w:t>
+      </w:r>
+      <m:oMath>
+        <m:r>
+          <w:rPr>
+            <w:rFonts w:ascii="Cambria Math" w:hAnsi="Cambria Math" w:cs="Times New Roman"/>
+            <w:color w:val="000000" w:themeColor="text1"/>
+            <w:sz w:val="20"/>
+            <w:szCs w:val="20"/>
+          </w:rPr>
+          <m:t>P</m:t>
+        </m:r>
+        <m:d>
+          <m:dPr>
+            <m:ctrlPr>
+              <w:rPr>
+                <w:rFonts w:ascii="Cambria Math" w:hAnsi="Cambria Math" w:cs="Times New Roman"/>
+                <w:i/>
+                <w:color w:val="000000" w:themeColor="text1"/>
+                <w:sz w:val="20"/>
+                <w:szCs w:val="20"/>
+              </w:rPr>
+            </m:ctrlPr>
+          </m:dPr>
+          <m:e>
+            <m:sSub>
+              <m:sSubPr>
+                <m:ctrlPr>
+                  <w:rPr>
+                    <w:rFonts w:ascii="Cambria Math" w:hAnsi="Cambria Math" w:cs="Times New Roman"/>
+                    <w:i/>
+                    <w:color w:val="000000" w:themeColor="text1"/>
+                    <w:sz w:val="20"/>
+                    <w:szCs w:val="20"/>
+                  </w:rPr>
+                </m:ctrlPr>
+              </m:sSubPr>
+              <m:e>
+                <m:r>
+                  <w:rPr>
+                    <w:rFonts w:ascii="Cambria Math" w:hAnsi="Cambria Math" w:cs="Times New Roman"/>
+                    <w:color w:val="000000" w:themeColor="text1"/>
+                    <w:sz w:val="20"/>
+                    <w:szCs w:val="20"/>
+                  </w:rPr>
+                  <m:t>x</m:t>
+                </m:r>
+              </m:e>
+              <m:sub>
+                <m:r>
+                  <w:rPr>
+                    <w:rFonts w:ascii="Cambria Math" w:hAnsi="Cambria Math" w:cs="Times New Roman"/>
+                    <w:color w:val="000000" w:themeColor="text1"/>
+                    <w:sz w:val="20"/>
+                    <w:szCs w:val="20"/>
+                    <w:lang w:val="en-US"/>
+                  </w:rPr>
+                  <m:t>1</m:t>
+                </m:r>
+              </m:sub>
+            </m:sSub>
+          </m:e>
+          <m:e>
+            <m:sSub>
+              <m:sSubPr>
+                <m:ctrlPr>
+                  <w:rPr>
+                    <w:rFonts w:ascii="Cambria Math" w:hAnsi="Cambria Math" w:cs="Times New Roman"/>
+                    <w:i/>
+                    <w:color w:val="000000" w:themeColor="text1"/>
+                    <w:sz w:val="20"/>
+                    <w:szCs w:val="20"/>
+                  </w:rPr>
+                </m:ctrlPr>
+              </m:sSubPr>
+              <m:e>
+                <m:r>
+                  <w:rPr>
+                    <w:rFonts w:ascii="Cambria Math" w:hAnsi="Cambria Math" w:cs="Times New Roman"/>
+                    <w:color w:val="000000" w:themeColor="text1"/>
+                    <w:sz w:val="20"/>
+                    <w:szCs w:val="20"/>
+                  </w:rPr>
+                  <m:t>c</m:t>
+                </m:r>
+              </m:e>
+              <m:sub>
+                <m:r>
+                  <w:rPr>
+                    <w:rFonts w:ascii="Cambria Math" w:hAnsi="Cambria Math" w:cs="Times New Roman"/>
+                    <w:color w:val="000000" w:themeColor="text1"/>
+                    <w:sz w:val="20"/>
+                    <w:szCs w:val="20"/>
+                    <w:lang w:val="en-US"/>
+                  </w:rPr>
+                  <m:t>1</m:t>
+                </m:r>
+              </m:sub>
+            </m:sSub>
+            <m:r>
+              <w:rPr>
+                <w:rFonts w:ascii="Cambria Math" w:hAnsi="Cambria Math" w:cs="Times New Roman"/>
+                <w:color w:val="000000" w:themeColor="text1"/>
+                <w:sz w:val="20"/>
+                <w:szCs w:val="20"/>
+                <w:lang w:val="en-US"/>
+              </w:rPr>
+              <m:t>=1</m:t>
+            </m:r>
+          </m:e>
+        </m:d>
+        <m:r>
+          <w:rPr>
+            <w:rFonts w:ascii="Cambria Math" w:hAnsi="Cambria Math" w:cs="Times New Roman"/>
+            <w:color w:val="000000" w:themeColor="text1"/>
+            <w:sz w:val="20"/>
+            <w:szCs w:val="20"/>
+            <w:lang w:val="en-US"/>
+          </w:rPr>
+          <m:t>=</m:t>
+        </m:r>
+        <m:r>
+          <m:rPr>
+            <m:sty m:val="p"/>
+          </m:rPr>
+          <w:rPr>
+            <w:rFonts w:ascii="Cambria Math" w:hAnsi="Cambria Math" w:cs="Times New Roman"/>
+            <w:color w:val="000000" w:themeColor="text1"/>
+            <w:sz w:val="20"/>
+            <w:szCs w:val="20"/>
+            <w:lang w:val="en-US"/>
+          </w:rPr>
+          <m:t>0.159</m:t>
+        </m:r>
+        <m:r>
+          <m:rPr>
+            <m:sty m:val="p"/>
+          </m:rPr>
+          <w:rPr>
+            <w:rFonts w:ascii="Cambria Math" w:hAnsi="Cambria Math" w:cs="Times New Roman"/>
+            <w:color w:val="000000" w:themeColor="text1"/>
+            <w:sz w:val="20"/>
+            <w:szCs w:val="20"/>
+            <w:lang w:val="en-US"/>
+          </w:rPr>
+          <m:t>2</m:t>
+        </m:r>
+        <m:r>
+          <m:rPr>
+            <m:sty m:val="p"/>
+          </m:rPr>
+          <w:rPr>
+            <w:rFonts w:ascii="Cambria Math" w:hAnsi="Cambria Math" w:cs="Times New Roman"/>
+            <w:color w:val="000000" w:themeColor="text1"/>
+            <w:sz w:val="20"/>
+            <w:szCs w:val="20"/>
+            <w:lang w:val="en-US"/>
+          </w:rPr>
+          <m:t>549</m:t>
+        </m:r>
+      </m:oMath>
+    </w:p>
+    <w:p>
+      <w:pPr>
+        <w:pStyle w:val="Body"/>
+        <w:spacing w:after="120"/>
+        <w:ind w:left="720"/>
+        <w:rPr>
+          <w:rFonts w:ascii="Cambria Math" w:hAnsi="Cambria Math" w:cs="Times New Roman"/>
+          <w:color w:val="000000" w:themeColor="text1"/>
+          <w:sz w:val="20"/>
+          <w:szCs w:val="20"/>
+          <w:lang w:val="en-US"/>
+        </w:rPr>
+      </w:pPr>
+      <w:r>
+        <w:rPr>
+          <w:rFonts w:ascii="Cambria Math" w:hAnsi="Cambria Math" w:cs="Times New Roman"/>
+          <w:color w:val="000000" w:themeColor="text1"/>
+          <w:sz w:val="20"/>
+          <w:szCs w:val="20"/>
+          <w:lang w:val="en-US"/>
+        </w:rPr>
+        <w:t xml:space="preserve">- </w:t>
+      </w:r>
+      <w:r>
+        <w:rPr>
+          <w:rFonts w:ascii="Cambria Math" w:hAnsi="Cambria Math" w:cs="Times New Roman"/>
+          <w:b/>
+          <w:bCs/>
+          <w:color w:val="000000" w:themeColor="text1"/>
+          <w:sz w:val="20"/>
+          <w:szCs w:val="20"/>
+          <w:lang w:val="en-US"/>
+        </w:rPr>
+        <w:t>Joint Probability</w:t>
+      </w:r>
+      <w:r>
+        <w:rPr>
+          <w:rFonts w:ascii="Cambria Math" w:hAnsi="Cambria Math" w:cs="Times New Roman"/>
+          <w:color w:val="000000" w:themeColor="text1"/>
+          <w:sz w:val="20"/>
+          <w:szCs w:val="20"/>
+          <w:lang w:val="en-US"/>
+        </w:rPr>
+        <w:t xml:space="preserve">: </w:t>
+      </w:r>
+      <m:oMath>
+        <m:r>
+          <w:rPr>
+            <w:rFonts w:ascii="Cambria Math" w:hAnsi="Cambria Math" w:cs="Times New Roman"/>
+            <w:color w:val="000000" w:themeColor="text1"/>
+            <w:sz w:val="20"/>
+            <w:szCs w:val="20"/>
+            <w:lang w:val="en-US"/>
+          </w:rPr>
+          <m:t>P</m:t>
+        </m:r>
+        <m:d>
+          <m:dPr>
+            <m:ctrlPr>
+              <w:rPr>
+                <w:rFonts w:ascii="Cambria Math" w:hAnsi="Cambria Math" w:cs="Times New Roman"/>
+                <w:i/>
+                <w:color w:val="000000" w:themeColor="text1"/>
+                <w:sz w:val="20"/>
+                <w:szCs w:val="20"/>
+                <w:lang w:val="en-US"/>
+              </w:rPr>
+            </m:ctrlPr>
+          </m:dPr>
+          <m:e>
+            <m:sSub>
+              <m:sSubPr>
+                <m:ctrlPr>
+                  <w:rPr>
+                    <w:rFonts w:ascii="Cambria Math" w:hAnsi="Cambria Math" w:cs="Times New Roman"/>
+                    <w:i/>
+                    <w:color w:val="000000" w:themeColor="text1"/>
+                    <w:sz w:val="20"/>
+                    <w:szCs w:val="20"/>
+                    <w:lang w:val="en-US"/>
+                  </w:rPr>
+                </m:ctrlPr>
+              </m:sSubPr>
+              <m:e>
+                <m:r>
+                  <w:rPr>
+                    <w:rFonts w:ascii="Cambria Math" w:hAnsi="Cambria Math" w:cs="Times New Roman"/>
+                    <w:color w:val="000000" w:themeColor="text1"/>
+                    <w:sz w:val="20"/>
+                    <w:szCs w:val="20"/>
+                    <w:lang w:val="en-US"/>
+                  </w:rPr>
+                  <m:t>x</m:t>
+                </m:r>
+              </m:e>
+              <m:sub>
+                <m:r>
+                  <w:rPr>
+                    <w:rFonts w:ascii="Cambria Math" w:hAnsi="Cambria Math" w:cs="Times New Roman"/>
+                    <w:color w:val="000000" w:themeColor="text1"/>
+                    <w:sz w:val="20"/>
+                    <w:szCs w:val="20"/>
+                    <w:lang w:val="en-US"/>
+                  </w:rPr>
+                  <m:t>1</m:t>
+                </m:r>
+              </m:sub>
+            </m:sSub>
+            <m:r>
+              <w:rPr>
+                <w:rFonts w:ascii="Cambria Math" w:hAnsi="Cambria Math" w:cs="Times New Roman"/>
+                <w:color w:val="000000" w:themeColor="text1"/>
+                <w:sz w:val="20"/>
+                <w:szCs w:val="20"/>
+                <w:lang w:val="en-US"/>
+              </w:rPr>
+              <m:t>,</m:t>
+            </m:r>
+            <m:sSub>
+              <m:sSubPr>
+                <m:ctrlPr>
+                  <w:rPr>
+                    <w:rFonts w:ascii="Cambria Math" w:hAnsi="Cambria Math" w:cs="Times New Roman"/>
+                    <w:i/>
+                    <w:color w:val="000000" w:themeColor="text1"/>
+                    <w:sz w:val="20"/>
+                    <w:szCs w:val="20"/>
+                    <w:lang w:val="en-US"/>
+                  </w:rPr>
+                </m:ctrlPr>
+              </m:sSubPr>
+              <m:e>
+                <m:r>
+                  <w:rPr>
+                    <w:rFonts w:ascii="Cambria Math" w:hAnsi="Cambria Math" w:cs="Times New Roman"/>
+                    <w:color w:val="000000" w:themeColor="text1"/>
+                    <w:sz w:val="20"/>
+                    <w:szCs w:val="20"/>
+                    <w:lang w:val="en-US"/>
+                  </w:rPr>
+                  <m:t>c</m:t>
+                </m:r>
+              </m:e>
+              <m:sub>
+                <m:r>
+                  <w:rPr>
+                    <w:rFonts w:ascii="Cambria Math" w:hAnsi="Cambria Math" w:cs="Times New Roman"/>
+                    <w:color w:val="000000" w:themeColor="text1"/>
+                    <w:sz w:val="20"/>
+                    <w:szCs w:val="20"/>
+                    <w:lang w:val="en-US"/>
+                  </w:rPr>
+                  <m:t>1</m:t>
+                </m:r>
+              </m:sub>
+            </m:sSub>
+          </m:e>
+        </m:d>
+        <m:r>
+          <w:rPr>
+            <w:rFonts w:ascii="Cambria Math" w:hAnsi="Cambria Math" w:cs="Times New Roman"/>
+            <w:color w:val="000000" w:themeColor="text1"/>
+            <w:sz w:val="20"/>
+            <w:szCs w:val="20"/>
+            <w:lang w:val="en-US"/>
+          </w:rPr>
+          <m:t>=</m:t>
+        </m:r>
+      </m:oMath>
+      <w:r>
+        <w:rPr>
+          <w:rFonts w:ascii="Cambria Math" w:hAnsi="Cambria Math" w:cs="Times New Roman"/>
+          <w:color w:val="000000" w:themeColor="text1"/>
+          <w:sz w:val="20"/>
+          <w:szCs w:val="20"/>
+          <w:lang w:val="en-US"/>
+        </w:rPr>
+        <w:t>.11140846</w:t>
+      </w:r>
+    </w:p>
+    <w:p>
+      <w:pPr>
+        <w:pStyle w:val="Body"/>
+        <w:spacing w:after="120"/>
+        <w:ind w:left="720"/>
+        <w:rPr>
+          <w:rFonts w:ascii="Cambria Math" w:hAnsi="Cambria Math" w:cs="Times New Roman"/>
+          <w:color w:val="000000" w:themeColor="text1"/>
+          <w:lang w:val="en-US"/>
+        </w:rPr>
+      </w:pPr>
+      <w:r>
+        <w:rPr>
+          <w:rFonts w:ascii="Cambria Math" w:hAnsi="Cambria Math" w:cs="Times New Roman"/>
+          <w:color w:val="000000" w:themeColor="text1"/>
+          <w:lang w:val="en-US"/>
+        </w:rPr>
+        <w:t>Cluster c</w:t>
+      </w:r>
+      <w:r>
+        <w:rPr>
+          <w:rFonts w:ascii="Cambria Math" w:hAnsi="Cambria Math" w:cs="Times New Roman"/>
+          <w:color w:val="000000" w:themeColor="text1"/>
+          <w:lang w:val="en-US"/>
+        </w:rPr>
+        <w:t>2</w:t>
+      </w:r>
+    </w:p>
+    <w:p>
+      <w:pPr>
+        <w:pStyle w:val="Body"/>
+        <w:spacing w:after="120"/>
+        <w:ind w:left="720"/>
+        <w:rPr>
+          <w:rFonts w:ascii="Cambria Math" w:hAnsi="Cambria Math" w:cs="Times New Roman"/>
+          <w:iCs/>
+          <w:color w:val="000000" w:themeColor="text1"/>
+          <w:sz w:val="20"/>
+          <w:szCs w:val="20"/>
+          <w:lang w:val="en-US"/>
+        </w:rPr>
+      </w:pPr>
+      <w:r>
+        <w:rPr>
+          <w:rFonts w:ascii="Cambria Math" w:hAnsi="Cambria Math" w:cs="Times New Roman"/>
+          <w:color w:val="000000" w:themeColor="text1"/>
+          <w:lang w:val="en-US"/>
+        </w:rPr>
+        <w:t xml:space="preserve">- </w:t>
+      </w:r>
+      <w:r>
+        <w:rPr>
+          <w:rFonts w:ascii="Cambria Math" w:hAnsi="Cambria Math" w:cs="Times New Roman"/>
+          <w:b/>
+          <w:bCs/>
+          <w:color w:val="000000" w:themeColor="text1"/>
+          <w:lang w:val="en-US"/>
+        </w:rPr>
+        <w:t>likelihood</w:t>
+      </w:r>
+      <w:r>
+        <w:rPr>
+          <w:rFonts w:ascii="Cambria Math" w:hAnsi="Cambria Math" w:cs="Times New Roman"/>
+          <w:color w:val="000000" w:themeColor="text1"/>
+          <w:lang w:val="en-US"/>
+        </w:rPr>
+        <w:t xml:space="preserve">: </w:t>
+      </w:r>
+      <m:oMath>
+        <m:r>
+          <w:rPr>
+            <w:rFonts w:ascii="Cambria Math" w:hAnsi="Cambria Math" w:cs="Times New Roman"/>
+            <w:color w:val="000000" w:themeColor="text1"/>
+            <w:sz w:val="20"/>
+            <w:szCs w:val="20"/>
+          </w:rPr>
+          <m:t>P</m:t>
+        </m:r>
+        <m:d>
+          <m:dPr>
+            <m:ctrlPr>
+              <w:rPr>
+                <w:rFonts w:ascii="Cambria Math" w:hAnsi="Cambria Math" w:cs="Times New Roman"/>
+                <w:i/>
+                <w:color w:val="000000" w:themeColor="text1"/>
+                <w:sz w:val="20"/>
+                <w:szCs w:val="20"/>
+              </w:rPr>
+            </m:ctrlPr>
+          </m:dPr>
+          <m:e>
+            <m:sSub>
+              <m:sSubPr>
+                <m:ctrlPr>
+                  <w:rPr>
+                    <w:rFonts w:ascii="Cambria Math" w:hAnsi="Cambria Math" w:cs="Times New Roman"/>
+                    <w:i/>
+                    <w:color w:val="000000" w:themeColor="text1"/>
+                    <w:sz w:val="20"/>
+                    <w:szCs w:val="20"/>
+                  </w:rPr>
+                </m:ctrlPr>
+              </m:sSubPr>
+              <m:e>
+                <m:r>
+                  <w:rPr>
+                    <w:rFonts w:ascii="Cambria Math" w:hAnsi="Cambria Math" w:cs="Times New Roman"/>
+                    <w:color w:val="000000" w:themeColor="text1"/>
+                    <w:sz w:val="20"/>
+                    <w:szCs w:val="20"/>
+                  </w:rPr>
+                  <m:t>x</m:t>
+                </m:r>
+              </m:e>
+              <m:sub>
+                <m:r>
+                  <w:rPr>
+                    <w:rFonts w:ascii="Cambria Math" w:hAnsi="Cambria Math" w:cs="Times New Roman"/>
+                    <w:color w:val="000000" w:themeColor="text1"/>
+                    <w:sz w:val="20"/>
+                    <w:szCs w:val="20"/>
+                    <w:lang w:val="en-US"/>
+                  </w:rPr>
+                  <m:t>1</m:t>
+                </m:r>
+              </m:sub>
+            </m:sSub>
+          </m:e>
+          <m:e>
+            <m:sSub>
+              <m:sSubPr>
+                <m:ctrlPr>
+                  <w:rPr>
+                    <w:rFonts w:ascii="Cambria Math" w:hAnsi="Cambria Math" w:cs="Times New Roman"/>
+                    <w:i/>
+                    <w:color w:val="000000" w:themeColor="text1"/>
+                    <w:sz w:val="20"/>
+                    <w:szCs w:val="20"/>
+                  </w:rPr>
+                </m:ctrlPr>
+              </m:sSubPr>
+              <m:e>
+                <m:r>
+                  <w:rPr>
+                    <w:rFonts w:ascii="Cambria Math" w:hAnsi="Cambria Math" w:cs="Times New Roman"/>
+                    <w:color w:val="000000" w:themeColor="text1"/>
+                    <w:sz w:val="20"/>
+                    <w:szCs w:val="20"/>
+                  </w:rPr>
+                  <m:t>c</m:t>
+                </m:r>
+              </m:e>
+              <m:sub>
+                <m:r>
+                  <w:rPr>
+                    <w:rFonts w:ascii="Cambria Math" w:hAnsi="Cambria Math" w:cs="Times New Roman"/>
+                    <w:color w:val="000000" w:themeColor="text1"/>
+                    <w:sz w:val="20"/>
+                    <w:szCs w:val="20"/>
+                    <w:lang w:val="en-US"/>
+                  </w:rPr>
+                  <m:t>2</m:t>
+                </m:r>
+              </m:sub>
+            </m:sSub>
+            <m:r>
+              <w:rPr>
+                <w:rFonts w:ascii="Cambria Math" w:hAnsi="Cambria Math" w:cs="Times New Roman"/>
+                <w:color w:val="000000" w:themeColor="text1"/>
+                <w:sz w:val="20"/>
+                <w:szCs w:val="20"/>
+                <w:lang w:val="en-US"/>
+              </w:rPr>
+              <m:t>=1</m:t>
+            </m:r>
+          </m:e>
+        </m:d>
+        <m:r>
+          <w:rPr>
+            <w:rFonts w:ascii="Cambria Math" w:hAnsi="Cambria Math" w:cs="Times New Roman"/>
+            <w:color w:val="000000" w:themeColor="text1"/>
+            <w:sz w:val="20"/>
+            <w:szCs w:val="20"/>
+            <w:lang w:val="en-US"/>
+          </w:rPr>
+          <m:t>=</m:t>
+        </m:r>
+        <m:r>
+          <m:rPr>
+            <m:sty m:val="p"/>
+          </m:rPr>
+          <w:rPr>
+            <w:rFonts w:ascii="Cambria Math" w:hAnsi="Cambria Math" w:cs="Times New Roman"/>
+            <w:color w:val="000000" w:themeColor="text1"/>
+            <w:sz w:val="20"/>
+            <w:szCs w:val="20"/>
+            <w:lang w:val="en-US"/>
+          </w:rPr>
+          <m:t>9.4387795</m:t>
+        </m:r>
+        <m:r>
+          <m:rPr>
+            <m:sty m:val="p"/>
+          </m:rPr>
+          <w:rPr>
+            <w:rFonts w:ascii="Cambria Math" w:hAnsi="Cambria Math" w:cs="Times New Roman"/>
+            <w:color w:val="000000" w:themeColor="text1"/>
+            <w:sz w:val="20"/>
+            <w:szCs w:val="20"/>
+            <w:lang w:val="en-US"/>
+          </w:rPr>
+          <m:t>×</m:t>
+        </m:r>
+        <m:sSup>
+          <m:sSupPr>
+            <m:ctrlPr>
+              <w:rPr>
+                <w:rFonts w:ascii="Cambria Math" w:hAnsi="Cambria Math" w:cs="Times New Roman"/>
+                <w:i/>
+                <w:iCs/>
+                <w:color w:val="000000" w:themeColor="text1"/>
+                <w:sz w:val="20"/>
+                <w:szCs w:val="20"/>
+                <w:lang w:val="en-US"/>
+              </w:rPr>
+            </m:ctrlPr>
+          </m:sSupPr>
+          <m:e>
+            <m:r>
+              <w:rPr>
+                <w:rFonts w:ascii="Cambria Math" w:hAnsi="Cambria Math" w:cs="Times New Roman"/>
+                <w:color w:val="000000" w:themeColor="text1"/>
+                <w:sz w:val="20"/>
+                <w:szCs w:val="20"/>
+                <w:lang w:val="en-US"/>
+              </w:rPr>
+              <m:t>10</m:t>
+            </m:r>
+            <m:ctrlPr>
+              <w:rPr>
+                <w:rFonts w:ascii="Cambria Math" w:hAnsi="Cambria Math" w:cs="Times New Roman"/>
+                <w:iCs/>
+                <w:color w:val="000000" w:themeColor="text1"/>
+                <w:sz w:val="20"/>
+                <w:szCs w:val="20"/>
+                <w:lang w:val="en-US"/>
+              </w:rPr>
+            </m:ctrlPr>
+          </m:e>
+          <m:sup>
+            <m:r>
+              <m:rPr>
+                <m:sty m:val="p"/>
+              </m:rPr>
+              <w:rPr>
+                <w:rFonts w:ascii="Cambria Math" w:hAnsi="Cambria Math" w:cs="Times New Roman"/>
+                <w:color w:val="000000" w:themeColor="text1"/>
+                <w:sz w:val="20"/>
+                <w:szCs w:val="20"/>
+                <w:lang w:val="en-US"/>
+              </w:rPr>
+              <m:t>-10</m:t>
+            </m:r>
+          </m:sup>
+        </m:sSup>
+      </m:oMath>
+    </w:p>
+    <w:p>
+      <w:pPr>
+        <w:pStyle w:val="Body"/>
+        <w:spacing w:after="120"/>
+        <w:ind w:left="720"/>
+        <w:rPr>
+          <w:rFonts w:ascii="Cambria Math" w:hAnsi="Cambria Math" w:cs="Times New Roman"/>
+          <w:color w:val="000000" w:themeColor="text1"/>
+          <w:sz w:val="20"/>
+          <w:szCs w:val="20"/>
+          <w:lang w:val="en-US"/>
+        </w:rPr>
+        <w:sectPr>
+          <w:type w:val="continuous"/>
+          <w:pgSz w:w="11906" w:h="16838"/>
+          <w:pgMar w:top="1134" w:right="746" w:bottom="900" w:left="1260" w:header="709" w:footer="850" w:gutter="0"/>
+          <w:cols w:num="2" w:space="0"/>
+        </w:sectPr>
+      </w:pPr>
+      <w:r>
+        <w:rPr>
+          <w:rFonts w:ascii="Cambria Math" w:hAnsi="Cambria Math" w:cs="Times New Roman"/>
+          <w:color w:val="000000" w:themeColor="text1"/>
+          <w:sz w:val="20"/>
+          <w:szCs w:val="20"/>
+          <w:lang w:val="en-US"/>
+        </w:rPr>
+        <w:t xml:space="preserve">- </w:t>
+      </w:r>
+      <w:r>
+        <w:rPr>
+          <w:rFonts w:ascii="Cambria Math" w:hAnsi="Cambria Math" w:cs="Times New Roman"/>
+          <w:b/>
+          <w:bCs/>
+          <w:color w:val="000000" w:themeColor="text1"/>
+          <w:sz w:val="20"/>
+          <w:szCs w:val="20"/>
+          <w:lang w:val="en-US"/>
+        </w:rPr>
+        <w:t>Joint Probability</w:t>
+      </w:r>
+      <w:r>
+        <w:rPr>
+          <w:rFonts w:ascii="Cambria Math" w:hAnsi="Cambria Math" w:cs="Times New Roman"/>
+          <w:color w:val="000000" w:themeColor="text1"/>
+          <w:sz w:val="20"/>
+          <w:szCs w:val="20"/>
+          <w:lang w:val="en-US"/>
+        </w:rPr>
+        <w:t xml:space="preserve">: </w:t>
+      </w:r>
+      <m:oMath>
+        <m:r>
+          <w:rPr>
+            <w:rFonts w:ascii="Cambria Math" w:hAnsi="Cambria Math" w:cs="Times New Roman"/>
+            <w:color w:val="000000" w:themeColor="text1"/>
+            <w:sz w:val="20"/>
+            <w:szCs w:val="20"/>
+            <w:lang w:val="en-US"/>
+          </w:rPr>
+          <m:t>P</m:t>
+        </m:r>
+        <m:d>
+          <m:dPr>
+            <m:ctrlPr>
+              <w:rPr>
+                <w:rFonts w:ascii="Cambria Math" w:hAnsi="Cambria Math" w:cs="Times New Roman"/>
+                <w:i/>
+                <w:color w:val="000000" w:themeColor="text1"/>
+                <w:sz w:val="20"/>
+                <w:szCs w:val="20"/>
+                <w:lang w:val="en-US"/>
+              </w:rPr>
+            </m:ctrlPr>
+          </m:dPr>
+          <m:e>
+            <m:sSub>
+              <m:sSubPr>
+                <m:ctrlPr>
+                  <w:rPr>
+                    <w:rFonts w:ascii="Cambria Math" w:hAnsi="Cambria Math" w:cs="Times New Roman"/>
+                    <w:i/>
+                    <w:color w:val="000000" w:themeColor="text1"/>
+                    <w:sz w:val="20"/>
+                    <w:szCs w:val="20"/>
+                    <w:lang w:val="en-US"/>
+                  </w:rPr>
+                </m:ctrlPr>
+              </m:sSubPr>
+              <m:e>
+                <m:r>
+                  <w:rPr>
+                    <w:rFonts w:ascii="Cambria Math" w:hAnsi="Cambria Math" w:cs="Times New Roman"/>
+                    <w:color w:val="000000" w:themeColor="text1"/>
+                    <w:sz w:val="20"/>
+                    <w:szCs w:val="20"/>
+                    <w:lang w:val="en-US"/>
+                  </w:rPr>
+                  <m:t>x</m:t>
+                </m:r>
+              </m:e>
+              <m:sub>
+                <m:r>
+                  <w:rPr>
+                    <w:rFonts w:ascii="Cambria Math" w:hAnsi="Cambria Math" w:cs="Times New Roman"/>
+                    <w:color w:val="000000" w:themeColor="text1"/>
+                    <w:sz w:val="20"/>
+                    <w:szCs w:val="20"/>
+                    <w:lang w:val="en-US"/>
+                  </w:rPr>
+                  <m:t>1</m:t>
+                </m:r>
+              </m:sub>
+            </m:sSub>
+            <m:r>
+              <w:rPr>
+                <w:rFonts w:ascii="Cambria Math" w:hAnsi="Cambria Math" w:cs="Times New Roman"/>
+                <w:color w:val="000000" w:themeColor="text1"/>
+                <w:sz w:val="20"/>
+                <w:szCs w:val="20"/>
+                <w:lang w:val="en-US"/>
+              </w:rPr>
+              <m:t>,</m:t>
+            </m:r>
+            <m:sSub>
+              <m:sSubPr>
+                <m:ctrlPr>
+                  <w:rPr>
+                    <w:rFonts w:ascii="Cambria Math" w:hAnsi="Cambria Math" w:cs="Times New Roman"/>
+                    <w:i/>
+                    <w:color w:val="000000" w:themeColor="text1"/>
+                    <w:sz w:val="20"/>
+                    <w:szCs w:val="20"/>
+                    <w:lang w:val="en-US"/>
+                  </w:rPr>
+                </m:ctrlPr>
+              </m:sSubPr>
+              <m:e>
+                <m:r>
+                  <w:rPr>
+                    <w:rFonts w:ascii="Cambria Math" w:hAnsi="Cambria Math" w:cs="Times New Roman"/>
+                    <w:color w:val="000000" w:themeColor="text1"/>
+                    <w:sz w:val="20"/>
+                    <w:szCs w:val="20"/>
+                    <w:lang w:val="en-US"/>
+                  </w:rPr>
+                  <m:t>c</m:t>
+                </m:r>
+              </m:e>
+              <m:sub>
+                <m:r>
+                  <w:rPr>
+                    <w:rFonts w:ascii="Cambria Math" w:hAnsi="Cambria Math" w:cs="Times New Roman"/>
+                    <w:color w:val="000000" w:themeColor="text1"/>
+                    <w:sz w:val="20"/>
+                    <w:szCs w:val="20"/>
+                    <w:lang w:val="en-US"/>
+                  </w:rPr>
+                  <m:t>2</m:t>
+                </m:r>
+              </m:sub>
+            </m:sSub>
+          </m:e>
+        </m:d>
+        <m:r>
+          <w:rPr>
+            <w:rFonts w:ascii="Cambria Math" w:hAnsi="Cambria Math" w:cs="Times New Roman"/>
+            <w:color w:val="000000" w:themeColor="text1"/>
+            <w:sz w:val="20"/>
+            <w:szCs w:val="20"/>
+            <w:lang w:val="en-US"/>
+          </w:rPr>
+          <m:t>=</m:t>
+        </m:r>
+      </m:oMath>
+      <w:r>
+        <w:rPr>
+          <w:rFonts w:ascii="Cambria Math" w:hAnsi="Cambria Math" w:cs="Times New Roman"/>
+          <w:color w:val="000000" w:themeColor="text1"/>
+          <w:sz w:val="20"/>
+          <w:szCs w:val="20"/>
+          <w:lang w:val="en-US"/>
+        </w:rPr>
+        <w:t xml:space="preserve"> </w:t>
+      </w:r>
+      <w:r>
+        <w:rPr>
+          <w:rFonts w:ascii="Cambria Math" w:hAnsi="Cambria Math" w:cs="Times New Roman"/>
+          <w:color w:val="000000" w:themeColor="text1"/>
+          <w:sz w:val="20"/>
+          <w:szCs w:val="20"/>
+          <w:lang w:val="en-US"/>
+        </w:rPr>
+        <w:t>0.1114084</w:t>
+      </w:r>
+    </w:p>
+    <w:p>
+      <w:pPr>
+        <w:pStyle w:val="Body"/>
+        <w:spacing w:before="120" w:after="120"/>
+        <w:ind w:left="720"/>
+        <w:rPr>
+          <w:rFonts w:ascii="Cambria Math" w:hAnsi="Cambria Math" w:cs="Times New Roman"/>
+          <w:color w:val="000000" w:themeColor="text1"/>
+          <w:sz w:val="20"/>
+          <w:szCs w:val="20"/>
+          <w:lang w:val="en-US"/>
+        </w:rPr>
+      </w:pPr>
+      <w:r>
+        <w:rPr>
+          <w:rFonts w:ascii="Cambria Math" w:hAnsi="Cambria Math" w:cs="Times New Roman"/>
+          <w:color w:val="000000" w:themeColor="text1"/>
+          <w:sz w:val="20"/>
+          <w:szCs w:val="20"/>
+          <w:lang w:val="en-US"/>
+        </w:rPr>
+        <w:t xml:space="preserve">                                               </w:t>
+      </w:r>
+      <w:r>
+        <w:rPr>
+          <w:rFonts w:ascii="Cambria Math" w:hAnsi="Cambria Math" w:cs="Times New Roman"/>
+          <w:color w:val="000000" w:themeColor="text1"/>
+          <w:sz w:val="20"/>
+          <w:szCs w:val="20"/>
+          <w:lang w:val="en-US"/>
+        </w:rPr>
+        <w:t xml:space="preserve">- </w:t>
+      </w:r>
+      <w:r>
+        <w:rPr>
+          <w:rFonts w:ascii="Cambria Math" w:hAnsi="Cambria Math" w:cs="Times New Roman"/>
+          <w:b/>
+          <w:bCs/>
+          <w:color w:val="000000" w:themeColor="text1"/>
+          <w:sz w:val="20"/>
+          <w:szCs w:val="20"/>
+          <w:lang w:val="en-US"/>
+        </w:rPr>
+        <w:t>Denominator</w:t>
+      </w:r>
+      <w:r>
+        <w:rPr>
+          <w:rFonts w:ascii="Cambria Math" w:hAnsi="Cambria Math" w:cs="Times New Roman"/>
+          <w:color w:val="000000" w:themeColor="text1"/>
+          <w:sz w:val="20"/>
+          <w:szCs w:val="20"/>
+          <w:lang w:val="en-US"/>
+        </w:rPr>
+        <w:t xml:space="preserve">: </w:t>
+      </w:r>
+      <m:oMath>
+        <m:r>
+          <w:rPr>
+            <w:rFonts w:ascii="Cambria Math" w:hAnsi="Cambria Math" w:cs="Times New Roman"/>
+            <w:color w:val="000000" w:themeColor="text1"/>
+            <w:sz w:val="20"/>
+            <w:szCs w:val="20"/>
+            <w:lang w:val="en-US"/>
+          </w:rPr>
+          <m:t>P</m:t>
+        </m:r>
+        <m:d>
+          <m:dPr>
+            <m:ctrlPr>
+              <w:rPr>
+                <w:rFonts w:ascii="Cambria Math" w:hAnsi="Cambria Math" w:cs="Times New Roman"/>
+                <w:i/>
+                <w:color w:val="000000" w:themeColor="text1"/>
+                <w:sz w:val="20"/>
+                <w:szCs w:val="20"/>
+                <w:lang w:val="en-US"/>
+              </w:rPr>
+            </m:ctrlPr>
+          </m:dPr>
+          <m:e>
+            <m:sSub>
+              <m:sSubPr>
+                <m:ctrlPr>
+                  <w:rPr>
+                    <w:rFonts w:ascii="Cambria Math" w:hAnsi="Cambria Math" w:cs="Times New Roman"/>
+                    <w:i/>
+                    <w:color w:val="000000" w:themeColor="text1"/>
+                    <w:sz w:val="20"/>
+                    <w:szCs w:val="20"/>
+                    <w:lang w:val="en-US"/>
+                  </w:rPr>
+                </m:ctrlPr>
+              </m:sSubPr>
+              <m:e>
+                <m:r>
+                  <w:rPr>
+                    <w:rFonts w:ascii="Cambria Math" w:hAnsi="Cambria Math" w:cs="Times New Roman"/>
+                    <w:color w:val="000000" w:themeColor="text1"/>
+                    <w:sz w:val="20"/>
+                    <w:szCs w:val="20"/>
+                    <w:lang w:val="en-US"/>
+                  </w:rPr>
+                  <m:t>x</m:t>
+                </m:r>
+              </m:e>
+              <m:sub>
+                <m:r>
+                  <w:rPr>
+                    <w:rFonts w:ascii="Cambria Math" w:hAnsi="Cambria Math" w:cs="Times New Roman"/>
+                    <w:color w:val="000000" w:themeColor="text1"/>
+                    <w:sz w:val="20"/>
+                    <w:szCs w:val="20"/>
+                    <w:lang w:val="en-US"/>
+                  </w:rPr>
+                  <m:t>1</m:t>
+                </m:r>
+              </m:sub>
+            </m:sSub>
+          </m:e>
+        </m:d>
+        <m:r>
+          <w:rPr>
+            <w:rFonts w:ascii="Cambria Math" w:hAnsi="Cambria Math" w:cs="Times New Roman"/>
+            <w:color w:val="000000" w:themeColor="text1"/>
+            <w:sz w:val="20"/>
+            <w:szCs w:val="20"/>
+            <w:lang w:val="en-US"/>
+          </w:rPr>
+          <m:t>=P</m:t>
+        </m:r>
+        <m:d>
+          <m:dPr>
+            <m:ctrlPr>
+              <w:rPr>
+                <w:rFonts w:ascii="Cambria Math" w:hAnsi="Cambria Math" w:cs="Times New Roman"/>
+                <w:i/>
+                <w:color w:val="000000" w:themeColor="text1"/>
+                <w:sz w:val="20"/>
+                <w:szCs w:val="20"/>
+                <w:lang w:val="en-US"/>
+              </w:rPr>
+            </m:ctrlPr>
+          </m:dPr>
+          <m:e>
+            <m:sSub>
+              <m:sSubPr>
+                <m:ctrlPr>
+                  <w:rPr>
+                    <w:rFonts w:ascii="Cambria Math" w:hAnsi="Cambria Math" w:cs="Times New Roman"/>
+                    <w:i/>
+                    <w:color w:val="000000" w:themeColor="text1"/>
+                    <w:sz w:val="20"/>
+                    <w:szCs w:val="20"/>
+                    <w:lang w:val="en-US"/>
+                  </w:rPr>
+                </m:ctrlPr>
+              </m:sSubPr>
+              <m:e>
+                <m:r>
+                  <w:rPr>
+                    <w:rFonts w:ascii="Cambria Math" w:hAnsi="Cambria Math" w:cs="Times New Roman"/>
+                    <w:color w:val="000000" w:themeColor="text1"/>
+                    <w:sz w:val="20"/>
+                    <w:szCs w:val="20"/>
+                    <w:lang w:val="en-US"/>
+                  </w:rPr>
+                  <m:t>x</m:t>
+                </m:r>
+              </m:e>
+              <m:sub>
+                <m:r>
+                  <w:rPr>
+                    <w:rFonts w:ascii="Cambria Math" w:hAnsi="Cambria Math" w:cs="Times New Roman"/>
+                    <w:color w:val="000000" w:themeColor="text1"/>
+                    <w:sz w:val="20"/>
+                    <w:szCs w:val="20"/>
+                    <w:lang w:val="en-US"/>
+                  </w:rPr>
+                  <m:t>1</m:t>
+                </m:r>
+              </m:sub>
+            </m:sSub>
+            <m:r>
+              <w:rPr>
+                <w:rFonts w:ascii="Cambria Math" w:hAnsi="Cambria Math" w:cs="Times New Roman"/>
+                <w:color w:val="000000" w:themeColor="text1"/>
+                <w:sz w:val="20"/>
+                <w:szCs w:val="20"/>
+                <w:lang w:val="en-US"/>
+              </w:rPr>
+              <m:t>,</m:t>
+            </m:r>
+            <m:sSub>
+              <m:sSubPr>
+                <m:ctrlPr>
+                  <w:rPr>
+                    <w:rFonts w:ascii="Cambria Math" w:hAnsi="Cambria Math" w:cs="Times New Roman"/>
+                    <w:i/>
+                    <w:color w:val="000000" w:themeColor="text1"/>
+                    <w:sz w:val="20"/>
+                    <w:szCs w:val="20"/>
+                    <w:lang w:val="en-US"/>
+                  </w:rPr>
+                </m:ctrlPr>
+              </m:sSubPr>
+              <m:e>
+                <m:r>
+                  <w:rPr>
+                    <w:rFonts w:ascii="Cambria Math" w:hAnsi="Cambria Math" w:cs="Times New Roman"/>
+                    <w:color w:val="000000" w:themeColor="text1"/>
+                    <w:sz w:val="20"/>
+                    <w:szCs w:val="20"/>
+                    <w:lang w:val="en-US"/>
+                  </w:rPr>
+                  <m:t>c</m:t>
+                </m:r>
+              </m:e>
+              <m:sub>
+                <m:r>
+                  <w:rPr>
+                    <w:rFonts w:ascii="Cambria Math" w:hAnsi="Cambria Math" w:cs="Times New Roman"/>
+                    <w:color w:val="000000" w:themeColor="text1"/>
+                    <w:sz w:val="20"/>
+                    <w:szCs w:val="20"/>
+                    <w:lang w:val="en-US"/>
+                  </w:rPr>
+                  <m:t>1</m:t>
+                </m:r>
+              </m:sub>
+            </m:sSub>
+          </m:e>
+        </m:d>
+        <m:r>
+          <w:rPr>
+            <w:rFonts w:ascii="Cambria Math" w:hAnsi="Cambria Math" w:cs="Times New Roman"/>
+            <w:color w:val="000000" w:themeColor="text1"/>
+            <w:sz w:val="20"/>
+            <w:szCs w:val="20"/>
+            <w:lang w:val="en-US"/>
+          </w:rPr>
+          <m:t>+P</m:t>
+        </m:r>
+        <m:d>
+          <m:dPr>
+            <m:ctrlPr>
+              <w:rPr>
+                <w:rFonts w:ascii="Cambria Math" w:hAnsi="Cambria Math" w:cs="Times New Roman"/>
+                <w:i/>
+                <w:color w:val="000000" w:themeColor="text1"/>
+                <w:sz w:val="20"/>
+                <w:szCs w:val="20"/>
+                <w:lang w:val="en-US"/>
+              </w:rPr>
+            </m:ctrlPr>
+          </m:dPr>
+          <m:e>
+            <m:sSub>
+              <m:sSubPr>
+                <m:ctrlPr>
+                  <w:rPr>
+                    <w:rFonts w:ascii="Cambria Math" w:hAnsi="Cambria Math" w:cs="Times New Roman"/>
+                    <w:i/>
+                    <w:color w:val="000000" w:themeColor="text1"/>
+                    <w:sz w:val="20"/>
+                    <w:szCs w:val="20"/>
+                    <w:lang w:val="en-US"/>
+                  </w:rPr>
+                </m:ctrlPr>
+              </m:sSubPr>
+              <m:e>
+                <m:r>
+                  <w:rPr>
+                    <w:rFonts w:ascii="Cambria Math" w:hAnsi="Cambria Math" w:cs="Times New Roman"/>
+                    <w:color w:val="000000" w:themeColor="text1"/>
+                    <w:sz w:val="20"/>
+                    <w:szCs w:val="20"/>
+                    <w:lang w:val="en-US"/>
+                  </w:rPr>
+                  <m:t>x</m:t>
+                </m:r>
+              </m:e>
+              <m:sub>
+                <m:r>
+                  <w:rPr>
+                    <w:rFonts w:ascii="Cambria Math" w:hAnsi="Cambria Math" w:cs="Times New Roman"/>
+                    <w:color w:val="000000" w:themeColor="text1"/>
+                    <w:sz w:val="20"/>
+                    <w:szCs w:val="20"/>
+                    <w:lang w:val="en-US"/>
+                  </w:rPr>
+                  <m:t>1</m:t>
+                </m:r>
+              </m:sub>
+            </m:sSub>
+            <m:r>
+              <w:rPr>
+                <w:rFonts w:ascii="Cambria Math" w:hAnsi="Cambria Math" w:cs="Times New Roman"/>
+                <w:color w:val="000000" w:themeColor="text1"/>
+                <w:sz w:val="20"/>
+                <w:szCs w:val="20"/>
+                <w:lang w:val="en-US"/>
+              </w:rPr>
+              <m:t>,</m:t>
+            </m:r>
+            <m:sSub>
+              <m:sSubPr>
+                <m:ctrlPr>
+                  <w:rPr>
+                    <w:rFonts w:ascii="Cambria Math" w:hAnsi="Cambria Math" w:cs="Times New Roman"/>
+                    <w:i/>
+                    <w:color w:val="000000" w:themeColor="text1"/>
+                    <w:sz w:val="20"/>
+                    <w:szCs w:val="20"/>
+                    <w:lang w:val="en-US"/>
+                  </w:rPr>
+                </m:ctrlPr>
+              </m:sSubPr>
+              <m:e>
+                <m:r>
+                  <w:rPr>
+                    <w:rFonts w:ascii="Cambria Math" w:hAnsi="Cambria Math" w:cs="Times New Roman"/>
+                    <w:color w:val="000000" w:themeColor="text1"/>
+                    <w:sz w:val="20"/>
+                    <w:szCs w:val="20"/>
+                    <w:lang w:val="en-US"/>
+                  </w:rPr>
+                  <m:t>c</m:t>
+                </m:r>
+              </m:e>
+              <m:sub>
+                <m:r>
+                  <w:rPr>
+                    <w:rFonts w:ascii="Cambria Math" w:hAnsi="Cambria Math" w:cs="Times New Roman"/>
+                    <w:color w:val="000000" w:themeColor="text1"/>
+                    <w:sz w:val="20"/>
+                    <w:szCs w:val="20"/>
+                    <w:lang w:val="en-US"/>
+                  </w:rPr>
+                  <m:t>2</m:t>
+                </m:r>
+              </m:sub>
+            </m:sSub>
+          </m:e>
+        </m:d>
+        <m:r>
+          <w:rPr>
+            <w:rFonts w:ascii="Cambria Math" w:hAnsi="Cambria Math" w:cs="Times New Roman"/>
+            <w:color w:val="000000" w:themeColor="text1"/>
+            <w:sz w:val="20"/>
+            <w:szCs w:val="20"/>
+            <w:lang w:val="en-US"/>
+          </w:rPr>
+          <m:t xml:space="preserve"> = 0</m:t>
+        </m:r>
+      </m:oMath>
+    </w:p>
+    <w:p>
+      <w:pPr>
+        <w:pStyle w:val="Body"/>
+        <w:spacing w:before="120" w:after="120"/>
+        <w:ind w:left="720"/>
+        <w:rPr>
+          <w:rFonts w:ascii="Cambria Math" w:hAnsi="Cambria Math" w:cs="Times New Roman"/>
+          <w:color w:val="000000" w:themeColor="text1"/>
+          <w:sz w:val="20"/>
+          <w:szCs w:val="20"/>
+          <w:lang w:val="en-US"/>
+        </w:rPr>
+        <w:sectPr>
+          <w:type w:val="continuous"/>
+          <w:pgSz w:w="11906" w:h="16838"/>
+          <w:pgMar w:top="1134" w:right="746" w:bottom="900" w:left="1260" w:header="709" w:footer="850" w:gutter="0"/>
+          <w:cols w:space="720"/>
+        </w:sectPr>
+      </w:pPr>
+    </w:p>
+    <w:p>
+      <w:pPr>
+        <w:pStyle w:val="Body"/>
+        <w:spacing w:before="120" w:after="120"/>
+        <w:ind w:left="720"/>
+        <w:rPr>
+          <w:rFonts w:ascii="Cambria Math" w:hAnsi="Cambria Math" w:cs="Times New Roman"/>
+          <w:color w:val="000000" w:themeColor="text1"/>
+          <w:sz w:val="20"/>
+          <w:szCs w:val="20"/>
+        </w:rPr>
+      </w:pPr>
+      <w:r>
+        <w:rPr>
+          <w:rFonts w:ascii="Cambria Math" w:hAnsi="Cambria Math" w:cs="Times New Roman"/>
+          <w:color w:val="000000" w:themeColor="text1"/>
+          <w:sz w:val="20"/>
+          <w:szCs w:val="20"/>
+        </w:rPr>
+        <w:t xml:space="preserve">- </w:t>
+      </w:r>
+      <w:r>
+        <w:rPr>
+          <w:rFonts w:ascii="Cambria Math" w:hAnsi="Cambria Math" w:cs="Times New Roman"/>
+          <w:b/>
+          <w:bCs/>
+          <w:color w:val="000000" w:themeColor="text1"/>
+          <w:sz w:val="20"/>
+          <w:szCs w:val="20"/>
+        </w:rPr>
+        <w:t>Posterior</w:t>
+      </w:r>
+      <w:r>
+        <w:rPr>
+          <w:rFonts w:ascii="Cambria Math" w:hAnsi="Cambria Math" w:cs="Times New Roman"/>
+          <w:color w:val="000000" w:themeColor="text1"/>
+          <w:sz w:val="20"/>
+          <w:szCs w:val="20"/>
+        </w:rPr>
+        <w:t xml:space="preserve">: </w:t>
+      </w:r>
+      <m:oMath>
+        <m:r>
+          <w:rPr>
+            <w:rFonts w:ascii="Cambria Math" w:hAnsi="Cambria Math" w:cs="Times New Roman"/>
+            <w:color w:val="000000" w:themeColor="text1"/>
+            <w:sz w:val="20"/>
+            <w:szCs w:val="20"/>
+          </w:rPr>
+          <m:t>P</m:t>
+        </m:r>
+        <m:d>
+          <m:dPr>
+            <m:ctrlPr>
+              <w:rPr>
+                <w:rFonts w:ascii="Cambria Math" w:hAnsi="Cambria Math" w:cs="Times New Roman"/>
+                <w:i/>
+                <w:color w:val="000000" w:themeColor="text1"/>
+                <w:sz w:val="20"/>
+                <w:szCs w:val="20"/>
+              </w:rPr>
+            </m:ctrlPr>
+          </m:dPr>
+          <m:e>
+            <m:sSub>
+              <m:sSubPr>
+                <m:ctrlPr>
+                  <w:rPr>
+                    <w:rFonts w:ascii="Cambria Math" w:hAnsi="Cambria Math" w:cs="Times New Roman"/>
+                    <w:i/>
+                    <w:color w:val="000000" w:themeColor="text1"/>
+                    <w:sz w:val="20"/>
+                    <w:szCs w:val="20"/>
+                  </w:rPr>
+                </m:ctrlPr>
+              </m:sSubPr>
+              <m:e>
+                <m:r>
+                  <w:rPr>
+                    <w:rFonts w:ascii="Cambria Math" w:hAnsi="Cambria Math" w:cs="Times New Roman"/>
+                    <w:color w:val="000000" w:themeColor="text1"/>
+                    <w:sz w:val="20"/>
+                    <w:szCs w:val="20"/>
+                  </w:rPr>
+                  <m:t>c</m:t>
+                </m:r>
+              </m:e>
+              <m:sub>
+                <m:r>
+                  <w:rPr>
+                    <w:rFonts w:ascii="Cambria Math" w:hAnsi="Cambria Math" w:cs="Times New Roman"/>
+                    <w:color w:val="000000" w:themeColor="text1"/>
+                    <w:sz w:val="20"/>
+                    <w:szCs w:val="20"/>
+                  </w:rPr>
+                  <m:t>1</m:t>
+                </m:r>
+              </m:sub>
+            </m:sSub>
+            <m:r>
+              <w:rPr>
+                <w:rFonts w:ascii="Cambria Math" w:hAnsi="Cambria Math" w:cs="Times New Roman"/>
+                <w:color w:val="000000" w:themeColor="text1"/>
+                <w:sz w:val="20"/>
+                <w:szCs w:val="20"/>
+              </w:rPr>
+              <m:t>=1</m:t>
+            </m:r>
+          </m:e>
+          <m:e>
+            <m:r>
+              <w:rPr>
+                <w:rFonts w:ascii="Cambria Math" w:hAnsi="Cambria Math" w:cs="Times New Roman"/>
+                <w:color w:val="000000" w:themeColor="text1"/>
+                <w:sz w:val="20"/>
+                <w:szCs w:val="20"/>
+              </w:rPr>
+              <m:t>x</m:t>
+            </m:r>
+          </m:e>
+        </m:d>
+        <m:r>
+          <w:rPr>
+            <w:rFonts w:ascii="Cambria Math" w:hAnsi="Cambria Math" w:cs="Times New Roman"/>
+            <w:color w:val="000000" w:themeColor="text1"/>
+            <w:sz w:val="20"/>
+            <w:szCs w:val="20"/>
+          </w:rPr>
+          <m:t xml:space="preserve"> = 0.99999</m:t>
+        </m:r>
+      </m:oMath>
+    </w:p>
+    <w:p>
+      <w:pPr>
+        <w:pStyle w:val="Body"/>
+        <w:spacing w:before="120" w:after="120"/>
+        <w:ind w:left="720"/>
+        <w:rPr>
+          <w:rFonts w:ascii="Cambria Math" w:hAnsi="Cambria Math" w:cs="Times New Roman"/>
+          <w:color w:val="000000" w:themeColor="text1"/>
+          <w:sz w:val="20"/>
+          <w:szCs w:val="20"/>
+        </w:rPr>
+      </w:pPr>
+    </w:p>
+    <w:p>
+      <w:pPr>
+        <w:pStyle w:val="Body"/>
+        <w:spacing w:before="120" w:after="120"/>
+        <w:rPr>
+          <w:rFonts w:ascii="Cambria Math" w:hAnsi="Cambria Math" w:cs="Times New Roman"/>
+          <w:color w:val="000000" w:themeColor="text1"/>
+          <w:sz w:val="20"/>
+          <w:szCs w:val="20"/>
+        </w:rPr>
+      </w:pPr>
+      <w:r>
+        <w:rPr>
+          <w:rFonts w:ascii="Cambria Math" w:hAnsi="Cambria Math" w:cs="Times New Roman"/>
+          <w:color w:val="000000" w:themeColor="text1"/>
+          <w:sz w:val="20"/>
+          <w:szCs w:val="20"/>
+        </w:rPr>
+        <w:t xml:space="preserve"> </w:t>
+      </w:r>
+      <w:r>
+        <w:rPr>
+          <w:rFonts w:ascii="Cambria Math" w:hAnsi="Cambria Math" w:cs="Times New Roman"/>
+          <w:color w:val="000000" w:themeColor="text1"/>
+          <w:sz w:val="20"/>
+          <w:szCs w:val="20"/>
+        </w:rPr>
+        <w:t xml:space="preserve">       </w:t>
+      </w:r>
+      <w:r>
+        <w:rPr>
+          <w:rFonts w:ascii="Cambria Math" w:hAnsi="Cambria Math" w:cs="Times New Roman"/>
+          <w:color w:val="000000" w:themeColor="text1"/>
+          <w:sz w:val="20"/>
+          <w:szCs w:val="20"/>
+        </w:rPr>
+        <w:t xml:space="preserve">- </w:t>
+      </w:r>
+      <w:r>
+        <w:rPr>
+          <w:rFonts w:ascii="Cambria Math" w:hAnsi="Cambria Math" w:cs="Times New Roman"/>
+          <w:b/>
+          <w:bCs/>
+          <w:color w:val="000000" w:themeColor="text1"/>
+          <w:sz w:val="20"/>
+          <w:szCs w:val="20"/>
+        </w:rPr>
+        <w:t>Posterior</w:t>
+      </w:r>
+      <w:r>
+        <w:rPr>
+          <w:rFonts w:ascii="Cambria Math" w:hAnsi="Cambria Math" w:cs="Times New Roman"/>
+          <w:color w:val="000000" w:themeColor="text1"/>
+          <w:sz w:val="20"/>
+          <w:szCs w:val="20"/>
+        </w:rPr>
+        <w:t xml:space="preserve">: </w:t>
+      </w:r>
+      <m:oMath>
+        <m:r>
+          <w:rPr>
+            <w:rFonts w:ascii="Cambria Math" w:hAnsi="Cambria Math" w:cs="Times New Roman"/>
+            <w:color w:val="000000" w:themeColor="text1"/>
+            <w:sz w:val="20"/>
+            <w:szCs w:val="20"/>
+          </w:rPr>
+          <m:t>P</m:t>
+        </m:r>
+        <m:d>
+          <m:dPr>
+            <m:ctrlPr>
+              <w:rPr>
+                <w:rFonts w:ascii="Cambria Math" w:hAnsi="Cambria Math" w:cs="Times New Roman"/>
+                <w:i/>
+                <w:color w:val="000000" w:themeColor="text1"/>
+                <w:sz w:val="20"/>
+                <w:szCs w:val="20"/>
+              </w:rPr>
+            </m:ctrlPr>
+          </m:dPr>
+          <m:e>
+            <m:sSub>
+              <m:sSubPr>
+                <m:ctrlPr>
+                  <w:rPr>
+                    <w:rFonts w:ascii="Cambria Math" w:hAnsi="Cambria Math" w:cs="Times New Roman"/>
+                    <w:i/>
+                    <w:color w:val="000000" w:themeColor="text1"/>
+                    <w:sz w:val="20"/>
+                    <w:szCs w:val="20"/>
+                  </w:rPr>
+                </m:ctrlPr>
+              </m:sSubPr>
+              <m:e>
+                <m:r>
+                  <w:rPr>
+                    <w:rFonts w:ascii="Cambria Math" w:hAnsi="Cambria Math" w:cs="Times New Roman"/>
+                    <w:color w:val="000000" w:themeColor="text1"/>
+                    <w:sz w:val="20"/>
+                    <w:szCs w:val="20"/>
+                  </w:rPr>
+                  <m:t>c</m:t>
+                </m:r>
+              </m:e>
+              <m:sub>
+                <m:r>
+                  <w:rPr>
+                    <w:rFonts w:ascii="Cambria Math" w:hAnsi="Cambria Math" w:cs="Times New Roman"/>
+                    <w:color w:val="000000" w:themeColor="text1"/>
+                    <w:sz w:val="20"/>
+                    <w:szCs w:val="20"/>
+                  </w:rPr>
+                  <m:t>2</m:t>
+                </m:r>
+              </m:sub>
+            </m:sSub>
+            <m:r>
+              <w:rPr>
+                <w:rFonts w:ascii="Cambria Math" w:hAnsi="Cambria Math" w:cs="Times New Roman"/>
+                <w:color w:val="000000" w:themeColor="text1"/>
+                <w:sz w:val="20"/>
+                <w:szCs w:val="20"/>
+              </w:rPr>
+              <m:t>=1</m:t>
+            </m:r>
+          </m:e>
+          <m:e>
+            <m:r>
+              <w:rPr>
+                <w:rFonts w:ascii="Cambria Math" w:hAnsi="Cambria Math" w:cs="Times New Roman"/>
+                <w:color w:val="000000" w:themeColor="text1"/>
+                <w:sz w:val="20"/>
+                <w:szCs w:val="20"/>
+              </w:rPr>
+              <m:t>x</m:t>
+            </m:r>
+          </m:e>
+        </m:d>
+        <m:r>
+          <w:rPr>
+            <w:rFonts w:ascii="Cambria Math" w:hAnsi="Cambria Math" w:cs="Times New Roman"/>
+            <w:color w:val="000000" w:themeColor="text1"/>
+            <w:sz w:val="20"/>
+            <w:szCs w:val="20"/>
+          </w:rPr>
+          <m:t xml:space="preserve"> = 0.99999</m:t>
+        </m:r>
+      </m:oMath>
+    </w:p>
+    <w:p>
+      <w:pPr>
+        <w:pStyle w:val="Body"/>
+        <w:spacing w:before="120" w:after="120"/>
+        <w:ind w:left="720"/>
+        <w:rPr>
+          <w:rFonts w:ascii="Cambria Math" w:hAnsi="Cambria Math" w:cs="Times New Roman"/>
+          <w:color w:val="000000" w:themeColor="text1"/>
+          <w:sz w:val="20"/>
+          <w:szCs w:val="20"/>
+        </w:rPr>
+        <w:sectPr>
+          <w:type w:val="continuous"/>
+          <w:pgSz w:w="11906" w:h="16838"/>
+          <w:pgMar w:top="1134" w:right="746" w:bottom="900" w:left="1260" w:header="709" w:footer="850" w:gutter="0"/>
+          <w:cols w:num="2" w:space="720"/>
+        </w:sectPr>
+      </w:pPr>
+    </w:p>
+    <w:p>
+      <w:pPr>
+        <w:pStyle w:val="Body"/>
+        <w:spacing w:before="120" w:after="120"/>
+        <w:ind w:left="720"/>
+        <w:rPr>
+          <w:rFonts w:ascii="Cambria Math" w:hAnsi="Cambria Math" w:cs="Times New Roman"/>
+          <w:color w:val="000000" w:themeColor="text1"/>
+          <w:sz w:val="20"/>
+          <w:szCs w:val="20"/>
+        </w:rPr>
+      </w:pPr>
+    </w:p>
+    <w:p>
+      <w:pPr>
+        <w:pStyle w:val="Body"/>
+        <w:spacing w:before="120" w:after="120"/>
+        <w:rPr>
+          <w:rFonts w:ascii="Cambria Math" w:hAnsi="Cambria Math" w:cs="Times New Roman"/>
+          <w:color w:val="000000" w:themeColor="text1"/>
+          <w:sz w:val="20"/>
+          <w:szCs w:val="20"/>
+        </w:rPr>
+        <w:sectPr>
+          <w:type w:val="continuous"/>
+          <w:pgSz w:w="11906" w:h="16838"/>
+          <w:pgMar w:top="1134" w:right="746" w:bottom="900" w:left="1260" w:header="709" w:footer="850" w:gutter="0"/>
+          <w:cols w:space="720"/>
+        </w:sectPr>
+      </w:pPr>
+    </w:p>
+    <w:p>
+      <w:pPr>
+        <w:pStyle w:val="Body"/>
+        <w:spacing w:before="120" w:after="120"/>
+        <w:rPr>
+          <w:rFonts w:ascii="Cambria Math" w:hAnsi="Cambria Math" w:cs="Times New Roman"/>
+          <w:color w:val="000000" w:themeColor="text1"/>
+        </w:rPr>
+        <w:sectPr>
+          <w:type w:val="continuous"/>
+          <w:pgSz w:w="11906" w:h="16838"/>
+          <w:pgMar w:top="1134" w:right="746" w:bottom="900" w:left="1260" w:header="709" w:footer="850" w:gutter="0"/>
+          <w:cols w:space="720"/>
+        </w:sectPr>
+      </w:pPr>
+    </w:p>
+    <w:p>
+      <w:pPr>
+        <w:pStyle w:val="Body"/>
+        <w:spacing w:before="120" w:after="120"/>
+        <w:rPr>
+          <w:rFonts w:ascii="Cambria Math" w:hAnsi="Cambria Math" w:cs="Times New Roman"/>
+          <w:color w:val="000000" w:themeColor="text1"/>
+        </w:rPr>
+      </w:pPr>
+    </w:p>
+    <w:p>
+      <w:pPr>
+        <w:pStyle w:val="Body"/>
+        <w:spacing w:before="120" w:after="120"/>
+        <w:ind w:left="720"/>
+        <w:rPr>
+          <w:rFonts w:ascii="Cambria Math" w:hAnsi="Cambria Math" w:cs="Times New Roman"/>
+          <w:color w:val="000000" w:themeColor="text1"/>
+        </w:rPr>
+      </w:pPr>
+    </w:p>
+    <w:p>
+      <w:pPr>
+        <w:pStyle w:val="Body"/>
+        <w:spacing w:before="120" w:after="120"/>
+        <w:ind w:left="720"/>
+        <w:rPr>
+          <w:rFonts w:ascii="Cambria Math" w:hAnsi="Cambria Math" w:cs="Times New Roman"/>
+          <w:color w:val="000000" w:themeColor="text1"/>
+        </w:rPr>
+      </w:pPr>
+    </w:p>
+    <w:p>
+      <w:pPr>
+        <w:pStyle w:val="Body"/>
+        <w:spacing w:before="120" w:after="120"/>
+        <w:ind w:left="720"/>
+        <w:rPr>
+          <w:rFonts w:ascii="Cambria Math" w:hAnsi="Cambria Math" w:cs="Times New Roman"/>
+          <w:color w:val="000000" w:themeColor="text1"/>
+        </w:rPr>
+      </w:pPr>
+    </w:p>
+    <w:p>
+      <w:pPr>
+        <w:pStyle w:val="Body"/>
+        <w:spacing w:before="120" w:after="120"/>
+        <w:ind w:left="720"/>
+        <w:rPr>
+          <w:rFonts w:ascii="Cambria Math" w:hAnsi="Cambria Math" w:cs="Times New Roman"/>
+          <w:color w:val="000000" w:themeColor="text1"/>
+          <w:u w:val="single"/>
+        </w:rPr>
+      </w:pPr>
+      <w:r>
+        <w:rPr>
+          <w:rFonts w:ascii="Cambria Math" w:hAnsi="Cambria Math" w:cs="Times New Roman"/>
+          <w:color w:val="000000" w:themeColor="text1"/>
+          <w:u w:val="single"/>
+        </w:rPr>
+        <w:t>2ª – Passo de maximização (calcular novos parâmetros do algoritmo que melhor definem os clusters)</w:t>
       </w:r>
     </w:p>
     <w:p>
@@ -747,7 +3338,6 @@
           <w:rFonts w:ascii="Cambria Math" w:hAnsi="Cambria Math" w:cs="Times New Roman"/>
           <w:sz w:val="8"/>
           <w:szCs w:val="8"/>
-          <w:lang w:val="en-US"/>
         </w:rPr>
       </w:pPr>
     </w:p>
@@ -897,6 +3487,7 @@
         <w:rPr>
           <w:lang w:val="en-US"/>
         </w:rPr>
+        <w:lastRenderedPageBreak/>
         <w:t>Answer 5</w:t>
       </w:r>
     </w:p>
@@ -1236,12 +3827,6 @@
       </w:r>
     </w:p>
     <w:sectPr>
-      <w:headerReference w:type="even" r:id="rId7"/>
-      <w:headerReference w:type="default" r:id="rId8"/>
-      <w:footerReference w:type="even" r:id="rId9"/>
-      <w:footerReference w:type="default" r:id="rId10"/>
-      <w:headerReference w:type="first" r:id="rId11"/>
-      <w:footerReference w:type="first" r:id="rId12"/>
       <w:type w:val="continuous"/>
       <w:pgSz w:w="11906" w:h="16838"/>
       <w:pgMar w:top="1134" w:right="746" w:bottom="900" w:left="1260" w:header="709" w:footer="850" w:gutter="0"/>
@@ -1861,7 +4446,7 @@
         <w:bCs/>
       </w:rPr>
     </w:lvl>
-    <w:lvl w:ilvl="1" w:tplc="04090019" w:tentative="1">
+    <w:lvl w:ilvl="1" w:tplc="04090019">
       <w:start w:val="1"/>
       <w:numFmt w:val="lowerLetter"/>
       <w:lvlText w:val="%2."/>
@@ -4385,4 +6970,16 @@
   </a:objectDefaults>
   <a:extraClrSchemeLst/>
 </a:theme>
+</file>
+
+<file path=customXml/item1.xml><?xml version="1.0" encoding="utf-8"?>
+<b:Sources xmlns:b="http://schemas.openxmlformats.org/officeDocument/2006/bibliography" xmlns="http://schemas.openxmlformats.org/officeDocument/2006/bibliography" SelectedStyle="\APASixthEditionOfficeOnline.xsl" StyleName="APA" Version="6"/>
+</file>
+
+<file path=customXml/itemProps1.xml><?xml version="1.0" encoding="utf-8"?>
+<ds:datastoreItem xmlns:ds="http://schemas.openxmlformats.org/officeDocument/2006/customXml" ds:itemID="{BC684BB6-5DB7-4543-AC3E-3EC5EB3B4A5E}">
+  <ds:schemaRefs>
+    <ds:schemaRef ds:uri="http://schemas.openxmlformats.org/officeDocument/2006/bibliography"/>
+  </ds:schemaRefs>
+</ds:datastoreItem>
 </file>
</xml_diff>

<commit_message>
some error fixes to penAndPaper 2
</commit_message>
<xml_diff>
--- a/H04/G013.docx
+++ b/H04/G013.docx
@@ -113,23 +113,7 @@
           <w:rFonts w:ascii="Cambria Math" w:hAnsi="Cambria Math" w:cs="Times New Roman"/>
           <w:color w:val="000000" w:themeColor="text1"/>
         </w:rPr>
-        <w:t xml:space="preserve">, de forma a atualizar </w:t>
-      </w:r>
-      <w:proofErr w:type="gramStart"/>
-      <w:r>
-        <w:rPr>
-          <w:rFonts w:ascii="Cambria Math" w:hAnsi="Cambria Math" w:cs="Times New Roman"/>
-          <w:color w:val="000000" w:themeColor="text1"/>
-        </w:rPr>
-        <w:t>os cluster</w:t>
-      </w:r>
-      <w:proofErr w:type="gramEnd"/>
-      <w:r>
-        <w:rPr>
-          <w:rFonts w:ascii="Cambria Math" w:hAnsi="Cambria Math" w:cs="Times New Roman"/>
-          <w:color w:val="000000" w:themeColor="text1"/>
-        </w:rPr>
-        <w:t xml:space="preserve"> fornecidos no enunciado, para melhor classificarem o </w:t>
+        <w:t xml:space="preserve">, de forma a atualizar os cluster fornecidos no enunciado, para melhor classificarem o </w:t>
       </w:r>
       <w:proofErr w:type="spellStart"/>
       <w:r>
@@ -145,23 +129,7 @@
           <w:rFonts w:ascii="Cambria Math" w:hAnsi="Cambria Math" w:cs="Times New Roman"/>
           <w:color w:val="000000" w:themeColor="text1"/>
         </w:rPr>
-        <w:t xml:space="preserve">. Para isto vamos aplicar dois passos que correspondem a </w:t>
-      </w:r>
-      <w:proofErr w:type="gramStart"/>
-      <w:r>
-        <w:rPr>
-          <w:rFonts w:ascii="Cambria Math" w:hAnsi="Cambria Math" w:cs="Times New Roman"/>
-          <w:color w:val="000000" w:themeColor="text1"/>
-        </w:rPr>
-        <w:t>um época</w:t>
-      </w:r>
-      <w:proofErr w:type="gramEnd"/>
-      <w:r>
-        <w:rPr>
-          <w:rFonts w:ascii="Cambria Math" w:hAnsi="Cambria Math" w:cs="Times New Roman"/>
-          <w:color w:val="000000" w:themeColor="text1"/>
-        </w:rPr>
-        <w:t xml:space="preserve"> do algoritmo:</w:t>
+        <w:t>. Para isto vamos aplicar dois passos que correspondem a um época do algoritmo:</w:t>
       </w:r>
     </w:p>
     <w:p>
@@ -1284,9 +1252,19 @@
           <w:color w:val="000000" w:themeColor="text1"/>
           <w:sz w:val="20"/>
           <w:szCs w:val="20"/>
-          <w:lang w:val="en-US"/>
-        </w:rPr>
-        <w:t xml:space="preserve">   - </w:t>
+        </w:rPr>
+        <w:t xml:space="preserve">   </w:t>
+      </w:r>
+      <w:r>
+        <w:rPr>
+          <w:rFonts w:ascii="Cambria Math" w:hAnsi="Cambria Math" w:cs="Times New Roman"/>
+          <w:iCs/>
+          <w:color w:val="000000" w:themeColor="text1"/>
+          <w:sz w:val="20"/>
+          <w:szCs w:val="20"/>
+          <w:lang w:val="en-US"/>
+        </w:rPr>
+        <w:t xml:space="preserve">- </w:t>
       </w:r>
       <w:r>
         <w:rPr>
@@ -1667,6 +1645,7 @@
         <w:rPr>
           <w:rFonts w:ascii="Cambria Math" w:hAnsi="Cambria Math" w:cs="Times New Roman"/>
           <w:color w:val="000000" w:themeColor="text1"/>
+          <w:lang w:val="en-US"/>
         </w:rPr>
       </w:pPr>
       <w:r>
@@ -1962,23 +1941,7 @@
           <w:rFonts w:ascii="Cambria Math" w:hAnsi="Cambria Math" w:cs="Times New Roman"/>
           <w:color w:val="000000" w:themeColor="text1"/>
         </w:rPr>
-        <w:t xml:space="preserve"> para cada </w:t>
-      </w:r>
-      <w:proofErr w:type="gramStart"/>
-      <w:r>
-        <w:rPr>
-          <w:rFonts w:ascii="Cambria Math" w:hAnsi="Cambria Math" w:cs="Times New Roman"/>
-          <w:color w:val="000000" w:themeColor="text1"/>
-        </w:rPr>
-        <w:t>instancia</w:t>
-      </w:r>
-      <w:proofErr w:type="gramEnd"/>
-      <w:r>
-        <w:rPr>
-          <w:rFonts w:ascii="Cambria Math" w:hAnsi="Cambria Math" w:cs="Times New Roman"/>
-          <w:color w:val="000000" w:themeColor="text1"/>
-        </w:rPr>
-        <w:t xml:space="preserve"> do </w:t>
+        <w:t xml:space="preserve"> para cada instancia do </w:t>
       </w:r>
       <w:proofErr w:type="spellStart"/>
       <w:r>
@@ -9303,7 +9266,7 @@
     <w:tbl>
       <w:tblPr>
         <w:tblStyle w:val="TableGrid"/>
-        <w:tblpPr w:leftFromText="180" w:rightFromText="180" w:vertAnchor="text" w:horzAnchor="page" w:tblpX="8680" w:tblpY="68"/>
+        <w:tblpPr w:leftFromText="180" w:rightFromText="180" w:vertAnchor="text" w:horzAnchor="page" w:tblpX="8969" w:tblpY="106"/>
         <w:tblW w:w="0" w:type="auto"/>
         <w:tblLook w:val="04A0" w:firstRow="1" w:lastRow="0" w:firstColumn="1" w:lastColumn="0" w:noHBand="0" w:noVBand="1"/>
       </w:tblPr>
@@ -9708,13 +9671,45 @@
       <w:pPr>
         <w:pStyle w:val="Body"/>
         <w:spacing w:before="120" w:after="120"/>
-        <w:ind w:firstLine="720"/>
+        <w:ind w:left="720"/>
         <w:rPr>
           <w:rFonts w:ascii="Cambria Math" w:hAnsi="Cambria Math" w:cs="Times New Roman"/>
           <w:iCs/>
           <w:color w:val="000000" w:themeColor="text1"/>
         </w:rPr>
       </w:pPr>
+      <w:r>
+        <w:rPr>
+          <w:rFonts w:ascii="Cambria Math" w:hAnsi="Cambria Math" w:cs="Times New Roman"/>
+          <w:iCs/>
+          <w:color w:val="000000" w:themeColor="text1"/>
+        </w:rPr>
+        <w:t>Analisando</w:t>
+      </w:r>
+      <w:r>
+        <w:rPr>
+          <w:rFonts w:ascii="Cambria Math" w:hAnsi="Cambria Math" w:cs="Times New Roman"/>
+          <w:iCs/>
+          <w:color w:val="000000" w:themeColor="text1"/>
+        </w:rPr>
+        <w:t xml:space="preserve"> o posterior calculado, podemos verificar que as </w:t>
+      </w:r>
+      <w:r>
+        <w:rPr>
+          <w:rFonts w:ascii="Cambria Math" w:hAnsi="Cambria Math" w:cs="Times New Roman"/>
+          <w:iCs/>
+          <w:color w:val="000000" w:themeColor="text1"/>
+        </w:rPr>
+        <w:t>instâncias</w:t>
+      </w:r>
+      <w:r>
+        <w:rPr>
+          <w:rFonts w:ascii="Cambria Math" w:hAnsi="Cambria Math" w:cs="Times New Roman"/>
+          <w:iCs/>
+          <w:color w:val="000000" w:themeColor="text1"/>
+        </w:rPr>
+        <w:t xml:space="preserve"> do </w:t>
+      </w:r>
       <w:proofErr w:type="spellStart"/>
       <w:r>
         <w:rPr>
@@ -9722,7 +9717,7 @@
           <w:iCs/>
           <w:color w:val="000000" w:themeColor="text1"/>
         </w:rPr>
-        <w:t>Probs</w:t>
+        <w:t>dataset</w:t>
       </w:r>
       <w:proofErr w:type="spellEnd"/>
       <w:r>
@@ -9731,7 +9726,15 @@
           <w:iCs/>
           <w:color w:val="000000" w:themeColor="text1"/>
         </w:rPr>
-        <w:t xml:space="preserve"> são bacanas</w:t>
+        <w:t xml:space="preserve"> pertencem aos seguintes clusters</w:t>
+      </w:r>
+      <w:r>
+        <w:rPr>
+          <w:rFonts w:ascii="Cambria Math" w:hAnsi="Cambria Math" w:cs="Times New Roman"/>
+          <w:iCs/>
+          <w:color w:val="000000" w:themeColor="text1"/>
+        </w:rPr>
+        <w:t>:</w:t>
       </w:r>
     </w:p>
     <w:p>
@@ -10320,7 +10323,6 @@
           <w:rFonts w:ascii="Cambria Math" w:hAnsi="Cambria Math" w:cs="Times New Roman"/>
           <w:iCs/>
           <w:color w:val="000000" w:themeColor="text1"/>
-          <w:lang w:val="en-US"/>
         </w:rPr>
       </w:pPr>
       <w:r>
@@ -10341,35 +10343,32 @@
         </w:rPr>
         <w:tab/>
       </w:r>
+      <w:r>
+        <w:rPr>
+          <w:rFonts w:ascii="Cambria Math" w:hAnsi="Cambria Math" w:cs="Times New Roman"/>
+          <w:iCs/>
+          <w:color w:val="000000" w:themeColor="text1"/>
+        </w:rPr>
+        <w:t xml:space="preserve">Estimar </w:t>
+      </w:r>
       <w:proofErr w:type="spellStart"/>
       <w:r>
         <w:rPr>
           <w:rFonts w:ascii="Cambria Math" w:hAnsi="Cambria Math" w:cs="Times New Roman"/>
           <w:iCs/>
           <w:color w:val="000000" w:themeColor="text1"/>
-          <w:lang w:val="en-US"/>
-        </w:rPr>
-        <w:t>Estimar</w:t>
+        </w:rPr>
+        <w:t>Pr</w:t>
+      </w:r>
+      <w:r>
+        <w:rPr>
+          <w:rFonts w:ascii="Cambria Math" w:hAnsi="Cambria Math" w:cs="Times New Roman"/>
+          <w:iCs/>
+          <w:color w:val="000000" w:themeColor="text1"/>
+        </w:rPr>
+        <w:t>iors</w:t>
       </w:r>
       <w:proofErr w:type="spellEnd"/>
-      <w:r>
-        <w:rPr>
-          <w:rFonts w:ascii="Cambria Math" w:hAnsi="Cambria Math" w:cs="Times New Roman"/>
-          <w:iCs/>
-          <w:color w:val="000000" w:themeColor="text1"/>
-          <w:lang w:val="en-US"/>
-        </w:rPr>
-        <w:t xml:space="preserve"> Pr</w:t>
-      </w:r>
-      <w:r>
-        <w:rPr>
-          <w:rFonts w:ascii="Cambria Math" w:hAnsi="Cambria Math" w:cs="Times New Roman"/>
-          <w:iCs/>
-          <w:color w:val="000000" w:themeColor="text1"/>
-          <w:lang w:val="en-US"/>
-        </w:rPr>
-        <w:t>iors</w:t>
-      </w:r>
     </w:p>
     <w:p>
       <w:pPr>
@@ -10381,7 +10380,6 @@
           <w:color w:val="000000" w:themeColor="text1"/>
           <w:sz w:val="20"/>
           <w:szCs w:val="20"/>
-          <w:lang w:val="en-US"/>
           <w:oMath/>
         </w:rPr>
         <w:sectPr>
@@ -10403,7 +10401,6 @@
           <w:color w:val="000000" w:themeColor="text1"/>
           <w:sz w:val="20"/>
           <w:szCs w:val="20"/>
-          <w:lang w:val="en-US"/>
         </w:rPr>
       </w:pPr>
       <m:oMath>
@@ -10439,7 +10436,6 @@
                 <w:color w:val="000000" w:themeColor="text1"/>
                 <w:sz w:val="20"/>
                 <w:szCs w:val="20"/>
-                <w:lang w:val="en-US"/>
               </w:rPr>
               <m:t>1</m:t>
             </m:r>
@@ -10451,7 +10447,6 @@
             <w:color w:val="000000" w:themeColor="text1"/>
             <w:sz w:val="20"/>
             <w:szCs w:val="20"/>
-            <w:lang w:val="en-US"/>
           </w:rPr>
           <m:t>=</m:t>
         </m:r>
@@ -10477,7 +10472,16 @@
                 <w:szCs w:val="20"/>
                 <w:lang w:val="en-US"/>
               </w:rPr>
-              <m:t>i=1</m:t>
+              <m:t>i</m:t>
+            </m:r>
+            <m:r>
+              <w:rPr>
+                <w:rFonts w:ascii="Cambria Math" w:hAnsi="Cambria Math" w:cs="Times New Roman"/>
+                <w:color w:val="000000" w:themeColor="text1"/>
+                <w:sz w:val="20"/>
+                <w:szCs w:val="20"/>
+              </w:rPr>
+              <m:t>=1</m:t>
             </m:r>
             <m:ctrlPr>
               <w:rPr>
@@ -10497,7 +10501,6 @@
                 <w:color w:val="000000" w:themeColor="text1"/>
                 <w:sz w:val="20"/>
                 <w:szCs w:val="20"/>
-                <w:lang w:val="en-US"/>
               </w:rPr>
               <m:t>4</m:t>
             </m:r>
@@ -10545,7 +10548,6 @@
                     <w:color w:val="000000" w:themeColor="text1"/>
                     <w:sz w:val="20"/>
                     <w:szCs w:val="20"/>
-                    <w:lang w:val="en-US"/>
                   </w:rPr>
                   <m:t>1</m:t>
                 </m:r>
@@ -10589,7 +10591,6 @@
             <w:color w:val="000000" w:themeColor="text1"/>
             <w:sz w:val="20"/>
             <w:szCs w:val="20"/>
-            <w:lang w:val="en-US"/>
           </w:rPr>
           <m:t>=2.83970</m:t>
         </m:r>
@@ -10600,7 +10601,6 @@
           <w:color w:val="000000" w:themeColor="text1"/>
           <w:sz w:val="20"/>
           <w:szCs w:val="20"/>
-          <w:lang w:val="en-US"/>
         </w:rPr>
         <w:t xml:space="preserve"> </w:t>
       </w:r>
@@ -10623,7 +10623,6 @@
           <w:color w:val="000000" w:themeColor="text1"/>
           <w:sz w:val="20"/>
           <w:szCs w:val="20"/>
-          <w:lang w:val="en-US"/>
         </w:rPr>
         <w:tab/>
       </w:r>
@@ -11922,17 +11921,7 @@
                             <w:szCs w:val="20"/>
                             <w:lang w:val="en-US"/>
                           </w:rPr>
-                          <m:t>2.10072</m:t>
-                        </m:r>
-                        <m:r>
-                          <w:rPr>
-                            <w:rFonts w:ascii="Cambria Math" w:hAnsi="Cambria Math" w:cs="Times New Roman"/>
-                            <w:color w:val="000000" w:themeColor="text1"/>
-                            <w:sz w:val="20"/>
-                            <w:szCs w:val="20"/>
-                            <w:lang w:val="en-US"/>
-                          </w:rPr>
-                          <m:t>8</m:t>
+                          <m:t>2.100728</m:t>
                         </m:r>
                         <m:ctrlPr>
                           <w:rPr>
@@ -12456,7 +12445,6 @@
         <w:spacing w:before="120" w:after="120"/>
         <w:rPr>
           <w:rFonts w:ascii="Cambria Math" w:hAnsi="Cambria Math" w:cs="Times New Roman"/>
-          <w:iCs/>
           <w:color w:val="000000" w:themeColor="text1"/>
           <w:lang w:val="en-US"/>
         </w:rPr>
@@ -12556,6 +12544,2207 @@
       <w:pPr>
         <w:pStyle w:val="Body"/>
         <w:spacing w:before="120" w:after="120"/>
+        <w:rPr>
+          <w:rFonts w:ascii="Cambria Math" w:hAnsi="Cambria Math" w:cs="Times New Roman"/>
+          <w:color w:val="000000" w:themeColor="text1"/>
+          <w:lang w:val="en-US"/>
+        </w:rPr>
+      </w:pPr>
+      <w:r>
+        <w:rPr>
+          <w:rFonts w:ascii="Cambria Math" w:hAnsi="Cambria Math" w:cs="Times New Roman"/>
+          <w:color w:val="000000" w:themeColor="text1"/>
+          <w:lang w:val="en-US"/>
+        </w:rPr>
+        <w:tab/>
+      </w:r>
+      <m:oMath>
+        <m:sSubSup>
+          <m:sSubSupPr>
+            <m:ctrlPr>
+              <w:rPr>
+                <w:rFonts w:ascii="Cambria Math" w:hAnsi="Cambria Math" w:cs="Times New Roman"/>
+                <w:i/>
+                <w:color w:val="000000" w:themeColor="text1"/>
+                <w:lang w:val="en-US"/>
+              </w:rPr>
+            </m:ctrlPr>
+          </m:sSubSupPr>
+          <m:e>
+            <m:r>
+              <m:rPr>
+                <m:sty m:val="p"/>
+              </m:rPr>
+              <w:rPr>
+                <w:rFonts w:ascii="Cambria Math" w:hAnsi="Cambria Math" w:cs="Times New Roman"/>
+                <w:color w:val="000000" w:themeColor="text1"/>
+                <w:lang w:val="en-US"/>
+              </w:rPr>
+              <m:t>Σ</m:t>
+            </m:r>
+            <m:ctrlPr>
+              <w:rPr>
+                <w:rFonts w:ascii="Cambria Math" w:hAnsi="Cambria Math" w:cs="Times New Roman"/>
+                <w:color w:val="000000" w:themeColor="text1"/>
+                <w:lang w:val="en-US"/>
+              </w:rPr>
+            </m:ctrlPr>
+          </m:e>
+          <m:sub>
+            <m:r>
+              <w:rPr>
+                <w:rFonts w:ascii="Cambria Math" w:hAnsi="Cambria Math" w:cs="Times New Roman"/>
+                <w:color w:val="000000" w:themeColor="text1"/>
+                <w:lang w:val="en-US"/>
+              </w:rPr>
+              <m:t>1</m:t>
+            </m:r>
+          </m:sub>
+          <m:sup>
+            <m:r>
+              <w:rPr>
+                <w:rFonts w:ascii="Cambria Math" w:hAnsi="Cambria Math" w:cs="Times New Roman"/>
+                <w:color w:val="000000" w:themeColor="text1"/>
+                <w:lang w:val="en-US"/>
+              </w:rPr>
+              <m:t>new</m:t>
+            </m:r>
+          </m:sup>
+        </m:sSubSup>
+        <m:r>
+          <w:rPr>
+            <w:rFonts w:ascii="Cambria Math" w:hAnsi="Cambria Math" w:cs="Times New Roman"/>
+            <w:color w:val="000000" w:themeColor="text1"/>
+            <w:lang w:val="en-US"/>
+          </w:rPr>
+          <m:t>=</m:t>
+        </m:r>
+        <m:f>
+          <m:fPr>
+            <m:ctrlPr>
+              <w:rPr>
+                <w:rFonts w:ascii="Cambria Math" w:hAnsi="Cambria Math" w:cs="Times New Roman"/>
+                <w:color w:val="000000" w:themeColor="text1"/>
+                <w:lang w:val="en-US"/>
+              </w:rPr>
+            </m:ctrlPr>
+          </m:fPr>
+          <m:num>
+            <m:nary>
+              <m:naryPr>
+                <m:chr m:val="∑"/>
+                <m:ctrlPr>
+                  <w:rPr>
+                    <w:rFonts w:ascii="Cambria Math" w:hAnsi="Cambria Math" w:cs="Times New Roman"/>
+                    <w:color w:val="000000" w:themeColor="text1"/>
+                    <w:lang w:val="en-US"/>
+                  </w:rPr>
+                </m:ctrlPr>
+              </m:naryPr>
+              <m:sub>
+                <m:r>
+                  <w:rPr>
+                    <w:rFonts w:ascii="Cambria Math" w:hAnsi="Cambria Math" w:cs="Times New Roman"/>
+                    <w:color w:val="000000" w:themeColor="text1"/>
+                    <w:lang w:val="en-US"/>
+                  </w:rPr>
+                  <m:t>i=0</m:t>
+                </m:r>
+                <m:ctrlPr>
+                  <w:rPr>
+                    <w:rFonts w:ascii="Cambria Math" w:hAnsi="Cambria Math" w:cs="Times New Roman"/>
+                    <w:i/>
+                    <w:color w:val="000000" w:themeColor="text1"/>
+                    <w:lang w:val="en-US"/>
+                  </w:rPr>
+                </m:ctrlPr>
+              </m:sub>
+              <m:sup>
+                <m:r>
+                  <w:rPr>
+                    <w:rFonts w:ascii="Cambria Math" w:hAnsi="Cambria Math" w:cs="Times New Roman"/>
+                    <w:color w:val="000000" w:themeColor="text1"/>
+                    <w:lang w:val="en-US"/>
+                  </w:rPr>
+                  <m:t>4</m:t>
+                </m:r>
+                <m:ctrlPr>
+                  <w:rPr>
+                    <w:rFonts w:ascii="Cambria Math" w:hAnsi="Cambria Math" w:cs="Times New Roman"/>
+                    <w:i/>
+                    <w:color w:val="000000" w:themeColor="text1"/>
+                    <w:lang w:val="en-US"/>
+                  </w:rPr>
+                </m:ctrlPr>
+              </m:sup>
+              <m:e>
+                <m:d>
+                  <m:dPr>
+                    <m:ctrlPr>
+                      <w:rPr>
+                        <w:rFonts w:ascii="Cambria Math" w:hAnsi="Cambria Math" w:cs="Times New Roman"/>
+                        <w:i/>
+                        <w:color w:val="000000" w:themeColor="text1"/>
+                        <w:lang w:val="en-US"/>
+                      </w:rPr>
+                    </m:ctrlPr>
+                  </m:dPr>
+                  <m:e>
+                    <m:d>
+                      <m:dPr>
+                        <m:begChr m:val="["/>
+                        <m:endChr m:val="]"/>
+                        <m:ctrlPr>
+                          <w:rPr>
+                            <w:rFonts w:ascii="Cambria Math" w:hAnsi="Cambria Math" w:cs="Times New Roman"/>
+                            <w:color w:val="000000" w:themeColor="text1"/>
+                            <w:lang w:val="en-US"/>
+                          </w:rPr>
+                        </m:ctrlPr>
+                      </m:dPr>
+                      <m:e>
+                        <m:m>
+                          <m:mPr>
+                            <m:mcs>
+                              <m:mc>
+                                <m:mcPr>
+                                  <m:count m:val="2"/>
+                                  <m:mcJc m:val="center"/>
+                                </m:mcPr>
+                              </m:mc>
+                            </m:mcs>
+                            <m:ctrlPr>
+                              <w:rPr>
+                                <w:rFonts w:ascii="Cambria Math" w:hAnsi="Cambria Math" w:cs="Times New Roman"/>
+                                <w:color w:val="000000" w:themeColor="text1"/>
+                                <w:lang w:val="en-US"/>
+                              </w:rPr>
+                            </m:ctrlPr>
+                          </m:mPr>
+                          <m:mr>
+                            <m:e>
+                              <m:sSup>
+                                <m:sSupPr>
+                                  <m:ctrlPr>
+                                    <w:rPr>
+                                      <w:rFonts w:ascii="Cambria Math" w:hAnsi="Cambria Math" w:cs="Times New Roman"/>
+                                      <w:i/>
+                                      <w:color w:val="000000" w:themeColor="text1"/>
+                                      <w:lang w:val="en-US"/>
+                                    </w:rPr>
+                                  </m:ctrlPr>
+                                </m:sSupPr>
+                                <m:e>
+                                  <m:d>
+                                    <m:dPr>
+                                      <m:ctrlPr>
+                                        <w:rPr>
+                                          <w:rFonts w:ascii="Cambria Math" w:hAnsi="Cambria Math" w:cs="Times New Roman"/>
+                                          <w:i/>
+                                          <w:color w:val="000000" w:themeColor="text1"/>
+                                          <w:lang w:val="en-US"/>
+                                        </w:rPr>
+                                      </m:ctrlPr>
+                                    </m:dPr>
+                                    <m:e>
+                                      <m:sSub>
+                                        <m:sSubPr>
+                                          <m:ctrlPr>
+                                            <w:rPr>
+                                              <w:rFonts w:ascii="Cambria Math" w:hAnsi="Cambria Math" w:cs="Times New Roman"/>
+                                              <w:i/>
+                                              <w:color w:val="000000" w:themeColor="text1"/>
+                                              <w:lang w:val="en-US"/>
+                                            </w:rPr>
+                                          </m:ctrlPr>
+                                        </m:sSubPr>
+                                        <m:e>
+                                          <m:r>
+                                            <w:rPr>
+                                              <w:rFonts w:ascii="Cambria Math" w:hAnsi="Cambria Math" w:cs="Times New Roman"/>
+                                              <w:color w:val="000000" w:themeColor="text1"/>
+                                              <w:lang w:val="en-US"/>
+                                            </w:rPr>
+                                            <m:t>x</m:t>
+                                          </m:r>
+                                        </m:e>
+                                        <m:sub>
+                                          <m:r>
+                                            <w:rPr>
+                                              <w:rFonts w:ascii="Cambria Math" w:hAnsi="Cambria Math" w:cs="Times New Roman"/>
+                                              <w:color w:val="000000" w:themeColor="text1"/>
+                                              <w:lang w:val="en-US"/>
+                                            </w:rPr>
+                                            <m:t>i1</m:t>
+                                          </m:r>
+                                        </m:sub>
+                                      </m:sSub>
+                                      <m:r>
+                                        <w:rPr>
+                                          <w:rFonts w:ascii="Cambria Math" w:hAnsi="Cambria Math" w:cs="Times New Roman"/>
+                                          <w:color w:val="000000" w:themeColor="text1"/>
+                                          <w:lang w:val="en-US"/>
+                                        </w:rPr>
+                                        <m:t>-</m:t>
+                                      </m:r>
+                                      <m:sSubSup>
+                                        <m:sSubSupPr>
+                                          <m:ctrlPr>
+                                            <w:rPr>
+                                              <w:rFonts w:ascii="Cambria Math" w:hAnsi="Cambria Math" w:cs="Times New Roman"/>
+                                              <w:i/>
+                                              <w:color w:val="000000" w:themeColor="text1"/>
+                                              <w:lang w:val="en-US"/>
+                                            </w:rPr>
+                                          </m:ctrlPr>
+                                        </m:sSubSupPr>
+                                        <m:e>
+                                          <m:r>
+                                            <m:rPr>
+                                              <m:sty m:val="p"/>
+                                            </m:rPr>
+                                            <w:rPr>
+                                              <w:rFonts w:ascii="Cambria Math" w:hAnsi="Cambria Math" w:cs="Times New Roman"/>
+                                              <w:color w:val="000000" w:themeColor="text1"/>
+                                              <w:lang w:val="en-US"/>
+                                            </w:rPr>
+                                            <m:t>μ</m:t>
+                                          </m:r>
+                                        </m:e>
+                                        <m:sub>
+                                          <m:r>
+                                            <w:rPr>
+                                              <w:rFonts w:ascii="Cambria Math" w:hAnsi="Cambria Math" w:cs="Times New Roman"/>
+                                              <w:color w:val="000000" w:themeColor="text1"/>
+                                              <w:lang w:val="en-US"/>
+                                            </w:rPr>
+                                            <m:t>11</m:t>
+                                          </m:r>
+                                        </m:sub>
+                                        <m:sup>
+                                          <m:r>
+                                            <w:rPr>
+                                              <w:rFonts w:ascii="Cambria Math" w:hAnsi="Cambria Math" w:cs="Times New Roman"/>
+                                              <w:color w:val="000000" w:themeColor="text1"/>
+                                              <w:lang w:val="en-US"/>
+                                            </w:rPr>
+                                            <m:t>new</m:t>
+                                          </m:r>
+                                        </m:sup>
+                                      </m:sSubSup>
+                                    </m:e>
+                                  </m:d>
+                                </m:e>
+                                <m:sup>
+                                  <m:r>
+                                    <w:rPr>
+                                      <w:rFonts w:ascii="Cambria Math" w:hAnsi="Cambria Math" w:cs="Times New Roman"/>
+                                      <w:color w:val="000000" w:themeColor="text1"/>
+                                      <w:lang w:val="en-US"/>
+                                    </w:rPr>
+                                    <m:t>2</m:t>
+                                  </m:r>
+                                </m:sup>
+                              </m:sSup>
+                              <m:ctrlPr>
+                                <w:rPr>
+                                  <w:rFonts w:ascii="Cambria Math" w:hAnsi="Cambria Math" w:cs="Times New Roman"/>
+                                  <w:i/>
+                                  <w:color w:val="000000" w:themeColor="text1"/>
+                                  <w:lang w:val="en-US"/>
+                                </w:rPr>
+                              </m:ctrlPr>
+                            </m:e>
+                            <m:e>
+                              <m:d>
+                                <m:dPr>
+                                  <m:ctrlPr>
+                                    <w:rPr>
+                                      <w:rFonts w:ascii="Cambria Math" w:hAnsi="Cambria Math" w:cs="Times New Roman"/>
+                                      <w:i/>
+                                      <w:color w:val="000000" w:themeColor="text1"/>
+                                      <w:lang w:val="en-US"/>
+                                    </w:rPr>
+                                  </m:ctrlPr>
+                                </m:dPr>
+                                <m:e>
+                                  <m:sSub>
+                                    <m:sSubPr>
+                                      <m:ctrlPr>
+                                        <w:rPr>
+                                          <w:rFonts w:ascii="Cambria Math" w:hAnsi="Cambria Math" w:cs="Times New Roman"/>
+                                          <w:i/>
+                                          <w:color w:val="000000" w:themeColor="text1"/>
+                                          <w:lang w:val="en-US"/>
+                                        </w:rPr>
+                                      </m:ctrlPr>
+                                    </m:sSubPr>
+                                    <m:e>
+                                      <m:r>
+                                        <w:rPr>
+                                          <w:rFonts w:ascii="Cambria Math" w:hAnsi="Cambria Math" w:cs="Times New Roman"/>
+                                          <w:color w:val="000000" w:themeColor="text1"/>
+                                          <w:lang w:val="en-US"/>
+                                        </w:rPr>
+                                        <m:t>x</m:t>
+                                      </m:r>
+                                    </m:e>
+                                    <m:sub>
+                                      <m:r>
+                                        <w:rPr>
+                                          <w:rFonts w:ascii="Cambria Math" w:hAnsi="Cambria Math" w:cs="Times New Roman"/>
+                                          <w:color w:val="000000" w:themeColor="text1"/>
+                                          <w:lang w:val="en-US"/>
+                                        </w:rPr>
+                                        <m:t>i1</m:t>
+                                      </m:r>
+                                    </m:sub>
+                                  </m:sSub>
+                                  <m:r>
+                                    <w:rPr>
+                                      <w:rFonts w:ascii="Cambria Math" w:hAnsi="Cambria Math" w:cs="Times New Roman"/>
+                                      <w:color w:val="000000" w:themeColor="text1"/>
+                                      <w:lang w:val="en-US"/>
+                                    </w:rPr>
+                                    <m:t>-</m:t>
+                                  </m:r>
+                                  <m:sSubSup>
+                                    <m:sSubSupPr>
+                                      <m:ctrlPr>
+                                        <w:rPr>
+                                          <w:rFonts w:ascii="Cambria Math" w:hAnsi="Cambria Math" w:cs="Times New Roman"/>
+                                          <w:i/>
+                                          <w:color w:val="000000" w:themeColor="text1"/>
+                                          <w:lang w:val="en-US"/>
+                                        </w:rPr>
+                                      </m:ctrlPr>
+                                    </m:sSubSupPr>
+                                    <m:e>
+                                      <m:r>
+                                        <m:rPr>
+                                          <m:sty m:val="p"/>
+                                        </m:rPr>
+                                        <w:rPr>
+                                          <w:rFonts w:ascii="Cambria Math" w:hAnsi="Cambria Math" w:cs="Times New Roman"/>
+                                          <w:color w:val="000000" w:themeColor="text1"/>
+                                          <w:lang w:val="en-US"/>
+                                        </w:rPr>
+                                        <m:t>μ</m:t>
+                                      </m:r>
+                                    </m:e>
+                                    <m:sub>
+                                      <m:r>
+                                        <w:rPr>
+                                          <w:rFonts w:ascii="Cambria Math" w:hAnsi="Cambria Math" w:cs="Times New Roman"/>
+                                          <w:color w:val="000000" w:themeColor="text1"/>
+                                          <w:lang w:val="en-US"/>
+                                        </w:rPr>
+                                        <m:t>11</m:t>
+                                      </m:r>
+                                    </m:sub>
+                                    <m:sup>
+                                      <m:r>
+                                        <w:rPr>
+                                          <w:rFonts w:ascii="Cambria Math" w:hAnsi="Cambria Math" w:cs="Times New Roman"/>
+                                          <w:color w:val="000000" w:themeColor="text1"/>
+                                          <w:lang w:val="en-US"/>
+                                        </w:rPr>
+                                        <m:t>new</m:t>
+                                      </m:r>
+                                    </m:sup>
+                                  </m:sSubSup>
+                                </m:e>
+                              </m:d>
+                              <m:d>
+                                <m:dPr>
+                                  <m:ctrlPr>
+                                    <w:rPr>
+                                      <w:rFonts w:ascii="Cambria Math" w:hAnsi="Cambria Math" w:cs="Times New Roman"/>
+                                      <w:i/>
+                                      <w:color w:val="000000" w:themeColor="text1"/>
+                                      <w:lang w:val="en-US"/>
+                                    </w:rPr>
+                                  </m:ctrlPr>
+                                </m:dPr>
+                                <m:e>
+                                  <m:sSub>
+                                    <m:sSubPr>
+                                      <m:ctrlPr>
+                                        <w:rPr>
+                                          <w:rFonts w:ascii="Cambria Math" w:hAnsi="Cambria Math" w:cs="Times New Roman"/>
+                                          <w:i/>
+                                          <w:color w:val="000000" w:themeColor="text1"/>
+                                          <w:lang w:val="en-US"/>
+                                        </w:rPr>
+                                      </m:ctrlPr>
+                                    </m:sSubPr>
+                                    <m:e>
+                                      <m:r>
+                                        <w:rPr>
+                                          <w:rFonts w:ascii="Cambria Math" w:hAnsi="Cambria Math" w:cs="Times New Roman"/>
+                                          <w:color w:val="000000" w:themeColor="text1"/>
+                                          <w:lang w:val="en-US"/>
+                                        </w:rPr>
+                                        <m:t>x</m:t>
+                                      </m:r>
+                                    </m:e>
+                                    <m:sub>
+                                      <m:r>
+                                        <w:rPr>
+                                          <w:rFonts w:ascii="Cambria Math" w:hAnsi="Cambria Math" w:cs="Times New Roman"/>
+                                          <w:color w:val="000000" w:themeColor="text1"/>
+                                          <w:lang w:val="en-US"/>
+                                        </w:rPr>
+                                        <m:t>i2</m:t>
+                                      </m:r>
+                                    </m:sub>
+                                  </m:sSub>
+                                  <m:r>
+                                    <w:rPr>
+                                      <w:rFonts w:ascii="Cambria Math" w:hAnsi="Cambria Math" w:cs="Times New Roman"/>
+                                      <w:color w:val="000000" w:themeColor="text1"/>
+                                      <w:lang w:val="en-US"/>
+                                    </w:rPr>
+                                    <m:t>-</m:t>
+                                  </m:r>
+                                  <m:sSubSup>
+                                    <m:sSubSupPr>
+                                      <m:ctrlPr>
+                                        <w:rPr>
+                                          <w:rFonts w:ascii="Cambria Math" w:hAnsi="Cambria Math" w:cs="Times New Roman"/>
+                                          <w:i/>
+                                          <w:color w:val="000000" w:themeColor="text1"/>
+                                          <w:lang w:val="en-US"/>
+                                        </w:rPr>
+                                      </m:ctrlPr>
+                                    </m:sSubSupPr>
+                                    <m:e>
+                                      <m:r>
+                                        <m:rPr>
+                                          <m:sty m:val="p"/>
+                                        </m:rPr>
+                                        <w:rPr>
+                                          <w:rFonts w:ascii="Cambria Math" w:hAnsi="Cambria Math" w:cs="Times New Roman"/>
+                                          <w:color w:val="000000" w:themeColor="text1"/>
+                                          <w:lang w:val="en-US"/>
+                                        </w:rPr>
+                                        <m:t>μ</m:t>
+                                      </m:r>
+                                    </m:e>
+                                    <m:sub>
+                                      <m:r>
+                                        <w:rPr>
+                                          <w:rFonts w:ascii="Cambria Math" w:hAnsi="Cambria Math" w:cs="Times New Roman"/>
+                                          <w:color w:val="000000" w:themeColor="text1"/>
+                                          <w:lang w:val="en-US"/>
+                                        </w:rPr>
+                                        <m:t>12</m:t>
+                                      </m:r>
+                                    </m:sub>
+                                    <m:sup>
+                                      <m:r>
+                                        <w:rPr>
+                                          <w:rFonts w:ascii="Cambria Math" w:hAnsi="Cambria Math" w:cs="Times New Roman"/>
+                                          <w:color w:val="000000" w:themeColor="text1"/>
+                                          <w:lang w:val="en-US"/>
+                                        </w:rPr>
+                                        <m:t>new</m:t>
+                                      </m:r>
+                                    </m:sup>
+                                  </m:sSubSup>
+                                </m:e>
+                              </m:d>
+                              <m:ctrlPr>
+                                <w:rPr>
+                                  <w:rFonts w:ascii="Cambria Math" w:hAnsi="Cambria Math" w:cs="Times New Roman"/>
+                                  <w:i/>
+                                  <w:color w:val="000000" w:themeColor="text1"/>
+                                  <w:lang w:val="en-US"/>
+                                </w:rPr>
+                              </m:ctrlPr>
+                            </m:e>
+                          </m:mr>
+                          <m:mr>
+                            <m:e>
+                              <m:d>
+                                <m:dPr>
+                                  <m:ctrlPr>
+                                    <w:rPr>
+                                      <w:rFonts w:ascii="Cambria Math" w:hAnsi="Cambria Math" w:cs="Times New Roman"/>
+                                      <w:i/>
+                                      <w:color w:val="000000" w:themeColor="text1"/>
+                                      <w:lang w:val="en-US"/>
+                                    </w:rPr>
+                                  </m:ctrlPr>
+                                </m:dPr>
+                                <m:e>
+                                  <m:sSub>
+                                    <m:sSubPr>
+                                      <m:ctrlPr>
+                                        <w:rPr>
+                                          <w:rFonts w:ascii="Cambria Math" w:hAnsi="Cambria Math" w:cs="Times New Roman"/>
+                                          <w:i/>
+                                          <w:color w:val="000000" w:themeColor="text1"/>
+                                          <w:lang w:val="en-US"/>
+                                        </w:rPr>
+                                      </m:ctrlPr>
+                                    </m:sSubPr>
+                                    <m:e>
+                                      <m:r>
+                                        <w:rPr>
+                                          <w:rFonts w:ascii="Cambria Math" w:hAnsi="Cambria Math" w:cs="Times New Roman"/>
+                                          <w:color w:val="000000" w:themeColor="text1"/>
+                                          <w:lang w:val="en-US"/>
+                                        </w:rPr>
+                                        <m:t>x</m:t>
+                                      </m:r>
+                                    </m:e>
+                                    <m:sub>
+                                      <m:r>
+                                        <w:rPr>
+                                          <w:rFonts w:ascii="Cambria Math" w:hAnsi="Cambria Math" w:cs="Times New Roman"/>
+                                          <w:color w:val="000000" w:themeColor="text1"/>
+                                          <w:lang w:val="en-US"/>
+                                        </w:rPr>
+                                        <m:t>i1</m:t>
+                                      </m:r>
+                                    </m:sub>
+                                  </m:sSub>
+                                  <m:r>
+                                    <w:rPr>
+                                      <w:rFonts w:ascii="Cambria Math" w:hAnsi="Cambria Math" w:cs="Times New Roman"/>
+                                      <w:color w:val="000000" w:themeColor="text1"/>
+                                      <w:lang w:val="en-US"/>
+                                    </w:rPr>
+                                    <m:t>-</m:t>
+                                  </m:r>
+                                  <m:sSubSup>
+                                    <m:sSubSupPr>
+                                      <m:ctrlPr>
+                                        <w:rPr>
+                                          <w:rFonts w:ascii="Cambria Math" w:hAnsi="Cambria Math" w:cs="Times New Roman"/>
+                                          <w:i/>
+                                          <w:color w:val="000000" w:themeColor="text1"/>
+                                          <w:lang w:val="en-US"/>
+                                        </w:rPr>
+                                      </m:ctrlPr>
+                                    </m:sSubSupPr>
+                                    <m:e>
+                                      <m:r>
+                                        <m:rPr>
+                                          <m:sty m:val="p"/>
+                                        </m:rPr>
+                                        <w:rPr>
+                                          <w:rFonts w:ascii="Cambria Math" w:hAnsi="Cambria Math" w:cs="Times New Roman"/>
+                                          <w:color w:val="000000" w:themeColor="text1"/>
+                                          <w:lang w:val="en-US"/>
+                                        </w:rPr>
+                                        <m:t>μ</m:t>
+                                      </m:r>
+                                    </m:e>
+                                    <m:sub>
+                                      <m:r>
+                                        <w:rPr>
+                                          <w:rFonts w:ascii="Cambria Math" w:hAnsi="Cambria Math" w:cs="Times New Roman"/>
+                                          <w:color w:val="000000" w:themeColor="text1"/>
+                                          <w:lang w:val="en-US"/>
+                                        </w:rPr>
+                                        <m:t>11</m:t>
+                                      </m:r>
+                                    </m:sub>
+                                    <m:sup>
+                                      <m:r>
+                                        <w:rPr>
+                                          <w:rFonts w:ascii="Cambria Math" w:hAnsi="Cambria Math" w:cs="Times New Roman"/>
+                                          <w:color w:val="000000" w:themeColor="text1"/>
+                                          <w:lang w:val="en-US"/>
+                                        </w:rPr>
+                                        <m:t>new</m:t>
+                                      </m:r>
+                                    </m:sup>
+                                  </m:sSubSup>
+                                </m:e>
+                              </m:d>
+                              <m:d>
+                                <m:dPr>
+                                  <m:ctrlPr>
+                                    <w:rPr>
+                                      <w:rFonts w:ascii="Cambria Math" w:hAnsi="Cambria Math" w:cs="Times New Roman"/>
+                                      <w:i/>
+                                      <w:color w:val="000000" w:themeColor="text1"/>
+                                      <w:lang w:val="en-US"/>
+                                    </w:rPr>
+                                  </m:ctrlPr>
+                                </m:dPr>
+                                <m:e>
+                                  <m:sSub>
+                                    <m:sSubPr>
+                                      <m:ctrlPr>
+                                        <w:rPr>
+                                          <w:rFonts w:ascii="Cambria Math" w:hAnsi="Cambria Math" w:cs="Times New Roman"/>
+                                          <w:i/>
+                                          <w:color w:val="000000" w:themeColor="text1"/>
+                                          <w:lang w:val="en-US"/>
+                                        </w:rPr>
+                                      </m:ctrlPr>
+                                    </m:sSubPr>
+                                    <m:e>
+                                      <m:r>
+                                        <w:rPr>
+                                          <w:rFonts w:ascii="Cambria Math" w:hAnsi="Cambria Math" w:cs="Times New Roman"/>
+                                          <w:color w:val="000000" w:themeColor="text1"/>
+                                          <w:lang w:val="en-US"/>
+                                        </w:rPr>
+                                        <m:t>x</m:t>
+                                      </m:r>
+                                    </m:e>
+                                    <m:sub>
+                                      <m:r>
+                                        <w:rPr>
+                                          <w:rFonts w:ascii="Cambria Math" w:hAnsi="Cambria Math" w:cs="Times New Roman"/>
+                                          <w:color w:val="000000" w:themeColor="text1"/>
+                                          <w:lang w:val="en-US"/>
+                                        </w:rPr>
+                                        <m:t>i2</m:t>
+                                      </m:r>
+                                    </m:sub>
+                                  </m:sSub>
+                                  <m:r>
+                                    <w:rPr>
+                                      <w:rFonts w:ascii="Cambria Math" w:hAnsi="Cambria Math" w:cs="Times New Roman"/>
+                                      <w:color w:val="000000" w:themeColor="text1"/>
+                                      <w:lang w:val="en-US"/>
+                                    </w:rPr>
+                                    <m:t>-</m:t>
+                                  </m:r>
+                                  <m:sSubSup>
+                                    <m:sSubSupPr>
+                                      <m:ctrlPr>
+                                        <w:rPr>
+                                          <w:rFonts w:ascii="Cambria Math" w:hAnsi="Cambria Math" w:cs="Times New Roman"/>
+                                          <w:i/>
+                                          <w:color w:val="000000" w:themeColor="text1"/>
+                                          <w:lang w:val="en-US"/>
+                                        </w:rPr>
+                                      </m:ctrlPr>
+                                    </m:sSubSupPr>
+                                    <m:e>
+                                      <m:r>
+                                        <m:rPr>
+                                          <m:sty m:val="p"/>
+                                        </m:rPr>
+                                        <w:rPr>
+                                          <w:rFonts w:ascii="Cambria Math" w:hAnsi="Cambria Math" w:cs="Times New Roman"/>
+                                          <w:color w:val="000000" w:themeColor="text1"/>
+                                          <w:lang w:val="en-US"/>
+                                        </w:rPr>
+                                        <m:t>μ</m:t>
+                                      </m:r>
+                                    </m:e>
+                                    <m:sub>
+                                      <m:r>
+                                        <w:rPr>
+                                          <w:rFonts w:ascii="Cambria Math" w:hAnsi="Cambria Math" w:cs="Times New Roman"/>
+                                          <w:color w:val="000000" w:themeColor="text1"/>
+                                          <w:lang w:val="en-US"/>
+                                        </w:rPr>
+                                        <m:t>12</m:t>
+                                      </m:r>
+                                    </m:sub>
+                                    <m:sup>
+                                      <m:r>
+                                        <w:rPr>
+                                          <w:rFonts w:ascii="Cambria Math" w:hAnsi="Cambria Math" w:cs="Times New Roman"/>
+                                          <w:color w:val="000000" w:themeColor="text1"/>
+                                          <w:lang w:val="en-US"/>
+                                        </w:rPr>
+                                        <m:t>new</m:t>
+                                      </m:r>
+                                    </m:sup>
+                                  </m:sSubSup>
+                                </m:e>
+                              </m:d>
+                              <m:ctrlPr>
+                                <w:rPr>
+                                  <w:rFonts w:ascii="Cambria Math" w:hAnsi="Cambria Math" w:cs="Times New Roman"/>
+                                  <w:i/>
+                                  <w:color w:val="000000" w:themeColor="text1"/>
+                                  <w:lang w:val="en-US"/>
+                                </w:rPr>
+                              </m:ctrlPr>
+                            </m:e>
+                            <m:e>
+                              <m:sSup>
+                                <m:sSupPr>
+                                  <m:ctrlPr>
+                                    <w:rPr>
+                                      <w:rFonts w:ascii="Cambria Math" w:hAnsi="Cambria Math" w:cs="Times New Roman"/>
+                                      <w:i/>
+                                      <w:color w:val="000000" w:themeColor="text1"/>
+                                      <w:lang w:val="en-US"/>
+                                    </w:rPr>
+                                  </m:ctrlPr>
+                                </m:sSupPr>
+                                <m:e>
+                                  <m:d>
+                                    <m:dPr>
+                                      <m:ctrlPr>
+                                        <w:rPr>
+                                          <w:rFonts w:ascii="Cambria Math" w:hAnsi="Cambria Math" w:cs="Times New Roman"/>
+                                          <w:i/>
+                                          <w:color w:val="000000" w:themeColor="text1"/>
+                                          <w:lang w:val="en-US"/>
+                                        </w:rPr>
+                                      </m:ctrlPr>
+                                    </m:dPr>
+                                    <m:e>
+                                      <m:sSub>
+                                        <m:sSubPr>
+                                          <m:ctrlPr>
+                                            <w:rPr>
+                                              <w:rFonts w:ascii="Cambria Math" w:hAnsi="Cambria Math" w:cs="Times New Roman"/>
+                                              <w:i/>
+                                              <w:color w:val="000000" w:themeColor="text1"/>
+                                              <w:lang w:val="en-US"/>
+                                            </w:rPr>
+                                          </m:ctrlPr>
+                                        </m:sSubPr>
+                                        <m:e>
+                                          <m:r>
+                                            <w:rPr>
+                                              <w:rFonts w:ascii="Cambria Math" w:hAnsi="Cambria Math" w:cs="Times New Roman"/>
+                                              <w:color w:val="000000" w:themeColor="text1"/>
+                                              <w:lang w:val="en-US"/>
+                                            </w:rPr>
+                                            <m:t>x</m:t>
+                                          </m:r>
+                                        </m:e>
+                                        <m:sub>
+                                          <m:r>
+                                            <w:rPr>
+                                              <w:rFonts w:ascii="Cambria Math" w:hAnsi="Cambria Math" w:cs="Times New Roman"/>
+                                              <w:color w:val="000000" w:themeColor="text1"/>
+                                              <w:lang w:val="en-US"/>
+                                            </w:rPr>
+                                            <m:t>i2</m:t>
+                                          </m:r>
+                                        </m:sub>
+                                      </m:sSub>
+                                      <m:r>
+                                        <w:rPr>
+                                          <w:rFonts w:ascii="Cambria Math" w:hAnsi="Cambria Math" w:cs="Times New Roman"/>
+                                          <w:color w:val="000000" w:themeColor="text1"/>
+                                          <w:lang w:val="en-US"/>
+                                        </w:rPr>
+                                        <m:t>-</m:t>
+                                      </m:r>
+                                      <m:sSubSup>
+                                        <m:sSubSupPr>
+                                          <m:ctrlPr>
+                                            <w:rPr>
+                                              <w:rFonts w:ascii="Cambria Math" w:hAnsi="Cambria Math" w:cs="Times New Roman"/>
+                                              <w:i/>
+                                              <w:color w:val="000000" w:themeColor="text1"/>
+                                              <w:lang w:val="en-US"/>
+                                            </w:rPr>
+                                          </m:ctrlPr>
+                                        </m:sSubSupPr>
+                                        <m:e>
+                                          <m:r>
+                                            <m:rPr>
+                                              <m:sty m:val="p"/>
+                                            </m:rPr>
+                                            <w:rPr>
+                                              <w:rFonts w:ascii="Cambria Math" w:hAnsi="Cambria Math" w:cs="Times New Roman"/>
+                                              <w:color w:val="000000" w:themeColor="text1"/>
+                                              <w:lang w:val="en-US"/>
+                                            </w:rPr>
+                                            <m:t>μ</m:t>
+                                          </m:r>
+                                        </m:e>
+                                        <m:sub>
+                                          <m:r>
+                                            <w:rPr>
+                                              <w:rFonts w:ascii="Cambria Math" w:hAnsi="Cambria Math" w:cs="Times New Roman"/>
+                                              <w:color w:val="000000" w:themeColor="text1"/>
+                                              <w:lang w:val="en-US"/>
+                                            </w:rPr>
+                                            <m:t>12</m:t>
+                                          </m:r>
+                                        </m:sub>
+                                        <m:sup>
+                                          <m:r>
+                                            <w:rPr>
+                                              <w:rFonts w:ascii="Cambria Math" w:hAnsi="Cambria Math" w:cs="Times New Roman"/>
+                                              <w:color w:val="000000" w:themeColor="text1"/>
+                                              <w:lang w:val="en-US"/>
+                                            </w:rPr>
+                                            <m:t>new</m:t>
+                                          </m:r>
+                                        </m:sup>
+                                      </m:sSubSup>
+                                    </m:e>
+                                  </m:d>
+                                </m:e>
+                                <m:sup>
+                                  <m:r>
+                                    <w:rPr>
+                                      <w:rFonts w:ascii="Cambria Math" w:hAnsi="Cambria Math" w:cs="Times New Roman"/>
+                                      <w:color w:val="000000" w:themeColor="text1"/>
+                                      <w:lang w:val="en-US"/>
+                                    </w:rPr>
+                                    <m:t>2</m:t>
+                                  </m:r>
+                                </m:sup>
+                              </m:sSup>
+                              <m:ctrlPr>
+                                <w:rPr>
+                                  <w:rFonts w:ascii="Cambria Math" w:hAnsi="Cambria Math" w:cs="Times New Roman"/>
+                                  <w:i/>
+                                  <w:color w:val="000000" w:themeColor="text1"/>
+                                  <w:lang w:val="en-US"/>
+                                </w:rPr>
+                              </m:ctrlPr>
+                            </m:e>
+                          </m:mr>
+                        </m:m>
+                      </m:e>
+                    </m:d>
+                    <m:sSubSup>
+                      <m:sSubSupPr>
+                        <m:ctrlPr>
+                          <w:rPr>
+                            <w:rFonts w:ascii="Cambria Math" w:hAnsi="Cambria Math" w:cs="Times New Roman"/>
+                            <w:i/>
+                            <w:color w:val="000000" w:themeColor="text1"/>
+                            <w:lang w:val="en-US"/>
+                          </w:rPr>
+                        </m:ctrlPr>
+                      </m:sSubSupPr>
+                      <m:e>
+                        <m:r>
+                          <w:rPr>
+                            <w:rFonts w:ascii="Cambria Math" w:hAnsi="Cambria Math" w:cs="Times New Roman"/>
+                            <w:color w:val="000000" w:themeColor="text1"/>
+                            <w:lang w:val="en-US"/>
+                          </w:rPr>
+                          <m:t>P</m:t>
+                        </m:r>
+                      </m:e>
+                      <m:sub>
+                        <m:r>
+                          <w:rPr>
+                            <w:rFonts w:ascii="Cambria Math" w:hAnsi="Cambria Math" w:cs="Times New Roman"/>
+                            <w:color w:val="000000" w:themeColor="text1"/>
+                            <w:lang w:val="en-US"/>
+                          </w:rPr>
+                          <m:t>1</m:t>
+                        </m:r>
+                      </m:sub>
+                      <m:sup>
+                        <m:d>
+                          <m:dPr>
+                            <m:begChr m:val="["/>
+                            <m:endChr m:val="]"/>
+                            <m:ctrlPr>
+                              <w:rPr>
+                                <w:rFonts w:ascii="Cambria Math" w:hAnsi="Cambria Math" w:cs="Times New Roman"/>
+                                <w:i/>
+                                <w:color w:val="000000" w:themeColor="text1"/>
+                                <w:lang w:val="en-US"/>
+                              </w:rPr>
+                            </m:ctrlPr>
+                          </m:dPr>
+                          <m:e>
+                            <m:r>
+                              <w:rPr>
+                                <w:rFonts w:ascii="Cambria Math" w:hAnsi="Cambria Math" w:cs="Times New Roman"/>
+                                <w:color w:val="000000" w:themeColor="text1"/>
+                                <w:lang w:val="en-US"/>
+                              </w:rPr>
+                              <m:t>i</m:t>
+                            </m:r>
+                          </m:e>
+                        </m:d>
+                      </m:sup>
+                    </m:sSubSup>
+                  </m:e>
+                </m:d>
+              </m:e>
+            </m:nary>
+            <m:ctrlPr>
+              <w:rPr>
+                <w:rFonts w:ascii="Cambria Math" w:hAnsi="Cambria Math" w:cs="Times New Roman"/>
+                <w:i/>
+                <w:color w:val="000000" w:themeColor="text1"/>
+                <w:lang w:val="en-US"/>
+              </w:rPr>
+            </m:ctrlPr>
+          </m:num>
+          <m:den>
+            <m:sSub>
+              <m:sSubPr>
+                <m:ctrlPr>
+                  <w:rPr>
+                    <w:rFonts w:ascii="Cambria Math" w:hAnsi="Cambria Math" w:cs="Times New Roman"/>
+                    <w:i/>
+                    <w:color w:val="000000" w:themeColor="text1"/>
+                    <w:lang w:val="en-US"/>
+                  </w:rPr>
+                </m:ctrlPr>
+              </m:sSubPr>
+              <m:e>
+                <m:r>
+                  <w:rPr>
+                    <w:rFonts w:ascii="Cambria Math" w:hAnsi="Cambria Math" w:cs="Times New Roman"/>
+                    <w:color w:val="000000" w:themeColor="text1"/>
+                    <w:lang w:val="en-US"/>
+                  </w:rPr>
+                  <m:t>W</m:t>
+                </m:r>
+              </m:e>
+              <m:sub>
+                <m:r>
+                  <w:rPr>
+                    <w:rFonts w:ascii="Cambria Math" w:hAnsi="Cambria Math" w:cs="Times New Roman"/>
+                    <w:color w:val="000000" w:themeColor="text1"/>
+                    <w:lang w:val="en-US"/>
+                  </w:rPr>
+                  <m:t>1</m:t>
+                </m:r>
+              </m:sub>
+            </m:sSub>
+            <m:ctrlPr>
+              <w:rPr>
+                <w:rFonts w:ascii="Cambria Math" w:hAnsi="Cambria Math" w:cs="Times New Roman"/>
+                <w:i/>
+                <w:color w:val="000000" w:themeColor="text1"/>
+                <w:lang w:val="en-US"/>
+              </w:rPr>
+            </m:ctrlPr>
+          </m:den>
+        </m:f>
+        <m:r>
+          <w:rPr>
+            <w:rFonts w:ascii="Cambria Math" w:hAnsi="Cambria Math" w:cs="Times New Roman"/>
+            <w:color w:val="000000" w:themeColor="text1"/>
+            <w:lang w:val="en-US"/>
+          </w:rPr>
+          <m:t>=</m:t>
+        </m:r>
+        <m:d>
+          <m:dPr>
+            <m:begChr m:val="["/>
+            <m:endChr m:val="]"/>
+            <m:ctrlPr>
+              <w:rPr>
+                <w:rFonts w:ascii="Cambria Math" w:hAnsi="Cambria Math" w:cs="Times New Roman"/>
+                <w:color w:val="000000" w:themeColor="text1"/>
+                <w:lang w:val="en-US"/>
+              </w:rPr>
+            </m:ctrlPr>
+          </m:dPr>
+          <m:e>
+            <m:m>
+              <m:mPr>
+                <m:mcs>
+                  <m:mc>
+                    <m:mcPr>
+                      <m:count m:val="2"/>
+                      <m:mcJc m:val="center"/>
+                    </m:mcPr>
+                  </m:mc>
+                </m:mcs>
+                <m:ctrlPr>
+                  <w:rPr>
+                    <w:rFonts w:ascii="Cambria Math" w:hAnsi="Cambria Math" w:cs="Times New Roman"/>
+                    <w:color w:val="000000" w:themeColor="text1"/>
+                    <w:lang w:val="en-US"/>
+                  </w:rPr>
+                </m:ctrlPr>
+              </m:mPr>
+              <m:mr>
+                <m:e>
+                  <m:r>
+                    <w:rPr>
+                      <w:rFonts w:ascii="Cambria Math" w:hAnsi="Cambria Math" w:cs="Times New Roman"/>
+                      <w:color w:val="000000" w:themeColor="text1"/>
+                      <w:lang w:val="en-US"/>
+                    </w:rPr>
+                    <m:t>4.132822984</m:t>
+                  </m:r>
+                  <m:ctrlPr>
+                    <w:rPr>
+                      <w:rFonts w:ascii="Cambria Math" w:hAnsi="Cambria Math" w:cs="Times New Roman"/>
+                      <w:i/>
+                      <w:color w:val="000000" w:themeColor="text1"/>
+                      <w:lang w:val="en-US"/>
+                    </w:rPr>
+                  </m:ctrlPr>
+                </m:e>
+                <m:e>
+                  <m:r>
+                    <w:rPr>
+                      <w:rFonts w:ascii="Cambria Math" w:hAnsi="Cambria Math" w:cs="Times New Roman"/>
+                      <w:color w:val="000000" w:themeColor="text1"/>
+                      <w:lang w:val="en-US"/>
+                    </w:rPr>
+                    <m:t>-1.163367794</m:t>
+                  </m:r>
+                  <m:ctrlPr>
+                    <w:rPr>
+                      <w:rFonts w:ascii="Cambria Math" w:hAnsi="Cambria Math" w:cs="Times New Roman"/>
+                      <w:i/>
+                      <w:color w:val="000000" w:themeColor="text1"/>
+                      <w:lang w:val="en-US"/>
+                    </w:rPr>
+                  </m:ctrlPr>
+                </m:e>
+              </m:mr>
+              <m:mr>
+                <m:e>
+                  <m:r>
+                    <w:rPr>
+                      <w:rFonts w:ascii="Cambria Math" w:hAnsi="Cambria Math" w:cs="Times New Roman"/>
+                      <w:color w:val="000000" w:themeColor="text1"/>
+                      <w:lang w:val="en-US"/>
+                    </w:rPr>
+                    <m:t>-1.163367794</m:t>
+                  </m:r>
+                  <m:ctrlPr>
+                    <w:rPr>
+                      <w:rFonts w:ascii="Cambria Math" w:hAnsi="Cambria Math" w:cs="Times New Roman"/>
+                      <w:i/>
+                      <w:color w:val="000000" w:themeColor="text1"/>
+                      <w:lang w:val="en-US"/>
+                    </w:rPr>
+                  </m:ctrlPr>
+                </m:e>
+                <m:e>
+                  <m:r>
+                    <w:rPr>
+                      <w:rFonts w:ascii="Cambria Math" w:hAnsi="Cambria Math" w:cs="Times New Roman"/>
+                      <w:color w:val="000000" w:themeColor="text1"/>
+                      <w:lang w:val="en-US"/>
+                    </w:rPr>
+                    <m:t>2.605601057</m:t>
+                  </m:r>
+                  <m:ctrlPr>
+                    <w:rPr>
+                      <w:rFonts w:ascii="Cambria Math" w:hAnsi="Cambria Math" w:cs="Times New Roman"/>
+                      <w:i/>
+                      <w:color w:val="000000" w:themeColor="text1"/>
+                      <w:lang w:val="en-US"/>
+                    </w:rPr>
+                  </m:ctrlPr>
+                </m:e>
+              </m:mr>
+            </m:m>
+          </m:e>
+        </m:d>
+      </m:oMath>
+    </w:p>
+    <w:p>
+      <w:pPr>
+        <w:pStyle w:val="Body"/>
+        <w:spacing w:before="120" w:after="120"/>
+        <w:rPr>
+          <w:rFonts w:ascii="Cambria Math" w:hAnsi="Cambria Math" w:cs="Times New Roman"/>
+          <w:color w:val="000000" w:themeColor="text1"/>
+          <w:lang w:val="en-US"/>
+        </w:rPr>
+      </w:pPr>
+    </w:p>
+    <w:p>
+      <w:pPr>
+        <w:pStyle w:val="Body"/>
+        <w:spacing w:before="120" w:after="120"/>
+        <w:rPr>
+          <w:rFonts w:ascii="Cambria Math" w:hAnsi="Cambria Math" w:cs="Times New Roman"/>
+          <w:color w:val="000000" w:themeColor="text1"/>
+          <w:lang w:val="en-US"/>
+        </w:rPr>
+      </w:pPr>
+      <w:r>
+        <w:rPr>
+          <w:rFonts w:ascii="Cambria Math" w:hAnsi="Cambria Math" w:cs="Times New Roman"/>
+          <w:color w:val="000000" w:themeColor="text1"/>
+          <w:lang w:val="en-US"/>
+        </w:rPr>
+        <w:tab/>
+      </w:r>
+      <m:oMath>
+        <m:sSubSup>
+          <m:sSubSupPr>
+            <m:ctrlPr>
+              <w:rPr>
+                <w:rFonts w:ascii="Cambria Math" w:hAnsi="Cambria Math" w:cs="Times New Roman"/>
+                <w:i/>
+                <w:color w:val="000000" w:themeColor="text1"/>
+                <w:lang w:val="en-US"/>
+              </w:rPr>
+            </m:ctrlPr>
+          </m:sSubSupPr>
+          <m:e>
+            <m:r>
+              <m:rPr>
+                <m:sty m:val="p"/>
+              </m:rPr>
+              <w:rPr>
+                <w:rFonts w:ascii="Cambria Math" w:hAnsi="Cambria Math" w:cs="Times New Roman"/>
+                <w:color w:val="000000" w:themeColor="text1"/>
+                <w:lang w:val="en-US"/>
+              </w:rPr>
+              <m:t>Σ</m:t>
+            </m:r>
+            <m:ctrlPr>
+              <w:rPr>
+                <w:rFonts w:ascii="Cambria Math" w:hAnsi="Cambria Math" w:cs="Times New Roman"/>
+                <w:color w:val="000000" w:themeColor="text1"/>
+                <w:lang w:val="en-US"/>
+              </w:rPr>
+            </m:ctrlPr>
+          </m:e>
+          <m:sub>
+            <m:r>
+              <w:rPr>
+                <w:rFonts w:ascii="Cambria Math" w:hAnsi="Cambria Math" w:cs="Times New Roman"/>
+                <w:color w:val="000000" w:themeColor="text1"/>
+                <w:lang w:val="en-US"/>
+              </w:rPr>
+              <m:t>2</m:t>
+            </m:r>
+          </m:sub>
+          <m:sup>
+            <m:r>
+              <w:rPr>
+                <w:rFonts w:ascii="Cambria Math" w:hAnsi="Cambria Math" w:cs="Times New Roman"/>
+                <w:color w:val="000000" w:themeColor="text1"/>
+                <w:lang w:val="en-US"/>
+              </w:rPr>
+              <m:t>new</m:t>
+            </m:r>
+          </m:sup>
+        </m:sSubSup>
+        <m:r>
+          <w:rPr>
+            <w:rFonts w:ascii="Cambria Math" w:hAnsi="Cambria Math" w:cs="Times New Roman"/>
+            <w:color w:val="000000" w:themeColor="text1"/>
+            <w:lang w:val="en-US"/>
+          </w:rPr>
+          <m:t>=</m:t>
+        </m:r>
+        <m:f>
+          <m:fPr>
+            <m:ctrlPr>
+              <w:rPr>
+                <w:rFonts w:ascii="Cambria Math" w:hAnsi="Cambria Math" w:cs="Times New Roman"/>
+                <w:color w:val="000000" w:themeColor="text1"/>
+                <w:lang w:val="en-US"/>
+              </w:rPr>
+            </m:ctrlPr>
+          </m:fPr>
+          <m:num>
+            <m:nary>
+              <m:naryPr>
+                <m:chr m:val="∑"/>
+                <m:ctrlPr>
+                  <w:rPr>
+                    <w:rFonts w:ascii="Cambria Math" w:hAnsi="Cambria Math" w:cs="Times New Roman"/>
+                    <w:color w:val="000000" w:themeColor="text1"/>
+                    <w:lang w:val="en-US"/>
+                  </w:rPr>
+                </m:ctrlPr>
+              </m:naryPr>
+              <m:sub>
+                <m:r>
+                  <w:rPr>
+                    <w:rFonts w:ascii="Cambria Math" w:hAnsi="Cambria Math" w:cs="Times New Roman"/>
+                    <w:color w:val="000000" w:themeColor="text1"/>
+                    <w:lang w:val="en-US"/>
+                  </w:rPr>
+                  <m:t>i=0</m:t>
+                </m:r>
+                <m:ctrlPr>
+                  <w:rPr>
+                    <w:rFonts w:ascii="Cambria Math" w:hAnsi="Cambria Math" w:cs="Times New Roman"/>
+                    <w:i/>
+                    <w:color w:val="000000" w:themeColor="text1"/>
+                    <w:lang w:val="en-US"/>
+                  </w:rPr>
+                </m:ctrlPr>
+              </m:sub>
+              <m:sup>
+                <m:r>
+                  <w:rPr>
+                    <w:rFonts w:ascii="Cambria Math" w:hAnsi="Cambria Math" w:cs="Times New Roman"/>
+                    <w:color w:val="000000" w:themeColor="text1"/>
+                    <w:lang w:val="en-US"/>
+                  </w:rPr>
+                  <m:t>4</m:t>
+                </m:r>
+                <m:ctrlPr>
+                  <w:rPr>
+                    <w:rFonts w:ascii="Cambria Math" w:hAnsi="Cambria Math" w:cs="Times New Roman"/>
+                    <w:i/>
+                    <w:color w:val="000000" w:themeColor="text1"/>
+                    <w:lang w:val="en-US"/>
+                  </w:rPr>
+                </m:ctrlPr>
+              </m:sup>
+              <m:e>
+                <m:d>
+                  <m:dPr>
+                    <m:ctrlPr>
+                      <w:rPr>
+                        <w:rFonts w:ascii="Cambria Math" w:hAnsi="Cambria Math" w:cs="Times New Roman"/>
+                        <w:i/>
+                        <w:color w:val="000000" w:themeColor="text1"/>
+                        <w:lang w:val="en-US"/>
+                      </w:rPr>
+                    </m:ctrlPr>
+                  </m:dPr>
+                  <m:e>
+                    <m:d>
+                      <m:dPr>
+                        <m:begChr m:val="["/>
+                        <m:endChr m:val="]"/>
+                        <m:ctrlPr>
+                          <w:rPr>
+                            <w:rFonts w:ascii="Cambria Math" w:hAnsi="Cambria Math" w:cs="Times New Roman"/>
+                            <w:color w:val="000000" w:themeColor="text1"/>
+                            <w:lang w:val="en-US"/>
+                          </w:rPr>
+                        </m:ctrlPr>
+                      </m:dPr>
+                      <m:e>
+                        <m:m>
+                          <m:mPr>
+                            <m:mcs>
+                              <m:mc>
+                                <m:mcPr>
+                                  <m:count m:val="2"/>
+                                  <m:mcJc m:val="center"/>
+                                </m:mcPr>
+                              </m:mc>
+                            </m:mcs>
+                            <m:ctrlPr>
+                              <w:rPr>
+                                <w:rFonts w:ascii="Cambria Math" w:hAnsi="Cambria Math" w:cs="Times New Roman"/>
+                                <w:color w:val="000000" w:themeColor="text1"/>
+                                <w:lang w:val="en-US"/>
+                              </w:rPr>
+                            </m:ctrlPr>
+                          </m:mPr>
+                          <m:mr>
+                            <m:e>
+                              <m:sSup>
+                                <m:sSupPr>
+                                  <m:ctrlPr>
+                                    <w:rPr>
+                                      <w:rFonts w:ascii="Cambria Math" w:hAnsi="Cambria Math" w:cs="Times New Roman"/>
+                                      <w:i/>
+                                      <w:color w:val="000000" w:themeColor="text1"/>
+                                      <w:lang w:val="en-US"/>
+                                    </w:rPr>
+                                  </m:ctrlPr>
+                                </m:sSupPr>
+                                <m:e>
+                                  <m:d>
+                                    <m:dPr>
+                                      <m:ctrlPr>
+                                        <w:rPr>
+                                          <w:rFonts w:ascii="Cambria Math" w:hAnsi="Cambria Math" w:cs="Times New Roman"/>
+                                          <w:i/>
+                                          <w:color w:val="000000" w:themeColor="text1"/>
+                                          <w:lang w:val="en-US"/>
+                                        </w:rPr>
+                                      </m:ctrlPr>
+                                    </m:dPr>
+                                    <m:e>
+                                      <m:sSub>
+                                        <m:sSubPr>
+                                          <m:ctrlPr>
+                                            <w:rPr>
+                                              <w:rFonts w:ascii="Cambria Math" w:hAnsi="Cambria Math" w:cs="Times New Roman"/>
+                                              <w:i/>
+                                              <w:color w:val="000000" w:themeColor="text1"/>
+                                              <w:lang w:val="en-US"/>
+                                            </w:rPr>
+                                          </m:ctrlPr>
+                                        </m:sSubPr>
+                                        <m:e>
+                                          <m:r>
+                                            <w:rPr>
+                                              <w:rFonts w:ascii="Cambria Math" w:hAnsi="Cambria Math" w:cs="Times New Roman"/>
+                                              <w:color w:val="000000" w:themeColor="text1"/>
+                                              <w:lang w:val="en-US"/>
+                                            </w:rPr>
+                                            <m:t>x</m:t>
+                                          </m:r>
+                                        </m:e>
+                                        <m:sub>
+                                          <m:r>
+                                            <w:rPr>
+                                              <w:rFonts w:ascii="Cambria Math" w:hAnsi="Cambria Math" w:cs="Times New Roman"/>
+                                              <w:color w:val="000000" w:themeColor="text1"/>
+                                              <w:lang w:val="en-US"/>
+                                            </w:rPr>
+                                            <m:t>i1</m:t>
+                                          </m:r>
+                                        </m:sub>
+                                      </m:sSub>
+                                      <m:r>
+                                        <w:rPr>
+                                          <w:rFonts w:ascii="Cambria Math" w:hAnsi="Cambria Math" w:cs="Times New Roman"/>
+                                          <w:color w:val="000000" w:themeColor="text1"/>
+                                          <w:lang w:val="en-US"/>
+                                        </w:rPr>
+                                        <m:t>-</m:t>
+                                      </m:r>
+                                      <m:sSubSup>
+                                        <m:sSubSupPr>
+                                          <m:ctrlPr>
+                                            <w:rPr>
+                                              <w:rFonts w:ascii="Cambria Math" w:hAnsi="Cambria Math" w:cs="Times New Roman"/>
+                                              <w:i/>
+                                              <w:color w:val="000000" w:themeColor="text1"/>
+                                              <w:lang w:val="en-US"/>
+                                            </w:rPr>
+                                          </m:ctrlPr>
+                                        </m:sSubSupPr>
+                                        <m:e>
+                                          <m:r>
+                                            <w:rPr>
+                                              <w:rFonts w:ascii="Cambria Math" w:hAnsi="Cambria Math" w:cs="Times New Roman"/>
+                                              <w:color w:val="000000" w:themeColor="text1"/>
+                                              <w:lang w:val="en-US"/>
+                                            </w:rPr>
+                                            <m:t>μ</m:t>
+                                          </m:r>
+                                        </m:e>
+                                        <m:sub>
+                                          <m:r>
+                                            <w:rPr>
+                                              <w:rFonts w:ascii="Cambria Math" w:hAnsi="Cambria Math" w:cs="Times New Roman"/>
+                                              <w:color w:val="000000" w:themeColor="text1"/>
+                                              <w:lang w:val="en-US"/>
+                                            </w:rPr>
+                                            <m:t>21</m:t>
+                                          </m:r>
+                                        </m:sub>
+                                        <m:sup>
+                                          <m:r>
+                                            <w:rPr>
+                                              <w:rFonts w:ascii="Cambria Math" w:hAnsi="Cambria Math" w:cs="Times New Roman"/>
+                                              <w:color w:val="000000" w:themeColor="text1"/>
+                                              <w:lang w:val="en-US"/>
+                                            </w:rPr>
+                                            <m:t>new</m:t>
+                                          </m:r>
+                                        </m:sup>
+                                      </m:sSubSup>
+                                    </m:e>
+                                  </m:d>
+                                </m:e>
+                                <m:sup>
+                                  <m:r>
+                                    <w:rPr>
+                                      <w:rFonts w:ascii="Cambria Math" w:hAnsi="Cambria Math" w:cs="Times New Roman"/>
+                                      <w:color w:val="000000" w:themeColor="text1"/>
+                                      <w:lang w:val="en-US"/>
+                                    </w:rPr>
+                                    <m:t>2</m:t>
+                                  </m:r>
+                                </m:sup>
+                              </m:sSup>
+                              <m:ctrlPr>
+                                <w:rPr>
+                                  <w:rFonts w:ascii="Cambria Math" w:hAnsi="Cambria Math" w:cs="Times New Roman"/>
+                                  <w:i/>
+                                  <w:color w:val="000000" w:themeColor="text1"/>
+                                  <w:lang w:val="en-US"/>
+                                </w:rPr>
+                              </m:ctrlPr>
+                            </m:e>
+                            <m:e>
+                              <m:d>
+                                <m:dPr>
+                                  <m:ctrlPr>
+                                    <w:rPr>
+                                      <w:rFonts w:ascii="Cambria Math" w:hAnsi="Cambria Math" w:cs="Times New Roman"/>
+                                      <w:i/>
+                                      <w:color w:val="000000" w:themeColor="text1"/>
+                                      <w:lang w:val="en-US"/>
+                                    </w:rPr>
+                                  </m:ctrlPr>
+                                </m:dPr>
+                                <m:e>
+                                  <m:sSub>
+                                    <m:sSubPr>
+                                      <m:ctrlPr>
+                                        <w:rPr>
+                                          <w:rFonts w:ascii="Cambria Math" w:hAnsi="Cambria Math" w:cs="Times New Roman"/>
+                                          <w:i/>
+                                          <w:color w:val="000000" w:themeColor="text1"/>
+                                          <w:lang w:val="en-US"/>
+                                        </w:rPr>
+                                      </m:ctrlPr>
+                                    </m:sSubPr>
+                                    <m:e>
+                                      <m:r>
+                                        <w:rPr>
+                                          <w:rFonts w:ascii="Cambria Math" w:hAnsi="Cambria Math" w:cs="Times New Roman"/>
+                                          <w:color w:val="000000" w:themeColor="text1"/>
+                                          <w:lang w:val="en-US"/>
+                                        </w:rPr>
+                                        <m:t>x</m:t>
+                                      </m:r>
+                                    </m:e>
+                                    <m:sub>
+                                      <m:r>
+                                        <w:rPr>
+                                          <w:rFonts w:ascii="Cambria Math" w:hAnsi="Cambria Math" w:cs="Times New Roman"/>
+                                          <w:color w:val="000000" w:themeColor="text1"/>
+                                          <w:lang w:val="en-US"/>
+                                        </w:rPr>
+                                        <m:t>i1</m:t>
+                                      </m:r>
+                                    </m:sub>
+                                  </m:sSub>
+                                  <m:r>
+                                    <w:rPr>
+                                      <w:rFonts w:ascii="Cambria Math" w:hAnsi="Cambria Math" w:cs="Times New Roman"/>
+                                      <w:color w:val="000000" w:themeColor="text1"/>
+                                      <w:lang w:val="en-US"/>
+                                    </w:rPr>
+                                    <m:t>-</m:t>
+                                  </m:r>
+                                  <m:sSubSup>
+                                    <m:sSubSupPr>
+                                      <m:ctrlPr>
+                                        <w:rPr>
+                                          <w:rFonts w:ascii="Cambria Math" w:hAnsi="Cambria Math" w:cs="Times New Roman"/>
+                                          <w:i/>
+                                          <w:color w:val="000000" w:themeColor="text1"/>
+                                          <w:lang w:val="en-US"/>
+                                        </w:rPr>
+                                      </m:ctrlPr>
+                                    </m:sSubSupPr>
+                                    <m:e>
+                                      <m:r>
+                                        <w:rPr>
+                                          <w:rFonts w:ascii="Cambria Math" w:hAnsi="Cambria Math" w:cs="Times New Roman"/>
+                                          <w:color w:val="000000" w:themeColor="text1"/>
+                                          <w:lang w:val="en-US"/>
+                                        </w:rPr>
+                                        <m:t>μ</m:t>
+                                      </m:r>
+                                    </m:e>
+                                    <m:sub>
+                                      <m:r>
+                                        <w:rPr>
+                                          <w:rFonts w:ascii="Cambria Math" w:hAnsi="Cambria Math" w:cs="Times New Roman"/>
+                                          <w:color w:val="000000" w:themeColor="text1"/>
+                                          <w:lang w:val="en-US"/>
+                                        </w:rPr>
+                                        <m:t>21</m:t>
+                                      </m:r>
+                                    </m:sub>
+                                    <m:sup>
+                                      <m:r>
+                                        <w:rPr>
+                                          <w:rFonts w:ascii="Cambria Math" w:hAnsi="Cambria Math" w:cs="Times New Roman"/>
+                                          <w:color w:val="000000" w:themeColor="text1"/>
+                                          <w:lang w:val="en-US"/>
+                                        </w:rPr>
+                                        <m:t>new</m:t>
+                                      </m:r>
+                                    </m:sup>
+                                  </m:sSubSup>
+                                </m:e>
+                              </m:d>
+                              <m:d>
+                                <m:dPr>
+                                  <m:ctrlPr>
+                                    <w:rPr>
+                                      <w:rFonts w:ascii="Cambria Math" w:hAnsi="Cambria Math" w:cs="Times New Roman"/>
+                                      <w:i/>
+                                      <w:color w:val="000000" w:themeColor="text1"/>
+                                      <w:lang w:val="en-US"/>
+                                    </w:rPr>
+                                  </m:ctrlPr>
+                                </m:dPr>
+                                <m:e>
+                                  <m:sSub>
+                                    <m:sSubPr>
+                                      <m:ctrlPr>
+                                        <w:rPr>
+                                          <w:rFonts w:ascii="Cambria Math" w:hAnsi="Cambria Math" w:cs="Times New Roman"/>
+                                          <w:i/>
+                                          <w:color w:val="000000" w:themeColor="text1"/>
+                                          <w:lang w:val="en-US"/>
+                                        </w:rPr>
+                                      </m:ctrlPr>
+                                    </m:sSubPr>
+                                    <m:e>
+                                      <m:r>
+                                        <w:rPr>
+                                          <w:rFonts w:ascii="Cambria Math" w:hAnsi="Cambria Math" w:cs="Times New Roman"/>
+                                          <w:color w:val="000000" w:themeColor="text1"/>
+                                          <w:lang w:val="en-US"/>
+                                        </w:rPr>
+                                        <m:t>x</m:t>
+                                      </m:r>
+                                    </m:e>
+                                    <m:sub>
+                                      <m:r>
+                                        <w:rPr>
+                                          <w:rFonts w:ascii="Cambria Math" w:hAnsi="Cambria Math" w:cs="Times New Roman"/>
+                                          <w:color w:val="000000" w:themeColor="text1"/>
+                                          <w:lang w:val="en-US"/>
+                                        </w:rPr>
+                                        <m:t>i2</m:t>
+                                      </m:r>
+                                    </m:sub>
+                                  </m:sSub>
+                                  <m:r>
+                                    <w:rPr>
+                                      <w:rFonts w:ascii="Cambria Math" w:hAnsi="Cambria Math" w:cs="Times New Roman"/>
+                                      <w:color w:val="000000" w:themeColor="text1"/>
+                                      <w:lang w:val="en-US"/>
+                                    </w:rPr>
+                                    <m:t>-</m:t>
+                                  </m:r>
+                                  <m:sSubSup>
+                                    <m:sSubSupPr>
+                                      <m:ctrlPr>
+                                        <w:rPr>
+                                          <w:rFonts w:ascii="Cambria Math" w:hAnsi="Cambria Math" w:cs="Times New Roman"/>
+                                          <w:i/>
+                                          <w:color w:val="000000" w:themeColor="text1"/>
+                                          <w:lang w:val="en-US"/>
+                                        </w:rPr>
+                                      </m:ctrlPr>
+                                    </m:sSubSupPr>
+                                    <m:e>
+                                      <m:r>
+                                        <w:rPr>
+                                          <w:rFonts w:ascii="Cambria Math" w:hAnsi="Cambria Math" w:cs="Times New Roman"/>
+                                          <w:color w:val="000000" w:themeColor="text1"/>
+                                          <w:lang w:val="en-US"/>
+                                        </w:rPr>
+                                        <m:t>μ</m:t>
+                                      </m:r>
+                                    </m:e>
+                                    <m:sub>
+                                      <m:r>
+                                        <w:rPr>
+                                          <w:rFonts w:ascii="Cambria Math" w:hAnsi="Cambria Math" w:cs="Times New Roman"/>
+                                          <w:color w:val="000000" w:themeColor="text1"/>
+                                          <w:lang w:val="en-US"/>
+                                        </w:rPr>
+                                        <m:t>22</m:t>
+                                      </m:r>
+                                    </m:sub>
+                                    <m:sup>
+                                      <m:r>
+                                        <w:rPr>
+                                          <w:rFonts w:ascii="Cambria Math" w:hAnsi="Cambria Math" w:cs="Times New Roman"/>
+                                          <w:color w:val="000000" w:themeColor="text1"/>
+                                          <w:lang w:val="en-US"/>
+                                        </w:rPr>
+                                        <m:t>new</m:t>
+                                      </m:r>
+                                    </m:sup>
+                                  </m:sSubSup>
+                                </m:e>
+                              </m:d>
+                              <m:ctrlPr>
+                                <w:rPr>
+                                  <w:rFonts w:ascii="Cambria Math" w:hAnsi="Cambria Math" w:cs="Times New Roman"/>
+                                  <w:i/>
+                                  <w:color w:val="000000" w:themeColor="text1"/>
+                                  <w:lang w:val="en-US"/>
+                                </w:rPr>
+                              </m:ctrlPr>
+                            </m:e>
+                          </m:mr>
+                          <m:mr>
+                            <m:e>
+                              <m:d>
+                                <m:dPr>
+                                  <m:ctrlPr>
+                                    <w:rPr>
+                                      <w:rFonts w:ascii="Cambria Math" w:hAnsi="Cambria Math" w:cs="Times New Roman"/>
+                                      <w:i/>
+                                      <w:color w:val="000000" w:themeColor="text1"/>
+                                      <w:lang w:val="en-US"/>
+                                    </w:rPr>
+                                  </m:ctrlPr>
+                                </m:dPr>
+                                <m:e>
+                                  <m:sSub>
+                                    <m:sSubPr>
+                                      <m:ctrlPr>
+                                        <w:rPr>
+                                          <w:rFonts w:ascii="Cambria Math" w:hAnsi="Cambria Math" w:cs="Times New Roman"/>
+                                          <w:i/>
+                                          <w:color w:val="000000" w:themeColor="text1"/>
+                                          <w:lang w:val="en-US"/>
+                                        </w:rPr>
+                                      </m:ctrlPr>
+                                    </m:sSubPr>
+                                    <m:e>
+                                      <m:r>
+                                        <w:rPr>
+                                          <w:rFonts w:ascii="Cambria Math" w:hAnsi="Cambria Math" w:cs="Times New Roman"/>
+                                          <w:color w:val="000000" w:themeColor="text1"/>
+                                          <w:lang w:val="en-US"/>
+                                        </w:rPr>
+                                        <m:t>x</m:t>
+                                      </m:r>
+                                    </m:e>
+                                    <m:sub>
+                                      <m:r>
+                                        <w:rPr>
+                                          <w:rFonts w:ascii="Cambria Math" w:hAnsi="Cambria Math" w:cs="Times New Roman"/>
+                                          <w:color w:val="000000" w:themeColor="text1"/>
+                                          <w:lang w:val="en-US"/>
+                                        </w:rPr>
+                                        <m:t>i1</m:t>
+                                      </m:r>
+                                    </m:sub>
+                                  </m:sSub>
+                                  <m:r>
+                                    <w:rPr>
+                                      <w:rFonts w:ascii="Cambria Math" w:hAnsi="Cambria Math" w:cs="Times New Roman"/>
+                                      <w:color w:val="000000" w:themeColor="text1"/>
+                                      <w:lang w:val="en-US"/>
+                                    </w:rPr>
+                                    <m:t>-</m:t>
+                                  </m:r>
+                                  <m:sSubSup>
+                                    <m:sSubSupPr>
+                                      <m:ctrlPr>
+                                        <w:rPr>
+                                          <w:rFonts w:ascii="Cambria Math" w:hAnsi="Cambria Math" w:cs="Times New Roman"/>
+                                          <w:i/>
+                                          <w:color w:val="000000" w:themeColor="text1"/>
+                                          <w:lang w:val="en-US"/>
+                                        </w:rPr>
+                                      </m:ctrlPr>
+                                    </m:sSubSupPr>
+                                    <m:e>
+                                      <m:r>
+                                        <w:rPr>
+                                          <w:rFonts w:ascii="Cambria Math" w:hAnsi="Cambria Math" w:cs="Times New Roman"/>
+                                          <w:color w:val="000000" w:themeColor="text1"/>
+                                          <w:lang w:val="en-US"/>
+                                        </w:rPr>
+                                        <m:t>μ</m:t>
+                                      </m:r>
+                                    </m:e>
+                                    <m:sub>
+                                      <m:r>
+                                        <w:rPr>
+                                          <w:rFonts w:ascii="Cambria Math" w:hAnsi="Cambria Math" w:cs="Times New Roman"/>
+                                          <w:color w:val="000000" w:themeColor="text1"/>
+                                          <w:lang w:val="en-US"/>
+                                        </w:rPr>
+                                        <m:t>21</m:t>
+                                      </m:r>
+                                    </m:sub>
+                                    <m:sup>
+                                      <m:r>
+                                        <w:rPr>
+                                          <w:rFonts w:ascii="Cambria Math" w:hAnsi="Cambria Math" w:cs="Times New Roman"/>
+                                          <w:color w:val="000000" w:themeColor="text1"/>
+                                          <w:lang w:val="en-US"/>
+                                        </w:rPr>
+                                        <m:t>new</m:t>
+                                      </m:r>
+                                    </m:sup>
+                                  </m:sSubSup>
+                                </m:e>
+                              </m:d>
+                              <m:d>
+                                <m:dPr>
+                                  <m:ctrlPr>
+                                    <w:rPr>
+                                      <w:rFonts w:ascii="Cambria Math" w:hAnsi="Cambria Math" w:cs="Times New Roman"/>
+                                      <w:i/>
+                                      <w:color w:val="000000" w:themeColor="text1"/>
+                                      <w:lang w:val="en-US"/>
+                                    </w:rPr>
+                                  </m:ctrlPr>
+                                </m:dPr>
+                                <m:e>
+                                  <m:sSub>
+                                    <m:sSubPr>
+                                      <m:ctrlPr>
+                                        <w:rPr>
+                                          <w:rFonts w:ascii="Cambria Math" w:hAnsi="Cambria Math" w:cs="Times New Roman"/>
+                                          <w:i/>
+                                          <w:color w:val="000000" w:themeColor="text1"/>
+                                          <w:lang w:val="en-US"/>
+                                        </w:rPr>
+                                      </m:ctrlPr>
+                                    </m:sSubPr>
+                                    <m:e>
+                                      <m:r>
+                                        <w:rPr>
+                                          <w:rFonts w:ascii="Cambria Math" w:hAnsi="Cambria Math" w:cs="Times New Roman"/>
+                                          <w:color w:val="000000" w:themeColor="text1"/>
+                                          <w:lang w:val="en-US"/>
+                                        </w:rPr>
+                                        <m:t>x</m:t>
+                                      </m:r>
+                                    </m:e>
+                                    <m:sub>
+                                      <m:r>
+                                        <w:rPr>
+                                          <w:rFonts w:ascii="Cambria Math" w:hAnsi="Cambria Math" w:cs="Times New Roman"/>
+                                          <w:color w:val="000000" w:themeColor="text1"/>
+                                          <w:lang w:val="en-US"/>
+                                        </w:rPr>
+                                        <m:t>i2</m:t>
+                                      </m:r>
+                                    </m:sub>
+                                  </m:sSub>
+                                  <m:r>
+                                    <w:rPr>
+                                      <w:rFonts w:ascii="Cambria Math" w:hAnsi="Cambria Math" w:cs="Times New Roman"/>
+                                      <w:color w:val="000000" w:themeColor="text1"/>
+                                      <w:lang w:val="en-US"/>
+                                    </w:rPr>
+                                    <m:t>-</m:t>
+                                  </m:r>
+                                  <m:sSubSup>
+                                    <m:sSubSupPr>
+                                      <m:ctrlPr>
+                                        <w:rPr>
+                                          <w:rFonts w:ascii="Cambria Math" w:hAnsi="Cambria Math" w:cs="Times New Roman"/>
+                                          <w:i/>
+                                          <w:color w:val="000000" w:themeColor="text1"/>
+                                          <w:lang w:val="en-US"/>
+                                        </w:rPr>
+                                      </m:ctrlPr>
+                                    </m:sSubSupPr>
+                                    <m:e>
+                                      <m:r>
+                                        <w:rPr>
+                                          <w:rFonts w:ascii="Cambria Math" w:hAnsi="Cambria Math" w:cs="Times New Roman"/>
+                                          <w:color w:val="000000" w:themeColor="text1"/>
+                                          <w:lang w:val="en-US"/>
+                                        </w:rPr>
+                                        <m:t>μ</m:t>
+                                      </m:r>
+                                    </m:e>
+                                    <m:sub>
+                                      <m:r>
+                                        <w:rPr>
+                                          <w:rFonts w:ascii="Cambria Math" w:hAnsi="Cambria Math" w:cs="Times New Roman"/>
+                                          <w:color w:val="000000" w:themeColor="text1"/>
+                                          <w:lang w:val="en-US"/>
+                                        </w:rPr>
+                                        <m:t>22</m:t>
+                                      </m:r>
+                                    </m:sub>
+                                    <m:sup>
+                                      <m:r>
+                                        <w:rPr>
+                                          <w:rFonts w:ascii="Cambria Math" w:hAnsi="Cambria Math" w:cs="Times New Roman"/>
+                                          <w:color w:val="000000" w:themeColor="text1"/>
+                                          <w:lang w:val="en-US"/>
+                                        </w:rPr>
+                                        <m:t>new</m:t>
+                                      </m:r>
+                                    </m:sup>
+                                  </m:sSubSup>
+                                </m:e>
+                              </m:d>
+                              <m:ctrlPr>
+                                <w:rPr>
+                                  <w:rFonts w:ascii="Cambria Math" w:hAnsi="Cambria Math" w:cs="Times New Roman"/>
+                                  <w:i/>
+                                  <w:color w:val="000000" w:themeColor="text1"/>
+                                  <w:lang w:val="en-US"/>
+                                </w:rPr>
+                              </m:ctrlPr>
+                            </m:e>
+                            <m:e>
+                              <m:sSup>
+                                <m:sSupPr>
+                                  <m:ctrlPr>
+                                    <w:rPr>
+                                      <w:rFonts w:ascii="Cambria Math" w:hAnsi="Cambria Math" w:cs="Times New Roman"/>
+                                      <w:i/>
+                                      <w:color w:val="000000" w:themeColor="text1"/>
+                                      <w:lang w:val="en-US"/>
+                                    </w:rPr>
+                                  </m:ctrlPr>
+                                </m:sSupPr>
+                                <m:e>
+                                  <m:d>
+                                    <m:dPr>
+                                      <m:ctrlPr>
+                                        <w:rPr>
+                                          <w:rFonts w:ascii="Cambria Math" w:hAnsi="Cambria Math" w:cs="Times New Roman"/>
+                                          <w:i/>
+                                          <w:color w:val="000000" w:themeColor="text1"/>
+                                          <w:lang w:val="en-US"/>
+                                        </w:rPr>
+                                      </m:ctrlPr>
+                                    </m:dPr>
+                                    <m:e>
+                                      <m:sSub>
+                                        <m:sSubPr>
+                                          <m:ctrlPr>
+                                            <w:rPr>
+                                              <w:rFonts w:ascii="Cambria Math" w:hAnsi="Cambria Math" w:cs="Times New Roman"/>
+                                              <w:i/>
+                                              <w:color w:val="000000" w:themeColor="text1"/>
+                                              <w:lang w:val="en-US"/>
+                                            </w:rPr>
+                                          </m:ctrlPr>
+                                        </m:sSubPr>
+                                        <m:e>
+                                          <m:r>
+                                            <w:rPr>
+                                              <w:rFonts w:ascii="Cambria Math" w:hAnsi="Cambria Math" w:cs="Times New Roman"/>
+                                              <w:color w:val="000000" w:themeColor="text1"/>
+                                              <w:lang w:val="en-US"/>
+                                            </w:rPr>
+                                            <m:t>x</m:t>
+                                          </m:r>
+                                        </m:e>
+                                        <m:sub>
+                                          <m:r>
+                                            <w:rPr>
+                                              <w:rFonts w:ascii="Cambria Math" w:hAnsi="Cambria Math" w:cs="Times New Roman"/>
+                                              <w:color w:val="000000" w:themeColor="text1"/>
+                                              <w:lang w:val="en-US"/>
+                                            </w:rPr>
+                                            <m:t>i2</m:t>
+                                          </m:r>
+                                        </m:sub>
+                                      </m:sSub>
+                                      <m:r>
+                                        <w:rPr>
+                                          <w:rFonts w:ascii="Cambria Math" w:hAnsi="Cambria Math" w:cs="Times New Roman"/>
+                                          <w:color w:val="000000" w:themeColor="text1"/>
+                                          <w:lang w:val="en-US"/>
+                                        </w:rPr>
+                                        <m:t>-</m:t>
+                                      </m:r>
+                                      <m:sSubSup>
+                                        <m:sSubSupPr>
+                                          <m:ctrlPr>
+                                            <w:rPr>
+                                              <w:rFonts w:ascii="Cambria Math" w:hAnsi="Cambria Math" w:cs="Times New Roman"/>
+                                              <w:i/>
+                                              <w:color w:val="000000" w:themeColor="text1"/>
+                                              <w:lang w:val="en-US"/>
+                                            </w:rPr>
+                                          </m:ctrlPr>
+                                        </m:sSubSupPr>
+                                        <m:e>
+                                          <m:r>
+                                            <w:rPr>
+                                              <w:rFonts w:ascii="Cambria Math" w:hAnsi="Cambria Math" w:cs="Times New Roman"/>
+                                              <w:color w:val="000000" w:themeColor="text1"/>
+                                              <w:lang w:val="en-US"/>
+                                            </w:rPr>
+                                            <m:t>μ</m:t>
+                                          </m:r>
+                                        </m:e>
+                                        <m:sub>
+                                          <m:r>
+                                            <w:rPr>
+                                              <w:rFonts w:ascii="Cambria Math" w:hAnsi="Cambria Math" w:cs="Times New Roman"/>
+                                              <w:color w:val="000000" w:themeColor="text1"/>
+                                              <w:lang w:val="en-US"/>
+                                            </w:rPr>
+                                            <m:t>22</m:t>
+                                          </m:r>
+                                        </m:sub>
+                                        <m:sup>
+                                          <m:r>
+                                            <w:rPr>
+                                              <w:rFonts w:ascii="Cambria Math" w:hAnsi="Cambria Math" w:cs="Times New Roman"/>
+                                              <w:color w:val="000000" w:themeColor="text1"/>
+                                              <w:lang w:val="en-US"/>
+                                            </w:rPr>
+                                            <m:t>new</m:t>
+                                          </m:r>
+                                        </m:sup>
+                                      </m:sSubSup>
+                                    </m:e>
+                                  </m:d>
+                                </m:e>
+                                <m:sup>
+                                  <m:r>
+                                    <w:rPr>
+                                      <w:rFonts w:ascii="Cambria Math" w:hAnsi="Cambria Math" w:cs="Times New Roman"/>
+                                      <w:color w:val="000000" w:themeColor="text1"/>
+                                      <w:lang w:val="en-US"/>
+                                    </w:rPr>
+                                    <m:t>2</m:t>
+                                  </m:r>
+                                </m:sup>
+                              </m:sSup>
+                              <m:ctrlPr>
+                                <w:rPr>
+                                  <w:rFonts w:ascii="Cambria Math" w:hAnsi="Cambria Math" w:cs="Times New Roman"/>
+                                  <w:i/>
+                                  <w:color w:val="000000" w:themeColor="text1"/>
+                                  <w:lang w:val="en-US"/>
+                                </w:rPr>
+                              </m:ctrlPr>
+                            </m:e>
+                          </m:mr>
+                        </m:m>
+                      </m:e>
+                    </m:d>
+                    <m:sSubSup>
+                      <m:sSubSupPr>
+                        <m:ctrlPr>
+                          <w:rPr>
+                            <w:rFonts w:ascii="Cambria Math" w:hAnsi="Cambria Math" w:cs="Times New Roman"/>
+                            <w:i/>
+                            <w:color w:val="000000" w:themeColor="text1"/>
+                            <w:lang w:val="en-US"/>
+                          </w:rPr>
+                        </m:ctrlPr>
+                      </m:sSubSupPr>
+                      <m:e>
+                        <m:r>
+                          <w:rPr>
+                            <w:rFonts w:ascii="Cambria Math" w:hAnsi="Cambria Math" w:cs="Times New Roman"/>
+                            <w:color w:val="000000" w:themeColor="text1"/>
+                            <w:lang w:val="en-US"/>
+                          </w:rPr>
+                          <m:t>P</m:t>
+                        </m:r>
+                      </m:e>
+                      <m:sub>
+                        <m:r>
+                          <w:rPr>
+                            <w:rFonts w:ascii="Cambria Math" w:hAnsi="Cambria Math" w:cs="Times New Roman"/>
+                            <w:color w:val="000000" w:themeColor="text1"/>
+                            <w:lang w:val="en-US"/>
+                          </w:rPr>
+                          <m:t>2</m:t>
+                        </m:r>
+                      </m:sub>
+                      <m:sup>
+                        <m:d>
+                          <m:dPr>
+                            <m:begChr m:val="["/>
+                            <m:endChr m:val="]"/>
+                            <m:ctrlPr>
+                              <w:rPr>
+                                <w:rFonts w:ascii="Cambria Math" w:hAnsi="Cambria Math" w:cs="Times New Roman"/>
+                                <w:i/>
+                                <w:color w:val="000000" w:themeColor="text1"/>
+                                <w:lang w:val="en-US"/>
+                              </w:rPr>
+                            </m:ctrlPr>
+                          </m:dPr>
+                          <m:e>
+                            <m:r>
+                              <w:rPr>
+                                <w:rFonts w:ascii="Cambria Math" w:hAnsi="Cambria Math" w:cs="Times New Roman"/>
+                                <w:color w:val="000000" w:themeColor="text1"/>
+                                <w:lang w:val="en-US"/>
+                              </w:rPr>
+                              <m:t>i</m:t>
+                            </m:r>
+                          </m:e>
+                        </m:d>
+                      </m:sup>
+                    </m:sSubSup>
+                  </m:e>
+                </m:d>
+              </m:e>
+            </m:nary>
+            <m:ctrlPr>
+              <w:rPr>
+                <w:rFonts w:ascii="Cambria Math" w:hAnsi="Cambria Math" w:cs="Times New Roman"/>
+                <w:i/>
+                <w:color w:val="000000" w:themeColor="text1"/>
+                <w:lang w:val="en-US"/>
+              </w:rPr>
+            </m:ctrlPr>
+          </m:num>
+          <m:den>
+            <m:sSub>
+              <m:sSubPr>
+                <m:ctrlPr>
+                  <w:rPr>
+                    <w:rFonts w:ascii="Cambria Math" w:hAnsi="Cambria Math" w:cs="Times New Roman"/>
+                    <w:i/>
+                    <w:color w:val="000000" w:themeColor="text1"/>
+                    <w:lang w:val="en-US"/>
+                  </w:rPr>
+                </m:ctrlPr>
+              </m:sSubPr>
+              <m:e>
+                <m:r>
+                  <w:rPr>
+                    <w:rFonts w:ascii="Cambria Math" w:hAnsi="Cambria Math" w:cs="Times New Roman"/>
+                    <w:color w:val="000000" w:themeColor="text1"/>
+                    <w:lang w:val="en-US"/>
+                  </w:rPr>
+                  <m:t>W</m:t>
+                </m:r>
+              </m:e>
+              <m:sub>
+                <m:r>
+                  <w:rPr>
+                    <w:rFonts w:ascii="Cambria Math" w:hAnsi="Cambria Math" w:cs="Times New Roman"/>
+                    <w:color w:val="000000" w:themeColor="text1"/>
+                    <w:lang w:val="en-US"/>
+                  </w:rPr>
+                  <m:t>2</m:t>
+                </m:r>
+              </m:sub>
+            </m:sSub>
+            <m:ctrlPr>
+              <w:rPr>
+                <w:rFonts w:ascii="Cambria Math" w:hAnsi="Cambria Math" w:cs="Times New Roman"/>
+                <w:i/>
+                <w:color w:val="000000" w:themeColor="text1"/>
+                <w:lang w:val="en-US"/>
+              </w:rPr>
+            </m:ctrlPr>
+          </m:den>
+        </m:f>
+        <m:r>
+          <w:rPr>
+            <w:rFonts w:ascii="Cambria Math" w:hAnsi="Cambria Math" w:cs="Times New Roman"/>
+            <w:color w:val="000000" w:themeColor="text1"/>
+            <w:lang w:val="en-US"/>
+          </w:rPr>
+          <m:t>=</m:t>
+        </m:r>
+        <m:d>
+          <m:dPr>
+            <m:begChr m:val="["/>
+            <m:endChr m:val="]"/>
+            <m:ctrlPr>
+              <w:rPr>
+                <w:rFonts w:ascii="Cambria Math" w:hAnsi="Cambria Math" w:cs="Times New Roman"/>
+                <w:color w:val="000000" w:themeColor="text1"/>
+                <w:lang w:val="en-US"/>
+              </w:rPr>
+            </m:ctrlPr>
+          </m:dPr>
+          <m:e>
+            <m:m>
+              <m:mPr>
+                <m:mcs>
+                  <m:mc>
+                    <m:mcPr>
+                      <m:count m:val="2"/>
+                      <m:mcJc m:val="center"/>
+                    </m:mcPr>
+                  </m:mc>
+                </m:mcs>
+                <m:ctrlPr>
+                  <w:rPr>
+                    <w:rFonts w:ascii="Cambria Math" w:hAnsi="Cambria Math" w:cs="Times New Roman"/>
+                    <w:color w:val="000000" w:themeColor="text1"/>
+                    <w:lang w:val="en-US"/>
+                  </w:rPr>
+                </m:ctrlPr>
+              </m:mPr>
+              <m:mr>
+                <m:e>
+                  <m:r>
+                    <w:rPr>
+                      <w:rFonts w:ascii="Cambria Math" w:hAnsi="Cambria Math" w:cs="Times New Roman"/>
+                      <w:color w:val="000000" w:themeColor="text1"/>
+                      <w:lang w:val="en-US"/>
+                    </w:rPr>
+                    <m:t>2.701660142</m:t>
+                  </m:r>
+                  <m:ctrlPr>
+                    <w:rPr>
+                      <w:rFonts w:ascii="Cambria Math" w:hAnsi="Cambria Math" w:cs="Times New Roman"/>
+                      <w:i/>
+                      <w:color w:val="000000" w:themeColor="text1"/>
+                      <w:lang w:val="en-US"/>
+                    </w:rPr>
+                  </m:ctrlPr>
+                </m:e>
+                <m:e>
+                  <m:r>
+                    <w:rPr>
+                      <w:rFonts w:ascii="Cambria Math" w:hAnsi="Cambria Math" w:cs="Times New Roman"/>
+                      <w:color w:val="000000" w:themeColor="text1"/>
+                      <w:lang w:val="en-US"/>
+                    </w:rPr>
+                    <m:t>2.106240599</m:t>
+                  </m:r>
+                  <m:ctrlPr>
+                    <w:rPr>
+                      <w:rFonts w:ascii="Cambria Math" w:hAnsi="Cambria Math" w:cs="Times New Roman"/>
+                      <w:i/>
+                      <w:color w:val="000000" w:themeColor="text1"/>
+                      <w:lang w:val="en-US"/>
+                    </w:rPr>
+                  </m:ctrlPr>
+                </m:e>
+              </m:mr>
+              <m:mr>
+                <m:e>
+                  <m:r>
+                    <w:rPr>
+                      <w:rFonts w:ascii="Cambria Math" w:hAnsi="Cambria Math" w:cs="Times New Roman"/>
+                      <w:color w:val="000000" w:themeColor="text1"/>
+                      <w:lang w:val="en-US"/>
+                    </w:rPr>
+                    <m:t>2.106240599</m:t>
+                  </m:r>
+                  <m:ctrlPr>
+                    <w:rPr>
+                      <w:rFonts w:ascii="Cambria Math" w:hAnsi="Cambria Math" w:cs="Times New Roman"/>
+                      <w:i/>
+                      <w:color w:val="000000" w:themeColor="text1"/>
+                      <w:lang w:val="en-US"/>
+                    </w:rPr>
+                  </m:ctrlPr>
+                </m:e>
+                <m:e>
+                  <m:r>
+                    <w:rPr>
+                      <w:rFonts w:ascii="Cambria Math" w:hAnsi="Cambria Math" w:cs="Times New Roman"/>
+                      <w:color w:val="000000" w:themeColor="text1"/>
+                      <w:lang w:val="en-US"/>
+                    </w:rPr>
+                    <m:t>2.169241946</m:t>
+                  </m:r>
+                  <m:ctrlPr>
+                    <w:rPr>
+                      <w:rFonts w:ascii="Cambria Math" w:hAnsi="Cambria Math" w:cs="Times New Roman"/>
+                      <w:i/>
+                      <w:color w:val="000000" w:themeColor="text1"/>
+                      <w:lang w:val="en-US"/>
+                    </w:rPr>
+                  </m:ctrlPr>
+                </m:e>
+              </m:mr>
+            </m:m>
+          </m:e>
+        </m:d>
+      </m:oMath>
+    </w:p>
+    <w:p>
+      <w:pPr>
+        <w:pStyle w:val="Body"/>
+        <w:spacing w:before="120" w:after="120"/>
         <w:ind w:hanging="360"/>
         <w:rPr>
           <w:rFonts w:ascii="Cambria Math" w:hAnsi="Cambria Math" w:cs="Times New Roman"/>
@@ -12576,16 +14765,143 @@
         <w:ind w:left="0"/>
         <w:rPr>
           <w:rFonts w:ascii="Cambria Math" w:hAnsi="Cambria Math"/>
-          <w:lang w:val="en-US"/>
-        </w:rPr>
-      </w:pPr>
-      <w:r>
-        <w:rPr>
-          <w:rFonts w:ascii="Cambria Math" w:hAnsi="Cambria Math" w:cs="Times New Roman"/>
-          <w:lang w:val="en-US"/>
-        </w:rPr>
-        <w:t>Answer 2</w:t>
-      </w:r>
+        </w:rPr>
+      </w:pPr>
+      <w:r>
+        <w:rPr>
+          <w:rFonts w:ascii="Cambria Math" w:hAnsi="Cambria Math"/>
+        </w:rPr>
+        <w:t>Usando as classificações dos po</w:t>
+      </w:r>
+      <w:r>
+        <w:rPr>
+          <w:rFonts w:ascii="Cambria Math" w:hAnsi="Cambria Math"/>
+        </w:rPr>
+        <w:t>ntos calculadas no exercício anterior podemos então calcular a silhueta de cada cluster e consequentemente a geral</w:t>
+      </w:r>
+    </w:p>
+    <w:p>
+      <w:pPr>
+        <w:pStyle w:val="Body"/>
+        <w:spacing w:before="120" w:after="120"/>
+        <w:ind w:left="720"/>
+        <w:rPr>
+          <w:rFonts w:ascii="Cambria Math" w:hAnsi="Cambria Math"/>
+        </w:rPr>
+      </w:pPr>
+      <m:oMathPara>
+        <m:oMath>
+          <m:r>
+            <w:rPr>
+              <w:rFonts w:ascii="Cambria Math" w:hAnsi="Cambria Math"/>
+            </w:rPr>
+            <m:t>S</m:t>
+          </m:r>
+          <m:d>
+            <m:dPr>
+              <m:ctrlPr>
+                <w:rPr>
+                  <w:rFonts w:ascii="Cambria Math" w:hAnsi="Cambria Math"/>
+                  <w:i/>
+                </w:rPr>
+              </m:ctrlPr>
+            </m:dPr>
+            <m:e>
+              <m:r>
+                <w:rPr>
+                  <w:rFonts w:ascii="Cambria Math" w:hAnsi="Cambria Math"/>
+                </w:rPr>
+                <m:t>x</m:t>
+              </m:r>
+            </m:e>
+          </m:d>
+          <m:r>
+            <w:rPr>
+              <w:rFonts w:ascii="Cambria Math" w:hAnsi="Cambria Math"/>
+            </w:rPr>
+            <m:t>=1-</m:t>
+          </m:r>
+          <m:f>
+            <m:fPr>
+              <m:ctrlPr>
+                <w:rPr>
+                  <w:rFonts w:ascii="Cambria Math" w:hAnsi="Cambria Math"/>
+                </w:rPr>
+              </m:ctrlPr>
+            </m:fPr>
+            <m:num>
+              <m:r>
+                <w:rPr>
+                  <w:rFonts w:ascii="Cambria Math" w:hAnsi="Cambria Math"/>
+                </w:rPr>
+                <m:t>a</m:t>
+              </m:r>
+              <m:d>
+                <m:dPr>
+                  <m:ctrlPr>
+                    <w:rPr>
+                      <w:rFonts w:ascii="Cambria Math" w:hAnsi="Cambria Math"/>
+                      <w:i/>
+                    </w:rPr>
+                  </m:ctrlPr>
+                </m:dPr>
+                <m:e>
+                  <m:r>
+                    <w:rPr>
+                      <w:rFonts w:ascii="Cambria Math" w:hAnsi="Cambria Math"/>
+                    </w:rPr>
+                    <m:t>x</m:t>
+                  </m:r>
+                </m:e>
+              </m:d>
+              <m:ctrlPr>
+                <w:rPr>
+                  <w:rFonts w:ascii="Cambria Math" w:hAnsi="Cambria Math"/>
+                  <w:i/>
+                </w:rPr>
+              </m:ctrlPr>
+            </m:num>
+            <m:den>
+              <m:r>
+                <w:rPr>
+                  <w:rFonts w:ascii="Cambria Math" w:hAnsi="Cambria Math"/>
+                </w:rPr>
+                <m:t>b</m:t>
+              </m:r>
+              <m:d>
+                <m:dPr>
+                  <m:ctrlPr>
+                    <w:rPr>
+                      <w:rFonts w:ascii="Cambria Math" w:hAnsi="Cambria Math"/>
+                      <w:i/>
+                    </w:rPr>
+                  </m:ctrlPr>
+                </m:dPr>
+                <m:e>
+                  <m:r>
+                    <w:rPr>
+                      <w:rFonts w:ascii="Cambria Math" w:hAnsi="Cambria Math"/>
+                    </w:rPr>
+                    <m:t>x</m:t>
+                  </m:r>
+                </m:e>
+              </m:d>
+              <m:ctrlPr>
+                <w:rPr>
+                  <w:rFonts w:ascii="Cambria Math" w:hAnsi="Cambria Math"/>
+                  <w:i/>
+                </w:rPr>
+              </m:ctrlPr>
+            </m:den>
+          </m:f>
+          <m:r>
+            <w:rPr>
+              <w:rFonts w:ascii="Cambria Math" w:hAnsi="Cambria Math"/>
+            </w:rPr>
+            <m:t xml:space="preserve"> </m:t>
+          </m:r>
+        </m:oMath>
+      </m:oMathPara>
     </w:p>
     <w:p>
       <w:pPr>
@@ -12596,7 +14912,6 @@
           <w:rFonts w:ascii="Cambria Math" w:hAnsi="Cambria Math"/>
           <w:sz w:val="8"/>
           <w:szCs w:val="8"/>
-          <w:lang w:val="en-US"/>
         </w:rPr>
       </w:pPr>
     </w:p>
@@ -12647,6 +14962,7 @@
         <w:rPr>
           <w:lang w:val="en-US"/>
         </w:rPr>
+        <w:lastRenderedPageBreak/>
         <w:t>Answer 4</w:t>
       </w:r>
     </w:p>
@@ -12802,7 +15118,6 @@
         <w:rPr>
           <w:lang w:val="en-US"/>
         </w:rPr>
-        <w:lastRenderedPageBreak/>
         <w:t>Answer 8</w:t>
       </w:r>
     </w:p>

</xml_diff>